<commit_message>
attempts at hyperbolic discounting cases and lebouc-pessigione policies
</commit_message>
<xml_diff>
--- a/results and plots/diff_discount_factors.docx
+++ b/results and plots/diff_discount_factors.docx
@@ -565,126 +565,137 @@
           <w:lang w:val="en-US"/>
         </w:rPr>
         <w:lastRenderedPageBreak/>
-        <w:t>C</w:t>
-      </w:r>
-      <w:r>
-        <w:rPr>
-          <w:sz w:val="26"/>
-          <w:szCs w:val="26"/>
-          <w:lang w:val="en-US"/>
-        </w:rPr>
-        <w:t>ase 2:</w:t>
-      </w:r>
-    </w:p>
-    <w:p>
-      <w:pPr>
-        <w:rPr>
-          <w:sz w:val="26"/>
-          <w:szCs w:val="26"/>
-          <w:lang w:val="en-US"/>
-        </w:rPr>
-      </w:pPr>
-      <w:r>
-        <w:rPr>
-          <w:sz w:val="26"/>
-          <w:szCs w:val="26"/>
-          <w:lang w:val="en-US"/>
-        </w:rPr>
-        <w:t>Almost the same as case 1 but immediate rewards on completing instead of delayed rewards.</w:t>
-      </w:r>
-    </w:p>
-    <w:p>
-      <w:pPr>
-        <w:rPr>
-          <w:sz w:val="26"/>
-          <w:szCs w:val="26"/>
-          <w:lang w:val="en-US"/>
-        </w:rPr>
-      </w:pPr>
-      <w:r>
-        <w:rPr>
-          <w:sz w:val="26"/>
-          <w:szCs w:val="26"/>
-          <w:lang w:val="en-US"/>
-        </w:rPr>
-        <w:t xml:space="preserve">Parameters: </w:t>
-      </w:r>
+        <w:t xml:space="preserve">The previous plots show how the policy for the remaining timesteps changes in time. </w:t>
+      </w:r>
+    </w:p>
+    <w:p>
+      <w:pPr>
+        <w:rPr>
+          <w:sz w:val="26"/>
+          <w:szCs w:val="26"/>
+          <w:lang w:val="en-US"/>
+        </w:rPr>
+      </w:pPr>
+      <w:r>
+        <w:rPr>
+          <w:sz w:val="26"/>
+          <w:szCs w:val="26"/>
+          <w:lang w:val="en-US"/>
+        </w:rPr>
+        <w:t>Here are the plots of the effective policy: the actions</w:t>
+      </w:r>
+      <w:r>
+        <w:rPr>
+          <w:sz w:val="26"/>
+          <w:szCs w:val="26"/>
+          <w:lang w:val="en-US"/>
+        </w:rPr>
+        <w:t xml:space="preserve"> to be</w:t>
+      </w:r>
+      <w:r>
+        <w:rPr>
+          <w:sz w:val="26"/>
+          <w:szCs w:val="26"/>
+          <w:lang w:val="en-US"/>
+        </w:rPr>
+        <w:t xml:space="preserve"> taken at each timestep </w:t>
+      </w:r>
+      <w:r>
+        <w:rPr>
+          <w:sz w:val="26"/>
+          <w:szCs w:val="26"/>
+          <w:lang w:val="en-US"/>
+        </w:rPr>
+        <w:t xml:space="preserve">(when in state 0) </w:t>
+      </w:r>
+      <w:r>
+        <w:rPr>
+          <w:sz w:val="26"/>
+          <w:szCs w:val="26"/>
+          <w:lang w:val="en-US"/>
+        </w:rPr>
+        <w:t xml:space="preserve">according to current </w:t>
+      </w:r>
+      <w:r>
+        <w:rPr>
+          <w:sz w:val="26"/>
+          <w:szCs w:val="26"/>
+          <w:lang w:val="en-US"/>
+        </w:rPr>
+        <w:t>policy</w:t>
+      </w:r>
+    </w:p>
+    <w:p>
+      <w:pPr>
+        <w:rPr>
+          <w:sz w:val="28"/>
+          <w:szCs w:val="26"/>
+          <w:lang w:val="en-US"/>
+        </w:rPr>
+      </w:pPr>
       <w:proofErr w:type="spellStart"/>
       <w:r>
         <w:rPr>
-          <w:sz w:val="26"/>
-          <w:szCs w:val="26"/>
-          <w:lang w:val="en-US"/>
-        </w:rPr>
-        <w:t>reward_completed</w:t>
+          <w:rFonts w:cstheme="minorHAnsi"/>
+          <w:sz w:val="26"/>
+          <w:szCs w:val="26"/>
+          <w:lang w:val="en-US"/>
+        </w:rPr>
+        <w:t>γ</w:t>
+      </w:r>
+      <w:r>
+        <w:rPr>
+          <w:rFonts w:cstheme="minorHAnsi"/>
+          <w:sz w:val="26"/>
+          <w:szCs w:val="26"/>
+          <w:vertAlign w:val="subscript"/>
+          <w:lang w:val="en-US"/>
+        </w:rPr>
+        <w:t>cost</w:t>
       </w:r>
       <w:proofErr w:type="spellEnd"/>
       <w:r>
         <w:rPr>
-          <w:sz w:val="26"/>
-          <w:szCs w:val="26"/>
-          <w:lang w:val="en-US"/>
-        </w:rPr>
-        <w:t xml:space="preserve"> = 1.5, </w:t>
+          <w:rFonts w:cstheme="minorHAnsi"/>
+          <w:sz w:val="26"/>
+          <w:szCs w:val="26"/>
+          <w:vertAlign w:val="subscript"/>
+          <w:lang w:val="en-US"/>
+        </w:rPr>
+        <w:t xml:space="preserve"> </w:t>
+      </w:r>
+      <w:r>
+        <w:rPr>
+          <w:sz w:val="26"/>
+          <w:szCs w:val="26"/>
+          <w:lang w:val="en-US"/>
+        </w:rPr>
+        <w:t xml:space="preserve">&lt; </w:t>
       </w:r>
       <w:proofErr w:type="spellStart"/>
       <w:r>
         <w:rPr>
-          <w:sz w:val="26"/>
-          <w:szCs w:val="26"/>
-          <w:lang w:val="en-US"/>
-        </w:rPr>
-        <w:t>effort_do</w:t>
+          <w:rFonts w:cstheme="minorHAnsi"/>
+          <w:sz w:val="26"/>
+          <w:szCs w:val="26"/>
+          <w:lang w:val="en-US"/>
+        </w:rPr>
+        <w:t>γ</w:t>
+      </w:r>
+      <w:proofErr w:type="gramStart"/>
+      <w:r>
+        <w:rPr>
+          <w:rFonts w:cstheme="minorHAnsi"/>
+          <w:sz w:val="26"/>
+          <w:szCs w:val="26"/>
+          <w:vertAlign w:val="subscript"/>
+          <w:lang w:val="en-US"/>
+        </w:rPr>
+        <w:t>reward</w:t>
       </w:r>
       <w:proofErr w:type="spellEnd"/>
       <w:r>
         <w:rPr>
-          <w:sz w:val="26"/>
-          <w:szCs w:val="26"/>
-          <w:lang w:val="en-US"/>
-        </w:rPr>
-        <w:t xml:space="preserve"> = -1, efficacy = 0.7 </w:t>
-      </w:r>
-    </w:p>
-    <w:p>
-      <w:pPr>
-        <w:rPr>
-          <w:sz w:val="26"/>
-          <w:szCs w:val="26"/>
-          <w:lang w:val="en-US"/>
-        </w:rPr>
-      </w:pPr>
-      <w:r>
-        <w:rPr>
-          <w:sz w:val="26"/>
-          <w:szCs w:val="26"/>
-          <w:lang w:val="en-US"/>
-        </w:rPr>
-        <w:t xml:space="preserve">When </w:t>
-      </w:r>
-      <w:proofErr w:type="spellStart"/>
-      <w:r>
-        <w:rPr>
-          <w:rFonts w:cstheme="minorHAnsi"/>
-          <w:sz w:val="26"/>
-          <w:szCs w:val="26"/>
-          <w:lang w:val="en-US"/>
-        </w:rPr>
-        <w:t>γ</w:t>
-      </w:r>
-      <w:r>
-        <w:rPr>
-          <w:rFonts w:cstheme="minorHAnsi"/>
-          <w:sz w:val="26"/>
-          <w:szCs w:val="26"/>
-          <w:vertAlign w:val="subscript"/>
-          <w:lang w:val="en-US"/>
-        </w:rPr>
-        <w:t>cost</w:t>
-      </w:r>
-      <w:proofErr w:type="spellEnd"/>
-      <w:r>
-        <w:rPr>
           <w:rFonts w:cstheme="minorHAnsi"/>
           <w:sz w:val="26"/>
           <w:szCs w:val="26"/>
@@ -695,246 +706,29 @@
       </w:r>
       <w:r>
         <w:rPr>
-          <w:sz w:val="26"/>
-          <w:szCs w:val="26"/>
-          <w:lang w:val="en-US"/>
-        </w:rPr>
-        <w:t xml:space="preserve">= </w:t>
-      </w:r>
-      <w:proofErr w:type="spellStart"/>
-      <w:r>
-        <w:rPr>
-          <w:rFonts w:cstheme="minorHAnsi"/>
-          <w:sz w:val="26"/>
-          <w:szCs w:val="26"/>
-          <w:lang w:val="en-US"/>
-        </w:rPr>
-        <w:t>γ</w:t>
-      </w:r>
-      <w:r>
-        <w:rPr>
-          <w:rFonts w:cstheme="minorHAnsi"/>
-          <w:sz w:val="26"/>
-          <w:szCs w:val="26"/>
-          <w:vertAlign w:val="subscript"/>
-          <w:lang w:val="en-US"/>
-        </w:rPr>
-        <w:t>reward</w:t>
-      </w:r>
-      <w:proofErr w:type="spellEnd"/>
-      <w:r>
-        <w:rPr>
-          <w:sz w:val="26"/>
-          <w:szCs w:val="26"/>
-          <w:lang w:val="en-US"/>
-        </w:rPr>
-        <w:t>, there is</w:t>
-      </w:r>
-      <w:r>
-        <w:rPr>
-          <w:sz w:val="26"/>
-          <w:szCs w:val="26"/>
-          <w:lang w:val="en-US"/>
-        </w:rPr>
-        <w:t xml:space="preserve"> no procrastination at all</w:t>
-      </w:r>
-      <w:r>
-        <w:rPr>
-          <w:sz w:val="26"/>
-          <w:szCs w:val="26"/>
-          <w:lang w:val="en-US"/>
-        </w:rPr>
-        <w:t xml:space="preserve"> (always optimal to work)</w:t>
-      </w:r>
-    </w:p>
-    <w:p>
-      <w:pPr>
-        <w:rPr>
-          <w:sz w:val="26"/>
-          <w:szCs w:val="26"/>
-          <w:lang w:val="en-US"/>
-        </w:rPr>
-      </w:pPr>
-      <w:r>
-        <w:rPr>
-          <w:sz w:val="26"/>
-          <w:szCs w:val="26"/>
-          <w:lang w:val="en-US"/>
-        </w:rPr>
-        <w:t xml:space="preserve">When </w:t>
-      </w:r>
-      <w:proofErr w:type="spellStart"/>
-      <w:r>
-        <w:rPr>
-          <w:rFonts w:cstheme="minorHAnsi"/>
-          <w:sz w:val="26"/>
-          <w:szCs w:val="26"/>
-          <w:lang w:val="en-US"/>
-        </w:rPr>
-        <w:t>γ</w:t>
-      </w:r>
-      <w:r>
-        <w:rPr>
-          <w:rFonts w:cstheme="minorHAnsi"/>
-          <w:sz w:val="26"/>
-          <w:szCs w:val="26"/>
-          <w:vertAlign w:val="subscript"/>
-          <w:lang w:val="en-US"/>
-        </w:rPr>
-        <w:t>cost</w:t>
-      </w:r>
-      <w:proofErr w:type="spellEnd"/>
-      <w:r>
-        <w:rPr>
-          <w:rFonts w:cstheme="minorHAnsi"/>
-          <w:sz w:val="26"/>
-          <w:szCs w:val="26"/>
-          <w:vertAlign w:val="subscript"/>
-          <w:lang w:val="en-US"/>
-        </w:rPr>
-        <w:t xml:space="preserve"> </w:t>
-      </w:r>
-      <w:r>
-        <w:rPr>
-          <w:sz w:val="26"/>
-          <w:szCs w:val="26"/>
-          <w:lang w:val="en-US"/>
-        </w:rPr>
-        <w:t xml:space="preserve">&lt; </w:t>
-      </w:r>
-      <w:proofErr w:type="spellStart"/>
-      <w:r>
-        <w:rPr>
-          <w:rFonts w:cstheme="minorHAnsi"/>
-          <w:sz w:val="26"/>
-          <w:szCs w:val="26"/>
-          <w:lang w:val="en-US"/>
-        </w:rPr>
-        <w:t>γ</w:t>
-      </w:r>
-      <w:r>
-        <w:rPr>
-          <w:rFonts w:cstheme="minorHAnsi"/>
-          <w:sz w:val="26"/>
-          <w:szCs w:val="26"/>
-          <w:vertAlign w:val="subscript"/>
-          <w:lang w:val="en-US"/>
-        </w:rPr>
-        <w:t>reward</w:t>
-      </w:r>
-      <w:proofErr w:type="spellEnd"/>
-      <w:r>
-        <w:rPr>
-          <w:sz w:val="26"/>
-          <w:szCs w:val="26"/>
-          <w:lang w:val="en-US"/>
-        </w:rPr>
-        <w:t>,</w:t>
-      </w:r>
-      <w:r>
-        <w:rPr>
-          <w:sz w:val="26"/>
-          <w:szCs w:val="26"/>
-          <w:lang w:val="en-US"/>
-        </w:rPr>
-        <w:t xml:space="preserve"> there are planned delays but only with small-</w:t>
-      </w:r>
-      <w:proofErr w:type="spellStart"/>
-      <w:r>
-        <w:rPr>
-          <w:sz w:val="26"/>
-          <w:szCs w:val="26"/>
-          <w:lang w:val="en-US"/>
-        </w:rPr>
-        <w:t>ish</w:t>
-      </w:r>
-      <w:proofErr w:type="spellEnd"/>
-      <w:r>
-        <w:rPr>
-          <w:sz w:val="26"/>
-          <w:szCs w:val="26"/>
-          <w:lang w:val="en-US"/>
-        </w:rPr>
-        <w:t xml:space="preserve"> rewards </w:t>
-      </w:r>
-      <w:r>
-        <w:rPr>
-          <w:sz w:val="26"/>
-          <w:szCs w:val="26"/>
-          <w:lang w:val="en-US"/>
-        </w:rPr>
-        <w:t>(</w:t>
-      </w:r>
-      <w:r>
-        <w:rPr>
-          <w:sz w:val="26"/>
-          <w:szCs w:val="26"/>
-          <w:lang w:val="en-US"/>
-        </w:rPr>
-        <w:t>with big rewards, it is always worth working despite differential discounting)</w:t>
-      </w:r>
-      <w:r>
-        <w:rPr>
-          <w:sz w:val="26"/>
-          <w:szCs w:val="26"/>
-          <w:lang w:val="en-US"/>
-        </w:rPr>
-        <w:t xml:space="preserve">. On top of this, </w:t>
-      </w:r>
-      <w:r>
-        <w:rPr>
-          <w:sz w:val="26"/>
-          <w:szCs w:val="26"/>
-          <w:lang w:val="en-US"/>
-        </w:rPr>
-        <w:t>there are defections</w:t>
-      </w:r>
-      <w:r>
-        <w:rPr>
-          <w:sz w:val="26"/>
-          <w:szCs w:val="26"/>
-          <w:lang w:val="en-US"/>
-        </w:rPr>
-        <w:t xml:space="preserve"> to delay more than </w:t>
-      </w:r>
-      <w:r>
-        <w:rPr>
-          <w:sz w:val="26"/>
-          <w:szCs w:val="26"/>
-          <w:lang w:val="en-US"/>
-        </w:rPr>
-        <w:t>planned before</w:t>
-      </w:r>
-      <w:r>
-        <w:rPr>
-          <w:sz w:val="26"/>
-          <w:szCs w:val="26"/>
-          <w:lang w:val="en-US"/>
-        </w:rPr>
-        <w:t xml:space="preserve">. </w:t>
-      </w:r>
-      <w:r>
-        <w:rPr>
-          <w:sz w:val="26"/>
-          <w:szCs w:val="26"/>
-          <w:lang w:val="en-US"/>
-        </w:rPr>
-        <w:t xml:space="preserve"> </w:t>
-      </w:r>
-      <w:r>
-        <w:rPr>
-          <w:sz w:val="26"/>
-          <w:szCs w:val="26"/>
-          <w:lang w:val="en-US"/>
-        </w:rPr>
-        <w:t>The reversals are more dynamic here compared to case 1, because reward is also immediate.</w:t>
-      </w:r>
-    </w:p>
-    <w:p>
-      <w:pPr>
-        <w:rPr>
-          <w:sz w:val="24"/>
-          <w:szCs w:val="24"/>
+          <w:rFonts w:cstheme="minorHAnsi"/>
+          <w:sz w:val="26"/>
+          <w:szCs w:val="26"/>
+          <w:lang w:val="en-US"/>
+        </w:rPr>
+        <w:t>:</w:t>
+      </w:r>
+      <w:proofErr w:type="gramEnd"/>
+      <w:r>
+        <w:rPr>
+          <w:rFonts w:cstheme="minorHAnsi"/>
+          <w:sz w:val="26"/>
+          <w:szCs w:val="26"/>
+          <w:lang w:val="en-US"/>
+        </w:rPr>
+        <w:t xml:space="preserve"> identical to policy with equal discounting</w:t>
+      </w:r>
+    </w:p>
+    <w:p>
+      <w:pPr>
+        <w:rPr>
+          <w:sz w:val="26"/>
+          <w:szCs w:val="26"/>
           <w:lang w:val="en-US"/>
         </w:rPr>
       </w:pPr>
@@ -943,10 +737,10 @@
           <w:noProof/>
         </w:rPr>
         <w:drawing>
-          <wp:inline distT="0" distB="0" distL="0" distR="0" wp14:anchorId="178FCCCE" wp14:editId="1D7BD0F4">
-            <wp:extent cx="3686175" cy="2827727"/>
+          <wp:inline distT="0" distB="0" distL="0" distR="0" wp14:anchorId="21FCA898" wp14:editId="0E3C5F01">
+            <wp:extent cx="3530020" cy="2524125"/>
             <wp:effectExtent l="0" t="0" r="0" b="0"/>
-            <wp:docPr id="3" name="Picture 3"/>
+            <wp:docPr id="10" name="Picture 10"/>
             <wp:cNvGraphicFramePr>
               <a:graphicFrameLocks xmlns:a="http://schemas.openxmlformats.org/drawingml/2006/main" noChangeAspect="1"/>
             </wp:cNvGraphicFramePr>
@@ -966,7 +760,7 @@
                   <pic:spPr>
                     <a:xfrm>
                       <a:off x="0" y="0"/>
-                      <a:ext cx="3712779" cy="2848136"/>
+                      <a:ext cx="3557923" cy="2544077"/>
                     </a:xfrm>
                     <a:prstGeom prst="rect">
                       <a:avLst/>
@@ -982,19 +776,11 @@
     <w:p>
       <w:pPr>
         <w:rPr>
-          <w:sz w:val="24"/>
-          <w:szCs w:val="24"/>
-          <w:lang w:val="en-US"/>
-        </w:rPr>
-      </w:pPr>
-      <w:r>
-        <w:rPr>
-          <w:sz w:val="26"/>
-          <w:szCs w:val="26"/>
-          <w:lang w:val="en-US"/>
-        </w:rPr>
-        <w:t xml:space="preserve">When </w:t>
-      </w:r>
+          <w:sz w:val="26"/>
+          <w:szCs w:val="26"/>
+          <w:lang w:val="en-US"/>
+        </w:rPr>
+      </w:pPr>
       <w:proofErr w:type="spellStart"/>
       <w:r>
         <w:rPr>
@@ -1032,7 +818,15 @@
           <w:szCs w:val="26"/>
           <w:lang w:val="en-US"/>
         </w:rPr>
-        <w:t xml:space="preserve">&gt; </w:t>
+        <w:t>&gt;</w:t>
+      </w:r>
+      <w:r>
+        <w:rPr>
+          <w:sz w:val="26"/>
+          <w:szCs w:val="26"/>
+          <w:lang w:val="en-US"/>
+        </w:rPr>
+        <w:t xml:space="preserve"> </w:t>
       </w:r>
       <w:proofErr w:type="spellStart"/>
       <w:r>
@@ -1052,73 +846,15 @@
           <w:vertAlign w:val="subscript"/>
           <w:lang w:val="en-US"/>
         </w:rPr>
-        <w:t>rewar</w:t>
-      </w:r>
-      <w:r>
-        <w:rPr>
-          <w:rFonts w:cstheme="minorHAnsi"/>
-          <w:sz w:val="26"/>
-          <w:szCs w:val="26"/>
-          <w:vertAlign w:val="subscript"/>
-          <w:lang w:val="en-US"/>
-        </w:rPr>
-        <w:t>d</w:t>
+        <w:t>reward</w:t>
       </w:r>
       <w:proofErr w:type="spellEnd"/>
-      <w:r>
-        <w:rPr>
-          <w:sz w:val="26"/>
-          <w:szCs w:val="26"/>
-          <w:lang w:val="en-US"/>
-        </w:rPr>
-        <w:t>,</w:t>
-      </w:r>
-      <w:r>
-        <w:rPr>
-          <w:sz w:val="26"/>
-          <w:szCs w:val="26"/>
-          <w:lang w:val="en-US"/>
-        </w:rPr>
-        <w:t xml:space="preserve"> </w:t>
-      </w:r>
-      <w:r>
-        <w:rPr>
-          <w:sz w:val="26"/>
-          <w:szCs w:val="26"/>
-          <w:lang w:val="en-US"/>
-        </w:rPr>
-        <w:t>it becomes better to stop working after</w:t>
-      </w:r>
-      <w:r>
-        <w:rPr>
-          <w:sz w:val="26"/>
-          <w:szCs w:val="26"/>
-          <w:lang w:val="en-US"/>
-        </w:rPr>
-        <w:t xml:space="preserve"> a point. There are </w:t>
-      </w:r>
-      <w:r>
-        <w:rPr>
-          <w:sz w:val="26"/>
-          <w:szCs w:val="26"/>
-          <w:lang w:val="en-US"/>
-        </w:rPr>
-        <w:t xml:space="preserve">then </w:t>
-      </w:r>
-      <w:r>
-        <w:rPr>
-          <w:sz w:val="26"/>
-          <w:szCs w:val="26"/>
-          <w:lang w:val="en-US"/>
-        </w:rPr>
-        <w:t xml:space="preserve">reversals to stop later than planned. </w:t>
-      </w:r>
-    </w:p>
-    <w:p>
-      <w:pPr>
-        <w:rPr>
-          <w:sz w:val="24"/>
-          <w:szCs w:val="24"/>
+    </w:p>
+    <w:p>
+      <w:pPr>
+        <w:rPr>
+          <w:sz w:val="26"/>
+          <w:szCs w:val="26"/>
           <w:lang w:val="en-US"/>
         </w:rPr>
       </w:pPr>
@@ -1127,10 +863,10 @@
           <w:noProof/>
         </w:rPr>
         <w:drawing>
-          <wp:inline distT="0" distB="0" distL="0" distR="0" wp14:anchorId="56E4C3FA" wp14:editId="1132CC0A">
-            <wp:extent cx="3774652" cy="2895600"/>
+          <wp:inline distT="0" distB="0" distL="0" distR="0" wp14:anchorId="715B1649" wp14:editId="677FF255">
+            <wp:extent cx="3529965" cy="2524086"/>
             <wp:effectExtent l="0" t="0" r="0" b="0"/>
-            <wp:docPr id="4" name="Picture 4"/>
+            <wp:docPr id="9" name="Picture 9"/>
             <wp:cNvGraphicFramePr>
               <a:graphicFrameLocks xmlns:a="http://schemas.openxmlformats.org/drawingml/2006/main" noChangeAspect="1"/>
             </wp:cNvGraphicFramePr>
@@ -1150,7 +886,7 @@
                   <pic:spPr>
                     <a:xfrm>
                       <a:off x="0" y="0"/>
-                      <a:ext cx="3797552" cy="2913167"/>
+                      <a:ext cx="3560132" cy="2545657"/>
                     </a:xfrm>
                     <a:prstGeom prst="rect">
                       <a:avLst/>
@@ -1162,8 +898,1155 @@
           </wp:inline>
         </w:drawing>
       </w:r>
+    </w:p>
+    <w:p>
+      <w:pPr>
+        <w:rPr>
+          <w:sz w:val="26"/>
+          <w:szCs w:val="26"/>
+          <w:lang w:val="en-US"/>
+        </w:rPr>
+      </w:pPr>
+    </w:p>
+    <w:p>
+      <w:pPr>
+        <w:rPr>
+          <w:sz w:val="26"/>
+          <w:szCs w:val="26"/>
+          <w:lang w:val="en-US"/>
+        </w:rPr>
+      </w:pPr>
+    </w:p>
+    <w:p>
+      <w:pPr>
+        <w:rPr>
+          <w:sz w:val="26"/>
+          <w:szCs w:val="26"/>
+          <w:lang w:val="en-US"/>
+        </w:rPr>
+      </w:pPr>
+    </w:p>
+    <w:p>
+      <w:pPr>
+        <w:rPr>
+          <w:sz w:val="26"/>
+          <w:szCs w:val="26"/>
+          <w:lang w:val="en-US"/>
+        </w:rPr>
+      </w:pPr>
+    </w:p>
+    <w:p>
+      <w:pPr>
+        <w:rPr>
+          <w:sz w:val="26"/>
+          <w:szCs w:val="26"/>
+          <w:lang w:val="en-US"/>
+        </w:rPr>
+      </w:pPr>
+    </w:p>
+    <w:p>
+      <w:pPr>
+        <w:rPr>
+          <w:sz w:val="26"/>
+          <w:szCs w:val="26"/>
+          <w:lang w:val="en-US"/>
+        </w:rPr>
+      </w:pPr>
+    </w:p>
+    <w:p>
+      <w:pPr>
+        <w:rPr>
+          <w:sz w:val="26"/>
+          <w:szCs w:val="26"/>
+          <w:lang w:val="en-US"/>
+        </w:rPr>
+      </w:pPr>
+      <w:r>
+        <w:rPr>
+          <w:sz w:val="26"/>
+          <w:szCs w:val="26"/>
+          <w:lang w:val="en-US"/>
+        </w:rPr>
+        <w:lastRenderedPageBreak/>
+        <w:t>C</w:t>
+      </w:r>
+      <w:r>
+        <w:rPr>
+          <w:sz w:val="26"/>
+          <w:szCs w:val="26"/>
+          <w:lang w:val="en-US"/>
+        </w:rPr>
+        <w:t>ase 2:</w:t>
+      </w:r>
+    </w:p>
+    <w:p>
+      <w:pPr>
+        <w:rPr>
+          <w:sz w:val="26"/>
+          <w:szCs w:val="26"/>
+          <w:lang w:val="en-US"/>
+        </w:rPr>
+      </w:pPr>
+      <w:r>
+        <w:rPr>
+          <w:sz w:val="26"/>
+          <w:szCs w:val="26"/>
+          <w:lang w:val="en-US"/>
+        </w:rPr>
+        <w:t>Almost the same as case 1 but immediate rewards on completing instead of delayed rewards.</w:t>
+      </w:r>
+    </w:p>
+    <w:p>
+      <w:pPr>
+        <w:rPr>
+          <w:sz w:val="26"/>
+          <w:szCs w:val="26"/>
+          <w:lang w:val="en-US"/>
+        </w:rPr>
+      </w:pPr>
+      <w:r>
+        <w:rPr>
+          <w:sz w:val="26"/>
+          <w:szCs w:val="26"/>
+          <w:lang w:val="en-US"/>
+        </w:rPr>
+        <w:t xml:space="preserve">Parameters: </w:t>
+      </w:r>
+      <w:proofErr w:type="spellStart"/>
+      <w:r>
+        <w:rPr>
+          <w:sz w:val="26"/>
+          <w:szCs w:val="26"/>
+          <w:lang w:val="en-US"/>
+        </w:rPr>
+        <w:t>reward_completed</w:t>
+      </w:r>
+      <w:proofErr w:type="spellEnd"/>
+      <w:r>
+        <w:rPr>
+          <w:sz w:val="26"/>
+          <w:szCs w:val="26"/>
+          <w:lang w:val="en-US"/>
+        </w:rPr>
+        <w:t xml:space="preserve"> = 1.5, </w:t>
+      </w:r>
+      <w:proofErr w:type="spellStart"/>
+      <w:r>
+        <w:rPr>
+          <w:sz w:val="26"/>
+          <w:szCs w:val="26"/>
+          <w:lang w:val="en-US"/>
+        </w:rPr>
+        <w:t>effort_do</w:t>
+      </w:r>
+      <w:proofErr w:type="spellEnd"/>
+      <w:r>
+        <w:rPr>
+          <w:sz w:val="26"/>
+          <w:szCs w:val="26"/>
+          <w:lang w:val="en-US"/>
+        </w:rPr>
+        <w:t xml:space="preserve"> = -1, efficacy = 0.7 </w:t>
+      </w:r>
+    </w:p>
+    <w:p>
+      <w:pPr>
+        <w:rPr>
+          <w:sz w:val="26"/>
+          <w:szCs w:val="26"/>
+          <w:lang w:val="en-US"/>
+        </w:rPr>
+      </w:pPr>
+      <w:r>
+        <w:rPr>
+          <w:sz w:val="26"/>
+          <w:szCs w:val="26"/>
+          <w:lang w:val="en-US"/>
+        </w:rPr>
+        <w:t xml:space="preserve">When </w:t>
+      </w:r>
+      <w:proofErr w:type="spellStart"/>
+      <w:r>
+        <w:rPr>
+          <w:rFonts w:cstheme="minorHAnsi"/>
+          <w:sz w:val="26"/>
+          <w:szCs w:val="26"/>
+          <w:lang w:val="en-US"/>
+        </w:rPr>
+        <w:t>γ</w:t>
+      </w:r>
+      <w:r>
+        <w:rPr>
+          <w:rFonts w:cstheme="minorHAnsi"/>
+          <w:sz w:val="26"/>
+          <w:szCs w:val="26"/>
+          <w:vertAlign w:val="subscript"/>
+          <w:lang w:val="en-US"/>
+        </w:rPr>
+        <w:t>cost</w:t>
+      </w:r>
+      <w:proofErr w:type="spellEnd"/>
+      <w:r>
+        <w:rPr>
+          <w:rFonts w:cstheme="minorHAnsi"/>
+          <w:sz w:val="26"/>
+          <w:szCs w:val="26"/>
+          <w:vertAlign w:val="subscript"/>
+          <w:lang w:val="en-US"/>
+        </w:rPr>
+        <w:t xml:space="preserve"> </w:t>
+      </w:r>
+      <w:r>
+        <w:rPr>
+          <w:sz w:val="26"/>
+          <w:szCs w:val="26"/>
+          <w:lang w:val="en-US"/>
+        </w:rPr>
+        <w:t xml:space="preserve">= </w:t>
+      </w:r>
+      <w:proofErr w:type="spellStart"/>
+      <w:r>
+        <w:rPr>
+          <w:rFonts w:cstheme="minorHAnsi"/>
+          <w:sz w:val="26"/>
+          <w:szCs w:val="26"/>
+          <w:lang w:val="en-US"/>
+        </w:rPr>
+        <w:t>γ</w:t>
+      </w:r>
+      <w:r>
+        <w:rPr>
+          <w:rFonts w:cstheme="minorHAnsi"/>
+          <w:sz w:val="26"/>
+          <w:szCs w:val="26"/>
+          <w:vertAlign w:val="subscript"/>
+          <w:lang w:val="en-US"/>
+        </w:rPr>
+        <w:t>reward</w:t>
+      </w:r>
+      <w:proofErr w:type="spellEnd"/>
+      <w:r>
+        <w:rPr>
+          <w:sz w:val="26"/>
+          <w:szCs w:val="26"/>
+          <w:lang w:val="en-US"/>
+        </w:rPr>
+        <w:t>, there is</w:t>
+      </w:r>
+      <w:r>
+        <w:rPr>
+          <w:sz w:val="26"/>
+          <w:szCs w:val="26"/>
+          <w:lang w:val="en-US"/>
+        </w:rPr>
+        <w:t xml:space="preserve"> no procrastination at all</w:t>
+      </w:r>
+      <w:r>
+        <w:rPr>
+          <w:sz w:val="26"/>
+          <w:szCs w:val="26"/>
+          <w:lang w:val="en-US"/>
+        </w:rPr>
+        <w:t xml:space="preserve"> (always optimal to work)</w:t>
+      </w:r>
+    </w:p>
+    <w:p>
+      <w:pPr>
+        <w:rPr>
+          <w:sz w:val="26"/>
+          <w:szCs w:val="26"/>
+          <w:lang w:val="en-US"/>
+        </w:rPr>
+      </w:pPr>
+      <w:r>
+        <w:rPr>
+          <w:sz w:val="26"/>
+          <w:szCs w:val="26"/>
+          <w:lang w:val="en-US"/>
+        </w:rPr>
+        <w:t xml:space="preserve">When </w:t>
+      </w:r>
+      <w:proofErr w:type="spellStart"/>
+      <w:r>
+        <w:rPr>
+          <w:rFonts w:cstheme="minorHAnsi"/>
+          <w:sz w:val="26"/>
+          <w:szCs w:val="26"/>
+          <w:lang w:val="en-US"/>
+        </w:rPr>
+        <w:t>γ</w:t>
+      </w:r>
+      <w:r>
+        <w:rPr>
+          <w:rFonts w:cstheme="minorHAnsi"/>
+          <w:sz w:val="26"/>
+          <w:szCs w:val="26"/>
+          <w:vertAlign w:val="subscript"/>
+          <w:lang w:val="en-US"/>
+        </w:rPr>
+        <w:t>cost</w:t>
+      </w:r>
+      <w:proofErr w:type="spellEnd"/>
+      <w:r>
+        <w:rPr>
+          <w:rFonts w:cstheme="minorHAnsi"/>
+          <w:sz w:val="26"/>
+          <w:szCs w:val="26"/>
+          <w:vertAlign w:val="subscript"/>
+          <w:lang w:val="en-US"/>
+        </w:rPr>
+        <w:t xml:space="preserve"> </w:t>
+      </w:r>
+      <w:r>
+        <w:rPr>
+          <w:sz w:val="26"/>
+          <w:szCs w:val="26"/>
+          <w:lang w:val="en-US"/>
+        </w:rPr>
+        <w:t xml:space="preserve">&lt; </w:t>
+      </w:r>
+      <w:proofErr w:type="spellStart"/>
+      <w:r>
+        <w:rPr>
+          <w:rFonts w:cstheme="minorHAnsi"/>
+          <w:sz w:val="26"/>
+          <w:szCs w:val="26"/>
+          <w:lang w:val="en-US"/>
+        </w:rPr>
+        <w:t>γ</w:t>
+      </w:r>
+      <w:r>
+        <w:rPr>
+          <w:rFonts w:cstheme="minorHAnsi"/>
+          <w:sz w:val="26"/>
+          <w:szCs w:val="26"/>
+          <w:vertAlign w:val="subscript"/>
+          <w:lang w:val="en-US"/>
+        </w:rPr>
+        <w:t>reward</w:t>
+      </w:r>
+      <w:proofErr w:type="spellEnd"/>
+      <w:r>
+        <w:rPr>
+          <w:sz w:val="26"/>
+          <w:szCs w:val="26"/>
+          <w:lang w:val="en-US"/>
+        </w:rPr>
+        <w:t>,</w:t>
+      </w:r>
+      <w:r>
+        <w:rPr>
+          <w:sz w:val="26"/>
+          <w:szCs w:val="26"/>
+          <w:lang w:val="en-US"/>
+        </w:rPr>
+        <w:t xml:space="preserve"> there are planned delays but only with small-</w:t>
+      </w:r>
+      <w:proofErr w:type="spellStart"/>
+      <w:r>
+        <w:rPr>
+          <w:sz w:val="26"/>
+          <w:szCs w:val="26"/>
+          <w:lang w:val="en-US"/>
+        </w:rPr>
+        <w:t>ish</w:t>
+      </w:r>
+      <w:proofErr w:type="spellEnd"/>
+      <w:r>
+        <w:rPr>
+          <w:sz w:val="26"/>
+          <w:szCs w:val="26"/>
+          <w:lang w:val="en-US"/>
+        </w:rPr>
+        <w:t xml:space="preserve"> rewards (</w:t>
+      </w:r>
+      <w:r>
+        <w:rPr>
+          <w:sz w:val="26"/>
+          <w:szCs w:val="26"/>
+          <w:lang w:val="en-US"/>
+        </w:rPr>
+        <w:t>with big rewards, it is always worth working despite differential discounting)</w:t>
+      </w:r>
+      <w:r>
+        <w:rPr>
+          <w:sz w:val="26"/>
+          <w:szCs w:val="26"/>
+          <w:lang w:val="en-US"/>
+        </w:rPr>
+        <w:t xml:space="preserve">. On top of this, </w:t>
+      </w:r>
+      <w:r>
+        <w:rPr>
+          <w:sz w:val="26"/>
+          <w:szCs w:val="26"/>
+          <w:lang w:val="en-US"/>
+        </w:rPr>
+        <w:t>there are defections</w:t>
+      </w:r>
+      <w:r>
+        <w:rPr>
+          <w:sz w:val="26"/>
+          <w:szCs w:val="26"/>
+          <w:lang w:val="en-US"/>
+        </w:rPr>
+        <w:t xml:space="preserve"> to delay more than </w:t>
+      </w:r>
+      <w:r>
+        <w:rPr>
+          <w:sz w:val="26"/>
+          <w:szCs w:val="26"/>
+          <w:lang w:val="en-US"/>
+        </w:rPr>
+        <w:t>planned before</w:t>
+      </w:r>
+      <w:r>
+        <w:rPr>
+          <w:sz w:val="26"/>
+          <w:szCs w:val="26"/>
+          <w:lang w:val="en-US"/>
+        </w:rPr>
+        <w:t xml:space="preserve">. </w:t>
+      </w:r>
+      <w:r>
+        <w:rPr>
+          <w:sz w:val="26"/>
+          <w:szCs w:val="26"/>
+          <w:lang w:val="en-US"/>
+        </w:rPr>
+        <w:t xml:space="preserve"> </w:t>
+      </w:r>
+      <w:r>
+        <w:rPr>
+          <w:sz w:val="26"/>
+          <w:szCs w:val="26"/>
+          <w:lang w:val="en-US"/>
+        </w:rPr>
+        <w:t>The reversals are more dynamic here compared to case 1, because reward is also immediate.</w:t>
+      </w:r>
+    </w:p>
+    <w:p>
+      <w:pPr>
+        <w:rPr>
+          <w:sz w:val="24"/>
+          <w:szCs w:val="24"/>
+          <w:lang w:val="en-US"/>
+        </w:rPr>
+      </w:pPr>
+      <w:r>
+        <w:rPr>
+          <w:noProof/>
+        </w:rPr>
+        <w:drawing>
+          <wp:inline distT="0" distB="0" distL="0" distR="0" wp14:anchorId="178FCCCE" wp14:editId="1D7BD0F4">
+            <wp:extent cx="3686175" cy="2827727"/>
+            <wp:effectExtent l="0" t="0" r="0" b="0"/>
+            <wp:docPr id="3" name="Picture 3"/>
+            <wp:cNvGraphicFramePr>
+              <a:graphicFrameLocks xmlns:a="http://schemas.openxmlformats.org/drawingml/2006/main" noChangeAspect="1"/>
+            </wp:cNvGraphicFramePr>
+            <a:graphic xmlns:a="http://schemas.openxmlformats.org/drawingml/2006/main">
+              <a:graphicData uri="http://schemas.openxmlformats.org/drawingml/2006/picture">
+                <pic:pic xmlns:pic="http://schemas.openxmlformats.org/drawingml/2006/picture">
+                  <pic:nvPicPr>
+                    <pic:cNvPr id="1" name=""/>
+                    <pic:cNvPicPr/>
+                  </pic:nvPicPr>
+                  <pic:blipFill>
+                    <a:blip r:embed="rId8"/>
+                    <a:stretch>
+                      <a:fillRect/>
+                    </a:stretch>
+                  </pic:blipFill>
+                  <pic:spPr>
+                    <a:xfrm>
+                      <a:off x="0" y="0"/>
+                      <a:ext cx="3712779" cy="2848136"/>
+                    </a:xfrm>
+                    <a:prstGeom prst="rect">
+                      <a:avLst/>
+                    </a:prstGeom>
+                  </pic:spPr>
+                </pic:pic>
+              </a:graphicData>
+            </a:graphic>
+          </wp:inline>
+        </w:drawing>
+      </w:r>
+    </w:p>
+    <w:p>
+      <w:pPr>
+        <w:rPr>
+          <w:sz w:val="24"/>
+          <w:szCs w:val="24"/>
+          <w:lang w:val="en-US"/>
+        </w:rPr>
+      </w:pPr>
+      <w:r>
+        <w:rPr>
+          <w:sz w:val="26"/>
+          <w:szCs w:val="26"/>
+          <w:lang w:val="en-US"/>
+        </w:rPr>
+        <w:t xml:space="preserve">When </w:t>
+      </w:r>
+      <w:proofErr w:type="spellStart"/>
+      <w:r>
+        <w:rPr>
+          <w:rFonts w:cstheme="minorHAnsi"/>
+          <w:sz w:val="26"/>
+          <w:szCs w:val="26"/>
+          <w:lang w:val="en-US"/>
+        </w:rPr>
+        <w:t>γ</w:t>
+      </w:r>
+      <w:r>
+        <w:rPr>
+          <w:rFonts w:cstheme="minorHAnsi"/>
+          <w:sz w:val="26"/>
+          <w:szCs w:val="26"/>
+          <w:vertAlign w:val="subscript"/>
+          <w:lang w:val="en-US"/>
+        </w:rPr>
+        <w:t>cost</w:t>
+      </w:r>
+      <w:proofErr w:type="spellEnd"/>
+      <w:r>
+        <w:rPr>
+          <w:rFonts w:cstheme="minorHAnsi"/>
+          <w:sz w:val="26"/>
+          <w:szCs w:val="26"/>
+          <w:vertAlign w:val="subscript"/>
+          <w:lang w:val="en-US"/>
+        </w:rPr>
+        <w:t xml:space="preserve"> </w:t>
+      </w:r>
+      <w:r>
+        <w:rPr>
+          <w:sz w:val="26"/>
+          <w:szCs w:val="26"/>
+          <w:lang w:val="en-US"/>
+        </w:rPr>
+        <w:t xml:space="preserve">&gt; </w:t>
+      </w:r>
+      <w:proofErr w:type="spellStart"/>
+      <w:r>
+        <w:rPr>
+          <w:rFonts w:cstheme="minorHAnsi"/>
+          <w:sz w:val="26"/>
+          <w:szCs w:val="26"/>
+          <w:lang w:val="en-US"/>
+        </w:rPr>
+        <w:t>γ</w:t>
+      </w:r>
+      <w:r>
+        <w:rPr>
+          <w:rFonts w:cstheme="minorHAnsi"/>
+          <w:sz w:val="26"/>
+          <w:szCs w:val="26"/>
+          <w:vertAlign w:val="subscript"/>
+          <w:lang w:val="en-US"/>
+        </w:rPr>
+        <w:t>rewar</w:t>
+      </w:r>
+      <w:r>
+        <w:rPr>
+          <w:rFonts w:cstheme="minorHAnsi"/>
+          <w:sz w:val="26"/>
+          <w:szCs w:val="26"/>
+          <w:vertAlign w:val="subscript"/>
+          <w:lang w:val="en-US"/>
+        </w:rPr>
+        <w:t>d</w:t>
+      </w:r>
+      <w:proofErr w:type="spellEnd"/>
+      <w:r>
+        <w:rPr>
+          <w:sz w:val="26"/>
+          <w:szCs w:val="26"/>
+          <w:lang w:val="en-US"/>
+        </w:rPr>
+        <w:t>,</w:t>
+      </w:r>
+      <w:r>
+        <w:rPr>
+          <w:sz w:val="26"/>
+          <w:szCs w:val="26"/>
+          <w:lang w:val="en-US"/>
+        </w:rPr>
+        <w:t xml:space="preserve"> </w:t>
+      </w:r>
+      <w:r>
+        <w:rPr>
+          <w:sz w:val="26"/>
+          <w:szCs w:val="26"/>
+          <w:lang w:val="en-US"/>
+        </w:rPr>
+        <w:t>it becomes better to stop working after</w:t>
+      </w:r>
+      <w:r>
+        <w:rPr>
+          <w:sz w:val="26"/>
+          <w:szCs w:val="26"/>
+          <w:lang w:val="en-US"/>
+        </w:rPr>
+        <w:t xml:space="preserve"> a point. There are </w:t>
+      </w:r>
+      <w:r>
+        <w:rPr>
+          <w:sz w:val="26"/>
+          <w:szCs w:val="26"/>
+          <w:lang w:val="en-US"/>
+        </w:rPr>
+        <w:t xml:space="preserve">then </w:t>
+      </w:r>
+      <w:r>
+        <w:rPr>
+          <w:sz w:val="26"/>
+          <w:szCs w:val="26"/>
+          <w:lang w:val="en-US"/>
+        </w:rPr>
+        <w:t xml:space="preserve">reversals to stop later than planned. </w:t>
+      </w:r>
+    </w:p>
+    <w:p>
+      <w:pPr>
+        <w:rPr>
+          <w:sz w:val="24"/>
+          <w:szCs w:val="24"/>
+          <w:lang w:val="en-US"/>
+        </w:rPr>
+      </w:pPr>
+      <w:r>
+        <w:rPr>
+          <w:noProof/>
+        </w:rPr>
+        <w:drawing>
+          <wp:inline distT="0" distB="0" distL="0" distR="0" wp14:anchorId="6A821C08" wp14:editId="5E69729B">
+            <wp:extent cx="3705225" cy="2842343"/>
+            <wp:effectExtent l="0" t="0" r="0" b="0"/>
+            <wp:docPr id="7" name="Picture 7"/>
+            <wp:cNvGraphicFramePr>
+              <a:graphicFrameLocks xmlns:a="http://schemas.openxmlformats.org/drawingml/2006/main" noChangeAspect="1"/>
+            </wp:cNvGraphicFramePr>
+            <a:graphic xmlns:a="http://schemas.openxmlformats.org/drawingml/2006/main">
+              <a:graphicData uri="http://schemas.openxmlformats.org/drawingml/2006/picture">
+                <pic:pic xmlns:pic="http://schemas.openxmlformats.org/drawingml/2006/picture">
+                  <pic:nvPicPr>
+                    <pic:cNvPr id="1" name=""/>
+                    <pic:cNvPicPr/>
+                  </pic:nvPicPr>
+                  <pic:blipFill>
+                    <a:blip r:embed="rId9"/>
+                    <a:stretch>
+                      <a:fillRect/>
+                    </a:stretch>
+                  </pic:blipFill>
+                  <pic:spPr>
+                    <a:xfrm>
+                      <a:off x="0" y="0"/>
+                      <a:ext cx="3750942" cy="2877413"/>
+                    </a:xfrm>
+                    <a:prstGeom prst="rect">
+                      <a:avLst/>
+                    </a:prstGeom>
+                  </pic:spPr>
+                </pic:pic>
+              </a:graphicData>
+            </a:graphic>
+          </wp:inline>
+        </w:drawing>
+      </w:r>
+    </w:p>
+    <w:p>
+      <w:pPr>
+        <w:rPr>
+          <w:noProof/>
+          <w:sz w:val="26"/>
+          <w:szCs w:val="26"/>
+        </w:rPr>
+      </w:pPr>
+      <w:r>
+        <w:rPr>
+          <w:noProof/>
+          <w:sz w:val="26"/>
+          <w:szCs w:val="26"/>
+        </w:rPr>
+        <w:lastRenderedPageBreak/>
+        <w:t>Effective policy</w:t>
+      </w:r>
+    </w:p>
+    <w:p>
+      <w:pPr>
+        <w:rPr>
+          <w:sz w:val="26"/>
+          <w:szCs w:val="26"/>
+          <w:lang w:val="en-US"/>
+        </w:rPr>
+      </w:pPr>
+      <w:proofErr w:type="spellStart"/>
+      <w:r>
+        <w:rPr>
+          <w:rFonts w:cstheme="minorHAnsi"/>
+          <w:sz w:val="26"/>
+          <w:szCs w:val="26"/>
+          <w:lang w:val="en-US"/>
+        </w:rPr>
+        <w:t>γ</w:t>
+      </w:r>
+      <w:r>
+        <w:rPr>
+          <w:rFonts w:cstheme="minorHAnsi"/>
+          <w:sz w:val="26"/>
+          <w:szCs w:val="26"/>
+          <w:vertAlign w:val="subscript"/>
+          <w:lang w:val="en-US"/>
+        </w:rPr>
+        <w:t>cost</w:t>
+      </w:r>
+      <w:proofErr w:type="spellEnd"/>
+      <w:r>
+        <w:rPr>
+          <w:rFonts w:cstheme="minorHAnsi"/>
+          <w:sz w:val="26"/>
+          <w:szCs w:val="26"/>
+          <w:vertAlign w:val="subscript"/>
+          <w:lang w:val="en-US"/>
+        </w:rPr>
+        <w:t xml:space="preserve"> </w:t>
+      </w:r>
+      <w:r>
+        <w:rPr>
+          <w:sz w:val="26"/>
+          <w:szCs w:val="26"/>
+          <w:lang w:val="en-US"/>
+        </w:rPr>
+        <w:t xml:space="preserve">&lt; </w:t>
+      </w:r>
+      <w:proofErr w:type="spellStart"/>
+      <w:r>
+        <w:rPr>
+          <w:rFonts w:cstheme="minorHAnsi"/>
+          <w:sz w:val="26"/>
+          <w:szCs w:val="26"/>
+          <w:lang w:val="en-US"/>
+        </w:rPr>
+        <w:t>γ</w:t>
+      </w:r>
+      <w:r>
+        <w:rPr>
+          <w:rFonts w:cstheme="minorHAnsi"/>
+          <w:sz w:val="26"/>
+          <w:szCs w:val="26"/>
+          <w:vertAlign w:val="subscript"/>
+          <w:lang w:val="en-US"/>
+        </w:rPr>
+        <w:t>reward</w:t>
+      </w:r>
+      <w:proofErr w:type="spellEnd"/>
+    </w:p>
+    <w:p>
+      <w:pPr>
+        <w:rPr>
+          <w:sz w:val="26"/>
+          <w:szCs w:val="26"/>
+          <w:lang w:val="en-US"/>
+        </w:rPr>
+      </w:pPr>
+      <w:r>
+        <w:rPr>
+          <w:noProof/>
+          <w:sz w:val="26"/>
+          <w:szCs w:val="26"/>
+        </w:rPr>
+        <w:drawing>
+          <wp:inline distT="0" distB="0" distL="0" distR="0" wp14:anchorId="3CD7981D" wp14:editId="0A578980">
+            <wp:extent cx="3756475" cy="2686050"/>
+            <wp:effectExtent l="0" t="0" r="0" b="0"/>
+            <wp:docPr id="5" name="Picture 5"/>
+            <wp:cNvGraphicFramePr>
+              <a:graphicFrameLocks xmlns:a="http://schemas.openxmlformats.org/drawingml/2006/main" noChangeAspect="1"/>
+            </wp:cNvGraphicFramePr>
+            <a:graphic xmlns:a="http://schemas.openxmlformats.org/drawingml/2006/main">
+              <a:graphicData uri="http://schemas.openxmlformats.org/drawingml/2006/picture">
+                <pic:pic xmlns:pic="http://schemas.openxmlformats.org/drawingml/2006/picture">
+                  <pic:nvPicPr>
+                    <pic:cNvPr id="1" name=""/>
+                    <pic:cNvPicPr/>
+                  </pic:nvPicPr>
+                  <pic:blipFill>
+                    <a:blip r:embed="rId10"/>
+                    <a:stretch>
+                      <a:fillRect/>
+                    </a:stretch>
+                  </pic:blipFill>
+                  <pic:spPr>
+                    <a:xfrm>
+                      <a:off x="0" y="0"/>
+                      <a:ext cx="3773681" cy="2698353"/>
+                    </a:xfrm>
+                    <a:prstGeom prst="rect">
+                      <a:avLst/>
+                    </a:prstGeom>
+                  </pic:spPr>
+                </pic:pic>
+              </a:graphicData>
+            </a:graphic>
+          </wp:inline>
+        </w:drawing>
+      </w:r>
+    </w:p>
+    <w:p>
+      <w:pPr>
+        <w:rPr>
+          <w:rFonts w:cstheme="minorHAnsi"/>
+          <w:sz w:val="26"/>
+          <w:szCs w:val="26"/>
+          <w:vertAlign w:val="subscript"/>
+          <w:lang w:val="en-US"/>
+        </w:rPr>
+      </w:pPr>
+      <w:proofErr w:type="spellStart"/>
+      <w:r>
+        <w:rPr>
+          <w:rFonts w:cstheme="minorHAnsi"/>
+          <w:sz w:val="26"/>
+          <w:szCs w:val="26"/>
+          <w:lang w:val="en-US"/>
+        </w:rPr>
+        <w:t>γ</w:t>
+      </w:r>
+      <w:r>
+        <w:rPr>
+          <w:rFonts w:cstheme="minorHAnsi"/>
+          <w:sz w:val="26"/>
+          <w:szCs w:val="26"/>
+          <w:vertAlign w:val="subscript"/>
+          <w:lang w:val="en-US"/>
+        </w:rPr>
+        <w:t>cost</w:t>
+      </w:r>
+      <w:proofErr w:type="spellEnd"/>
+      <w:r>
+        <w:rPr>
+          <w:rFonts w:cstheme="minorHAnsi"/>
+          <w:sz w:val="26"/>
+          <w:szCs w:val="26"/>
+          <w:vertAlign w:val="subscript"/>
+          <w:lang w:val="en-US"/>
+        </w:rPr>
+        <w:t xml:space="preserve"> </w:t>
+      </w:r>
+      <w:r>
+        <w:rPr>
+          <w:sz w:val="26"/>
+          <w:szCs w:val="26"/>
+          <w:lang w:val="en-US"/>
+        </w:rPr>
+        <w:t>&gt;</w:t>
+      </w:r>
+      <w:r>
+        <w:rPr>
+          <w:sz w:val="26"/>
+          <w:szCs w:val="26"/>
+          <w:lang w:val="en-US"/>
+        </w:rPr>
+        <w:t xml:space="preserve"> </w:t>
+      </w:r>
+      <w:proofErr w:type="spellStart"/>
+      <w:r>
+        <w:rPr>
+          <w:rFonts w:cstheme="minorHAnsi"/>
+          <w:sz w:val="26"/>
+          <w:szCs w:val="26"/>
+          <w:lang w:val="en-US"/>
+        </w:rPr>
+        <w:t>γ</w:t>
+      </w:r>
+      <w:proofErr w:type="gramStart"/>
+      <w:r>
+        <w:rPr>
+          <w:rFonts w:cstheme="minorHAnsi"/>
+          <w:sz w:val="26"/>
+          <w:szCs w:val="26"/>
+          <w:vertAlign w:val="subscript"/>
+          <w:lang w:val="en-US"/>
+        </w:rPr>
+        <w:t>reward</w:t>
+      </w:r>
+      <w:proofErr w:type="spellEnd"/>
+      <w:r>
+        <w:rPr>
+          <w:rFonts w:cstheme="minorHAnsi"/>
+          <w:sz w:val="26"/>
+          <w:szCs w:val="26"/>
+          <w:vertAlign w:val="subscript"/>
+          <w:lang w:val="en-US"/>
+        </w:rPr>
+        <w:t xml:space="preserve"> </w:t>
+      </w:r>
+      <w:r>
+        <w:rPr>
+          <w:sz w:val="26"/>
+          <w:szCs w:val="26"/>
+          <w:lang w:val="en-US"/>
+        </w:rPr>
+        <w:t>:</w:t>
+      </w:r>
+      <w:proofErr w:type="gramEnd"/>
+      <w:r>
+        <w:rPr>
+          <w:sz w:val="26"/>
+          <w:szCs w:val="26"/>
+          <w:lang w:val="en-US"/>
+        </w:rPr>
+        <w:t xml:space="preserve"> </w:t>
+      </w:r>
+      <w:r>
+        <w:rPr>
+          <w:sz w:val="26"/>
+          <w:szCs w:val="26"/>
+          <w:lang w:val="en-US"/>
+        </w:rPr>
+        <w:t>identical to equal discounting case</w:t>
+      </w:r>
+    </w:p>
+    <w:p>
+      <w:pPr>
+        <w:rPr>
+          <w:sz w:val="24"/>
+          <w:szCs w:val="24"/>
+          <w:lang w:val="en-US"/>
+        </w:rPr>
+      </w:pPr>
+      <w:r>
+        <w:rPr>
+          <w:noProof/>
+        </w:rPr>
+        <w:drawing>
+          <wp:inline distT="0" distB="0" distL="0" distR="0" wp14:anchorId="1CDC2101" wp14:editId="03E14973">
+            <wp:extent cx="3724257" cy="2705100"/>
+            <wp:effectExtent l="0" t="0" r="0" b="0"/>
+            <wp:docPr id="8" name="Picture 8"/>
+            <wp:cNvGraphicFramePr>
+              <a:graphicFrameLocks xmlns:a="http://schemas.openxmlformats.org/drawingml/2006/main" noChangeAspect="1"/>
+            </wp:cNvGraphicFramePr>
+            <a:graphic xmlns:a="http://schemas.openxmlformats.org/drawingml/2006/main">
+              <a:graphicData uri="http://schemas.openxmlformats.org/drawingml/2006/picture">
+                <pic:pic xmlns:pic="http://schemas.openxmlformats.org/drawingml/2006/picture">
+                  <pic:nvPicPr>
+                    <pic:cNvPr id="1" name=""/>
+                    <pic:cNvPicPr/>
+                  </pic:nvPicPr>
+                  <pic:blipFill>
+                    <a:blip r:embed="rId11"/>
+                    <a:stretch>
+                      <a:fillRect/>
+                    </a:stretch>
+                  </pic:blipFill>
+                  <pic:spPr>
+                    <a:xfrm>
+                      <a:off x="0" y="0"/>
+                      <a:ext cx="3751390" cy="2724808"/>
+                    </a:xfrm>
+                    <a:prstGeom prst="rect">
+                      <a:avLst/>
+                    </a:prstGeom>
+                  </pic:spPr>
+                </pic:pic>
+              </a:graphicData>
+            </a:graphic>
+          </wp:inline>
+        </w:drawing>
+      </w:r>
+    </w:p>
+    <w:p>
+      <w:pPr>
+        <w:rPr>
+          <w:sz w:val="24"/>
+          <w:szCs w:val="24"/>
+          <w:lang w:val="en-US"/>
+        </w:rPr>
+      </w:pPr>
+    </w:p>
+    <w:p>
+      <w:pPr>
+        <w:rPr>
+          <w:sz w:val="26"/>
+          <w:szCs w:val="26"/>
+          <w:lang w:val="en-US"/>
+        </w:rPr>
+      </w:pPr>
+    </w:p>
+    <w:p>
+      <w:pPr>
+        <w:rPr>
+          <w:sz w:val="26"/>
+          <w:szCs w:val="26"/>
+          <w:lang w:val="en-US"/>
+        </w:rPr>
+      </w:pPr>
+      <w:r>
+        <w:rPr>
+          <w:sz w:val="26"/>
+          <w:szCs w:val="26"/>
+          <w:lang w:val="en-US"/>
+        </w:rPr>
+        <w:t xml:space="preserve">Comparison to the </w:t>
+      </w:r>
+      <w:proofErr w:type="spellStart"/>
+      <w:r>
+        <w:rPr>
+          <w:sz w:val="26"/>
+          <w:szCs w:val="26"/>
+          <w:lang w:val="en-US"/>
+        </w:rPr>
+        <w:t>LeBouc-Pessiglione</w:t>
+      </w:r>
+      <w:proofErr w:type="spellEnd"/>
+      <w:r>
+        <w:rPr>
+          <w:sz w:val="26"/>
+          <w:szCs w:val="26"/>
+          <w:lang w:val="en-US"/>
+        </w:rPr>
+        <w:t xml:space="preserve"> policy: Their basic idea was to choose to do the task when the [discounted reward – discounted cost] was the maximum</w:t>
+      </w:r>
+      <w:r>
+        <w:rPr>
+          <w:sz w:val="26"/>
+          <w:szCs w:val="26"/>
+          <w:lang w:val="en-US"/>
+        </w:rPr>
+        <w:t xml:space="preserve">, </w:t>
+      </w:r>
+      <w:r>
+        <w:rPr>
+          <w:sz w:val="26"/>
+          <w:szCs w:val="26"/>
+          <w:lang w:val="en-US"/>
+        </w:rPr>
+        <w:t>without forward planning.</w:t>
+      </w:r>
+      <w:r>
+        <w:rPr>
+          <w:sz w:val="26"/>
+          <w:szCs w:val="26"/>
+          <w:lang w:val="en-US"/>
+        </w:rPr>
+        <w:t xml:space="preserve"> So only using exponential discounting for rewards and costs doesn’t yield a changing policy. If reward &gt; cost, then it is always optimal to do </w:t>
+      </w:r>
+      <w:r>
+        <w:rPr>
+          <w:sz w:val="26"/>
+          <w:szCs w:val="26"/>
+          <w:lang w:val="en-US"/>
+        </w:rPr>
+        <w:t xml:space="preserve">the task now. They rely on differential </w:t>
+      </w:r>
       <w:bookmarkStart w:id="0" w:name="_GoBack"/>
       <w:bookmarkEnd w:id="0"/>
+      <w:r>
+        <w:rPr>
+          <w:sz w:val="26"/>
+          <w:szCs w:val="26"/>
+          <w:lang w:val="en-US"/>
+        </w:rPr>
+        <w:t>hyperbolic discounting of the rewards and costs to get procrastination.</w:t>
+      </w:r>
+      <w:r>
+        <w:rPr>
+          <w:sz w:val="26"/>
+          <w:szCs w:val="26"/>
+          <w:lang w:val="en-US"/>
+        </w:rPr>
+        <w:t xml:space="preserve"> </w:t>
+      </w:r>
+    </w:p>
+    <w:p>
+      <w:pPr>
+        <w:rPr>
+          <w:sz w:val="26"/>
+          <w:szCs w:val="26"/>
+          <w:lang w:val="en-US"/>
+        </w:rPr>
+      </w:pPr>
+    </w:p>
+    <w:p>
+      <w:pPr>
+        <w:rPr>
+          <w:sz w:val="26"/>
+          <w:szCs w:val="26"/>
+          <w:lang w:val="en-US"/>
+        </w:rPr>
+      </w:pPr>
+      <w:r>
+        <w:rPr>
+          <w:sz w:val="26"/>
+          <w:szCs w:val="26"/>
+          <w:lang w:val="en-US"/>
+        </w:rPr>
+        <w:lastRenderedPageBreak/>
+        <w:t>Case 3:</w:t>
+      </w:r>
+    </w:p>
+    <w:p>
+      <w:pPr>
+        <w:rPr>
+          <w:sz w:val="26"/>
+          <w:szCs w:val="26"/>
+          <w:lang w:val="en-US"/>
+        </w:rPr>
+      </w:pPr>
+      <w:r>
+        <w:rPr>
+          <w:sz w:val="26"/>
+          <w:szCs w:val="26"/>
+          <w:lang w:val="en-US"/>
+        </w:rPr>
+        <w:t xml:space="preserve">A common hyperbolic discounting scenario where agent must choose to work on one of two tasks </w:t>
+      </w:r>
+      <w:r>
+        <w:rPr>
+          <w:sz w:val="26"/>
+          <w:szCs w:val="26"/>
+          <w:lang w:val="en-US"/>
+        </w:rPr>
+        <w:t xml:space="preserve">-- </w:t>
+      </w:r>
+      <w:r>
+        <w:rPr>
+          <w:sz w:val="26"/>
+          <w:szCs w:val="26"/>
+          <w:lang w:val="en-US"/>
+        </w:rPr>
+        <w:t xml:space="preserve">one with smaller reward but shorter delay and the other larger, far away. </w:t>
+      </w:r>
+    </w:p>
+    <w:p>
+      <w:pPr>
+        <w:rPr>
+          <w:sz w:val="26"/>
+          <w:szCs w:val="26"/>
+          <w:lang w:val="en-US"/>
+        </w:rPr>
+      </w:pPr>
+      <w:r>
+        <w:rPr>
+          <w:sz w:val="26"/>
+          <w:szCs w:val="26"/>
+          <w:lang w:val="en-US"/>
+        </w:rPr>
+        <w:t>I am still working on this case, it turned out to be a bit more challenging to set up than I had anticipated. I think I might need to have time-varying transitions/ actions (to not allow working on the smaller option after its deadline has passed)</w:t>
+      </w:r>
+      <w:r>
+        <w:rPr>
+          <w:sz w:val="26"/>
+          <w:szCs w:val="26"/>
+          <w:lang w:val="en-US"/>
+        </w:rPr>
+        <w:t xml:space="preserve">. </w:t>
+      </w:r>
     </w:p>
     <w:p>
       <w:pPr>
@@ -1173,15 +2056,15 @@
           <w:lang w:val="en-US"/>
         </w:rPr>
       </w:pPr>
-      <w:r>
+    </w:p>
+    <w:p>
+      <w:pPr>
         <w:rPr>
           <w:sz w:val="24"/>
           <w:szCs w:val="24"/>
           <w:lang w:val="en-US"/>
         </w:rPr>
-        <w:lastRenderedPageBreak/>
-        <w:t>Case 3:</w:t>
-      </w:r>
+      </w:pPr>
     </w:p>
     <w:p>
       <w:pPr>
@@ -1191,14 +2074,33 @@
           <w:lang w:val="en-US"/>
         </w:rPr>
       </w:pPr>
-      <w:r>
+    </w:p>
+    <w:p>
+      <w:pPr>
         <w:rPr>
           <w:sz w:val="24"/>
           <w:szCs w:val="24"/>
           <w:lang w:val="en-US"/>
         </w:rPr>
-        <w:t xml:space="preserve">A common hyperbolic discounting scenario with </w:t>
-      </w:r>
+      </w:pPr>
+    </w:p>
+    <w:p>
+      <w:pPr>
+        <w:rPr>
+          <w:sz w:val="26"/>
+          <w:szCs w:val="26"/>
+          <w:lang w:val="en-US"/>
+        </w:rPr>
+      </w:pPr>
+    </w:p>
+    <w:p>
+      <w:pPr>
+        <w:rPr>
+          <w:sz w:val="24"/>
+          <w:szCs w:val="24"/>
+          <w:lang w:val="en-US"/>
+        </w:rPr>
+      </w:pPr>
     </w:p>
     <w:p>
       <w:pPr>

</xml_diff>

<commit_message>
plotting effect of difficulty probability on planned defections
</commit_message>
<xml_diff>
--- a/results and plots/diff_discount_factors.docx
+++ b/results and plots/diff_discount_factors.docx
@@ -1,6 +1,6 @@
 
 <file path=word/document.xml><?xml version="1.0" encoding="utf-8"?>
-<w:document xmlns:wpc="http://schemas.microsoft.com/office/word/2010/wordprocessingCanvas" xmlns:cx="http://schemas.microsoft.com/office/drawing/2014/chartex" xmlns:cx1="http://schemas.microsoft.com/office/drawing/2015/9/8/chartex" xmlns:cx2="http://schemas.microsoft.com/office/drawing/2015/10/21/chartex" xmlns:cx3="http://schemas.microsoft.com/office/drawing/2016/5/9/chartex" xmlns:cx4="http://schemas.microsoft.com/office/drawing/2016/5/10/chartex" xmlns:cx5="http://schemas.microsoft.com/office/drawing/2016/5/11/chartex" xmlns:cx6="http://schemas.microsoft.com/office/drawing/2016/5/12/chartex" xmlns:cx7="http://schemas.microsoft.com/office/drawing/2016/5/13/chartex" xmlns:cx8="http://schemas.microsoft.com/office/drawing/2016/5/14/chartex" xmlns:mc="http://schemas.openxmlformats.org/markup-compatibility/2006" xmlns:aink="http://schemas.microsoft.com/office/drawing/2016/ink" xmlns:am3d="http://schemas.microsoft.com/office/drawing/2017/model3d" xmlns:o="urn:schemas-microsoft-com:office:office" xmlns:r="http://schemas.openxmlformats.org/officeDocument/2006/relationships" xmlns:m="http://schemas.openxmlformats.org/officeDocument/2006/math" xmlns:v="urn:schemas-microsoft-com:vml" xmlns:wp14="http://schemas.microsoft.com/office/word/2010/wordprocessingDrawing" xmlns:wp="http://schemas.openxmlformats.org/drawingml/2006/wordprocessingDrawing" xmlns:w10="urn:schemas-microsoft-com:office:word" xmlns:w="http://schemas.openxmlformats.org/wordprocessingml/2006/main" xmlns:w14="http://schemas.microsoft.com/office/word/2010/wordml" xmlns:w15="http://schemas.microsoft.com/office/word/2012/wordml" xmlns:w16cid="http://schemas.microsoft.com/office/word/2016/wordml/cid" xmlns:w16se="http://schemas.microsoft.com/office/word/2015/wordml/symex" xmlns:wpg="http://schemas.microsoft.com/office/word/2010/wordprocessingGroup" xmlns:wpi="http://schemas.microsoft.com/office/word/2010/wordprocessingInk" xmlns:wne="http://schemas.microsoft.com/office/word/2006/wordml" xmlns:wps="http://schemas.microsoft.com/office/word/2010/wordprocessingShape" mc:Ignorable="w14 w15 w16se w16cid wp14">
+<w:document xmlns:wpc="http://schemas.microsoft.com/office/word/2010/wordprocessingCanvas" xmlns:cx="http://schemas.microsoft.com/office/drawing/2014/chartex" xmlns:cx1="http://schemas.microsoft.com/office/drawing/2015/9/8/chartex" xmlns:cx2="http://schemas.microsoft.com/office/drawing/2015/10/21/chartex" xmlns:cx3="http://schemas.microsoft.com/office/drawing/2016/5/9/chartex" xmlns:cx4="http://schemas.microsoft.com/office/drawing/2016/5/10/chartex" xmlns:cx5="http://schemas.microsoft.com/office/drawing/2016/5/11/chartex" xmlns:cx6="http://schemas.microsoft.com/office/drawing/2016/5/12/chartex" xmlns:cx7="http://schemas.microsoft.com/office/drawing/2016/5/13/chartex" xmlns:cx8="http://schemas.microsoft.com/office/drawing/2016/5/14/chartex" xmlns:mc="http://schemas.openxmlformats.org/markup-compatibility/2006" xmlns:aink="http://schemas.microsoft.com/office/drawing/2016/ink" xmlns:am3d="http://schemas.microsoft.com/office/drawing/2017/model3d" xmlns:o="urn:schemas-microsoft-com:office:office" xmlns:oel="http://schemas.microsoft.com/office/2019/extlst" xmlns:r="http://schemas.openxmlformats.org/officeDocument/2006/relationships" xmlns:m="http://schemas.openxmlformats.org/officeDocument/2006/math" xmlns:v="urn:schemas-microsoft-com:vml" xmlns:wp14="http://schemas.microsoft.com/office/word/2010/wordprocessingDrawing" xmlns:wp="http://schemas.openxmlformats.org/drawingml/2006/wordprocessingDrawing" xmlns:w10="urn:schemas-microsoft-com:office:word" xmlns:w="http://schemas.openxmlformats.org/wordprocessingml/2006/main" xmlns:w14="http://schemas.microsoft.com/office/word/2010/wordml" xmlns:w15="http://schemas.microsoft.com/office/word/2012/wordml" xmlns:w16cex="http://schemas.microsoft.com/office/word/2018/wordml/cex" xmlns:w16cid="http://schemas.microsoft.com/office/word/2016/wordml/cid" xmlns:w16="http://schemas.microsoft.com/office/word/2018/wordml" xmlns:w16sdtdh="http://schemas.microsoft.com/office/word/2020/wordml/sdtdatahash" xmlns:w16se="http://schemas.microsoft.com/office/word/2015/wordml/symex" xmlns:wpg="http://schemas.microsoft.com/office/word/2010/wordprocessingGroup" xmlns:wpi="http://schemas.microsoft.com/office/word/2010/wordprocessingInk" xmlns:wne="http://schemas.microsoft.com/office/word/2006/wordml" xmlns:wps="http://schemas.microsoft.com/office/word/2010/wordprocessingShape" mc:Ignorable="w14 w15 w16se w16cid w16 w16cex w16sdtdh wp14">
   <w:body>
     <w:p>
       <w:pPr>
@@ -141,43 +141,7 @@
           <w:szCs w:val="26"/>
           <w:lang w:val="en-US"/>
         </w:rPr>
-        <w:t xml:space="preserve">Parameters: </w:t>
-      </w:r>
-      <w:proofErr w:type="spellStart"/>
-      <w:r>
-        <w:rPr>
-          <w:sz w:val="26"/>
-          <w:szCs w:val="26"/>
-          <w:lang w:val="en-US"/>
-        </w:rPr>
-        <w:t>reward_completed</w:t>
-      </w:r>
-      <w:proofErr w:type="spellEnd"/>
-      <w:r>
-        <w:rPr>
-          <w:sz w:val="26"/>
-          <w:szCs w:val="26"/>
-          <w:lang w:val="en-US"/>
-        </w:rPr>
-        <w:t xml:space="preserve"> = 4, </w:t>
-      </w:r>
-      <w:proofErr w:type="spellStart"/>
-      <w:r>
-        <w:rPr>
-          <w:sz w:val="26"/>
-          <w:szCs w:val="26"/>
-          <w:lang w:val="en-US"/>
-        </w:rPr>
-        <w:t>effort_do</w:t>
-      </w:r>
-      <w:proofErr w:type="spellEnd"/>
-      <w:r>
-        <w:rPr>
-          <w:sz w:val="26"/>
-          <w:szCs w:val="26"/>
-          <w:lang w:val="en-US"/>
-        </w:rPr>
-        <w:t xml:space="preserve"> = -1, efficacy = 0.7 </w:t>
+        <w:t xml:space="preserve">Parameters: reward_completed = 4, effort_do = -1, efficacy = 0.7 </w:t>
       </w:r>
     </w:p>
     <w:p>
@@ -196,7 +160,6 @@
         </w:rPr>
         <w:t xml:space="preserve">When </w:t>
       </w:r>
-      <w:proofErr w:type="spellStart"/>
       <w:r>
         <w:rPr>
           <w:rFonts w:cstheme="minorHAnsi"/>
@@ -214,9 +177,25 @@
           <w:vertAlign w:val="subscript"/>
           <w:lang w:val="en-US"/>
         </w:rPr>
-        <w:t>cost</w:t>
-      </w:r>
-      <w:proofErr w:type="spellEnd"/>
+        <w:t xml:space="preserve">cost </w:t>
+      </w:r>
+      <w:r>
+        <w:rPr>
+          <w:sz w:val="26"/>
+          <w:szCs w:val="26"/>
+          <w:lang w:val="en-US"/>
+        </w:rPr>
+        <w:t xml:space="preserve">= </w:t>
+      </w:r>
+      <w:r>
+        <w:rPr>
+          <w:rFonts w:cstheme="minorHAnsi"/>
+          <w:sz w:val="26"/>
+          <w:szCs w:val="26"/>
+          <w:lang w:val="en-US"/>
+        </w:rPr>
+        <w:t>γ</w:t>
+      </w:r>
       <w:r>
         <w:rPr>
           <w:rFonts w:cstheme="minorHAnsi"/>
@@ -225,17 +204,16 @@
           <w:vertAlign w:val="subscript"/>
           <w:lang w:val="en-US"/>
         </w:rPr>
-        <w:t xml:space="preserve"> </w:t>
-      </w:r>
-      <w:r>
-        <w:rPr>
-          <w:sz w:val="26"/>
-          <w:szCs w:val="26"/>
-          <w:lang w:val="en-US"/>
-        </w:rPr>
-        <w:t xml:space="preserve">= </w:t>
-      </w:r>
-      <w:proofErr w:type="spellStart"/>
+        <w:t>reward</w:t>
+      </w:r>
+      <w:r>
+        <w:rPr>
+          <w:sz w:val="26"/>
+          <w:szCs w:val="26"/>
+          <w:lang w:val="en-US"/>
+        </w:rPr>
+        <w:t xml:space="preserve">, there is only planned procrastination. When </w:t>
+      </w:r>
       <w:r>
         <w:rPr>
           <w:rFonts w:cstheme="minorHAnsi"/>
@@ -253,77 +231,35 @@
           <w:vertAlign w:val="subscript"/>
           <w:lang w:val="en-US"/>
         </w:rPr>
+        <w:t xml:space="preserve">cost </w:t>
+      </w:r>
+      <w:r>
+        <w:rPr>
+          <w:sz w:val="26"/>
+          <w:szCs w:val="26"/>
+          <w:lang w:val="en-US"/>
+        </w:rPr>
+        <w:t xml:space="preserve">&lt; </w:t>
+      </w:r>
+      <w:r>
+        <w:rPr>
+          <w:rFonts w:cstheme="minorHAnsi"/>
+          <w:sz w:val="26"/>
+          <w:szCs w:val="26"/>
+          <w:lang w:val="en-US"/>
+        </w:rPr>
+        <w:t>γ</w:t>
+      </w:r>
+      <w:r>
+        <w:rPr>
+          <w:rFonts w:cstheme="minorHAnsi"/>
+          <w:sz w:val="26"/>
+          <w:szCs w:val="26"/>
+          <w:vertAlign w:val="subscript"/>
+          <w:lang w:val="en-US"/>
+        </w:rPr>
         <w:t>reward</w:t>
       </w:r>
-      <w:proofErr w:type="spellEnd"/>
-      <w:r>
-        <w:rPr>
-          <w:sz w:val="26"/>
-          <w:szCs w:val="26"/>
-          <w:lang w:val="en-US"/>
-        </w:rPr>
-        <w:t xml:space="preserve">, there is only planned procrastination. When </w:t>
-      </w:r>
-      <w:proofErr w:type="spellStart"/>
-      <w:r>
-        <w:rPr>
-          <w:rFonts w:cstheme="minorHAnsi"/>
-          <w:sz w:val="26"/>
-          <w:szCs w:val="26"/>
-          <w:lang w:val="en-US"/>
-        </w:rPr>
-        <w:t>γ</w:t>
-      </w:r>
-      <w:r>
-        <w:rPr>
-          <w:rFonts w:cstheme="minorHAnsi"/>
-          <w:sz w:val="26"/>
-          <w:szCs w:val="26"/>
-          <w:vertAlign w:val="subscript"/>
-          <w:lang w:val="en-US"/>
-        </w:rPr>
-        <w:t>cost</w:t>
-      </w:r>
-      <w:proofErr w:type="spellEnd"/>
-      <w:r>
-        <w:rPr>
-          <w:rFonts w:cstheme="minorHAnsi"/>
-          <w:sz w:val="26"/>
-          <w:szCs w:val="26"/>
-          <w:vertAlign w:val="subscript"/>
-          <w:lang w:val="en-US"/>
-        </w:rPr>
-        <w:t xml:space="preserve"> </w:t>
-      </w:r>
-      <w:r>
-        <w:rPr>
-          <w:sz w:val="26"/>
-          <w:szCs w:val="26"/>
-          <w:lang w:val="en-US"/>
-        </w:rPr>
-        <w:t xml:space="preserve">&lt; </w:t>
-      </w:r>
-      <w:proofErr w:type="spellStart"/>
-      <w:r>
-        <w:rPr>
-          <w:rFonts w:cstheme="minorHAnsi"/>
-          <w:sz w:val="26"/>
-          <w:szCs w:val="26"/>
-          <w:lang w:val="en-US"/>
-        </w:rPr>
-        <w:t>γ</w:t>
-      </w:r>
-      <w:r>
-        <w:rPr>
-          <w:rFonts w:cstheme="minorHAnsi"/>
-          <w:sz w:val="26"/>
-          <w:szCs w:val="26"/>
-          <w:vertAlign w:val="subscript"/>
-          <w:lang w:val="en-US"/>
-        </w:rPr>
-        <w:t>reward</w:t>
-      </w:r>
-      <w:proofErr w:type="spellEnd"/>
       <w:r>
         <w:rPr>
           <w:sz w:val="26"/>
@@ -398,7 +334,6 @@
         </w:rPr>
         <w:t xml:space="preserve">When </w:t>
       </w:r>
-      <w:proofErr w:type="spellStart"/>
       <w:r>
         <w:rPr>
           <w:rFonts w:cstheme="minorHAnsi"/>
@@ -416,9 +351,25 @@
           <w:vertAlign w:val="subscript"/>
           <w:lang w:val="en-US"/>
         </w:rPr>
-        <w:t>cost</w:t>
-      </w:r>
-      <w:proofErr w:type="spellEnd"/>
+        <w:t xml:space="preserve">cost </w:t>
+      </w:r>
+      <w:r>
+        <w:rPr>
+          <w:sz w:val="26"/>
+          <w:szCs w:val="26"/>
+          <w:lang w:val="en-US"/>
+        </w:rPr>
+        <w:t xml:space="preserve">&gt; </w:t>
+      </w:r>
+      <w:r>
+        <w:rPr>
+          <w:rFonts w:cstheme="minorHAnsi"/>
+          <w:sz w:val="26"/>
+          <w:szCs w:val="26"/>
+          <w:lang w:val="en-US"/>
+        </w:rPr>
+        <w:t>γ</w:t>
+      </w:r>
       <w:r>
         <w:rPr>
           <w:rFonts w:cstheme="minorHAnsi"/>
@@ -427,25 +378,7 @@
           <w:vertAlign w:val="subscript"/>
           <w:lang w:val="en-US"/>
         </w:rPr>
-        <w:t xml:space="preserve"> </w:t>
-      </w:r>
-      <w:r>
-        <w:rPr>
-          <w:sz w:val="26"/>
-          <w:szCs w:val="26"/>
-          <w:lang w:val="en-US"/>
-        </w:rPr>
-        <w:t xml:space="preserve">&gt; </w:t>
-      </w:r>
-      <w:proofErr w:type="spellStart"/>
-      <w:r>
-        <w:rPr>
-          <w:rFonts w:cstheme="minorHAnsi"/>
-          <w:sz w:val="26"/>
-          <w:szCs w:val="26"/>
-          <w:lang w:val="en-US"/>
-        </w:rPr>
-        <w:t>γ</w:t>
+        <w:t>rewar</w:t>
       </w:r>
       <w:r>
         <w:rPr>
@@ -455,19 +388,8 @@
           <w:vertAlign w:val="subscript"/>
           <w:lang w:val="en-US"/>
         </w:rPr>
-        <w:t>rewar</w:t>
-      </w:r>
-      <w:r>
-        <w:rPr>
-          <w:rFonts w:cstheme="minorHAnsi"/>
-          <w:sz w:val="26"/>
-          <w:szCs w:val="26"/>
-          <w:vertAlign w:val="subscript"/>
-          <w:lang w:val="en-US"/>
-        </w:rPr>
         <w:t>d</w:t>
       </w:r>
-      <w:proofErr w:type="spellEnd"/>
       <w:r>
         <w:rPr>
           <w:sz w:val="26"/>
@@ -633,7 +555,6 @@
           <w:lang w:val="en-US"/>
         </w:rPr>
       </w:pPr>
-      <w:proofErr w:type="spellStart"/>
       <w:r>
         <w:rPr>
           <w:rFonts w:cstheme="minorHAnsi"/>
@@ -651,9 +572,25 @@
           <w:vertAlign w:val="subscript"/>
           <w:lang w:val="en-US"/>
         </w:rPr>
-        <w:t>cost</w:t>
-      </w:r>
-      <w:proofErr w:type="spellEnd"/>
+        <w:t xml:space="preserve">cost </w:t>
+      </w:r>
+      <w:r>
+        <w:rPr>
+          <w:sz w:val="26"/>
+          <w:szCs w:val="26"/>
+          <w:lang w:val="en-US"/>
+        </w:rPr>
+        <w:t xml:space="preserve">&lt; </w:t>
+      </w:r>
+      <w:r>
+        <w:rPr>
+          <w:rFonts w:cstheme="minorHAnsi"/>
+          <w:sz w:val="26"/>
+          <w:szCs w:val="26"/>
+          <w:lang w:val="en-US"/>
+        </w:rPr>
+        <w:t>γ</w:t>
+      </w:r>
       <w:r>
         <w:rPr>
           <w:rFonts w:cstheme="minorHAnsi"/>
@@ -662,66 +599,26 @@
           <w:vertAlign w:val="subscript"/>
           <w:lang w:val="en-US"/>
         </w:rPr>
+        <w:t>reward</w:t>
+      </w:r>
+      <w:r>
+        <w:rPr>
+          <w:rFonts w:cstheme="minorHAnsi"/>
+          <w:sz w:val="26"/>
+          <w:szCs w:val="26"/>
+          <w:vertAlign w:val="subscript"/>
+          <w:lang w:val="en-US"/>
+        </w:rPr>
         <w:t xml:space="preserve"> </w:t>
       </w:r>
       <w:r>
         <w:rPr>
-          <w:sz w:val="26"/>
-          <w:szCs w:val="26"/>
-          <w:lang w:val="en-US"/>
-        </w:rPr>
-        <w:t xml:space="preserve">&lt; </w:t>
-      </w:r>
-      <w:proofErr w:type="spellStart"/>
-      <w:r>
-        <w:rPr>
-          <w:rFonts w:cstheme="minorHAnsi"/>
-          <w:sz w:val="26"/>
-          <w:szCs w:val="26"/>
-          <w:lang w:val="en-US"/>
-        </w:rPr>
-        <w:t>γ</w:t>
-      </w:r>
-      <w:proofErr w:type="gramStart"/>
-      <w:r>
-        <w:rPr>
-          <w:rFonts w:cstheme="minorHAnsi"/>
-          <w:sz w:val="26"/>
-          <w:szCs w:val="26"/>
-          <w:vertAlign w:val="subscript"/>
-          <w:lang w:val="en-US"/>
-        </w:rPr>
-        <w:t>reward</w:t>
-      </w:r>
-      <w:proofErr w:type="spellEnd"/>
-      <w:r>
-        <w:rPr>
-          <w:rFonts w:cstheme="minorHAnsi"/>
-          <w:sz w:val="26"/>
-          <w:szCs w:val="26"/>
-          <w:vertAlign w:val="subscript"/>
-          <w:lang w:val="en-US"/>
-        </w:rPr>
-        <w:t xml:space="preserve"> </w:t>
-      </w:r>
-      <w:r>
-        <w:rPr>
-          <w:rFonts w:cstheme="minorHAnsi"/>
-          <w:sz w:val="26"/>
-          <w:szCs w:val="26"/>
-          <w:lang w:val="en-US"/>
-        </w:rPr>
-        <w:t>:</w:t>
-      </w:r>
-      <w:proofErr w:type="gramEnd"/>
-      <w:r>
-        <w:rPr>
-          <w:rFonts w:cstheme="minorHAnsi"/>
-          <w:sz w:val="26"/>
-          <w:szCs w:val="26"/>
-          <w:lang w:val="en-US"/>
-        </w:rPr>
-        <w:t xml:space="preserve"> identical to policy with equal discounting</w:t>
+          <w:rFonts w:cstheme="minorHAnsi"/>
+          <w:sz w:val="26"/>
+          <w:szCs w:val="26"/>
+          <w:lang w:val="en-US"/>
+        </w:rPr>
+        <w:t>: identical to policy with equal discounting</w:t>
       </w:r>
     </w:p>
     <w:p>
@@ -781,7 +678,6 @@
           <w:lang w:val="en-US"/>
         </w:rPr>
       </w:pPr>
-      <w:proofErr w:type="spellStart"/>
       <w:r>
         <w:rPr>
           <w:rFonts w:cstheme="minorHAnsi"/>
@@ -799,9 +695,25 @@
           <w:vertAlign w:val="subscript"/>
           <w:lang w:val="en-US"/>
         </w:rPr>
-        <w:t>cost</w:t>
-      </w:r>
-      <w:proofErr w:type="spellEnd"/>
+        <w:t xml:space="preserve">cost </w:t>
+      </w:r>
+      <w:r>
+        <w:rPr>
+          <w:sz w:val="26"/>
+          <w:szCs w:val="26"/>
+          <w:lang w:val="en-US"/>
+        </w:rPr>
+        <w:t xml:space="preserve">&gt; </w:t>
+      </w:r>
+      <w:r>
+        <w:rPr>
+          <w:rFonts w:cstheme="minorHAnsi"/>
+          <w:sz w:val="26"/>
+          <w:szCs w:val="26"/>
+          <w:lang w:val="en-US"/>
+        </w:rPr>
+        <w:t>γ</w:t>
+      </w:r>
       <w:r>
         <w:rPr>
           <w:rFonts w:cstheme="minorHAnsi"/>
@@ -810,45 +722,8 @@
           <w:vertAlign w:val="subscript"/>
           <w:lang w:val="en-US"/>
         </w:rPr>
-        <w:t xml:space="preserve"> </w:t>
-      </w:r>
-      <w:r>
-        <w:rPr>
-          <w:sz w:val="26"/>
-          <w:szCs w:val="26"/>
-          <w:lang w:val="en-US"/>
-        </w:rPr>
-        <w:t>&gt;</w:t>
-      </w:r>
-      <w:r>
-        <w:rPr>
-          <w:sz w:val="26"/>
-          <w:szCs w:val="26"/>
-          <w:lang w:val="en-US"/>
-        </w:rPr>
-        <w:t xml:space="preserve"> </w:t>
-      </w:r>
-      <w:proofErr w:type="spellStart"/>
-      <w:r>
-        <w:rPr>
-          <w:rFonts w:cstheme="minorHAnsi"/>
-          <w:sz w:val="26"/>
-          <w:szCs w:val="26"/>
-          <w:lang w:val="en-US"/>
-        </w:rPr>
-        <w:t>γ</w:t>
-      </w:r>
-      <w:r>
-        <w:rPr>
-          <w:rFonts w:cstheme="minorHAnsi"/>
-          <w:sz w:val="26"/>
-          <w:szCs w:val="26"/>
-          <w:vertAlign w:val="subscript"/>
-          <w:lang w:val="en-US"/>
-        </w:rPr>
         <w:t>reward</w:t>
       </w:r>
-      <w:proofErr w:type="spellEnd"/>
     </w:p>
     <w:p>
       <w:pPr>
@@ -1010,43 +885,7 @@
           <w:szCs w:val="26"/>
           <w:lang w:val="en-US"/>
         </w:rPr>
-        <w:t xml:space="preserve">Parameters: </w:t>
-      </w:r>
-      <w:proofErr w:type="spellStart"/>
-      <w:r>
-        <w:rPr>
-          <w:sz w:val="26"/>
-          <w:szCs w:val="26"/>
-          <w:lang w:val="en-US"/>
-        </w:rPr>
-        <w:t>reward_completed</w:t>
-      </w:r>
-      <w:proofErr w:type="spellEnd"/>
-      <w:r>
-        <w:rPr>
-          <w:sz w:val="26"/>
-          <w:szCs w:val="26"/>
-          <w:lang w:val="en-US"/>
-        </w:rPr>
-        <w:t xml:space="preserve"> = 1.5, </w:t>
-      </w:r>
-      <w:proofErr w:type="spellStart"/>
-      <w:r>
-        <w:rPr>
-          <w:sz w:val="26"/>
-          <w:szCs w:val="26"/>
-          <w:lang w:val="en-US"/>
-        </w:rPr>
-        <w:t>effort_do</w:t>
-      </w:r>
-      <w:proofErr w:type="spellEnd"/>
-      <w:r>
-        <w:rPr>
-          <w:sz w:val="26"/>
-          <w:szCs w:val="26"/>
-          <w:lang w:val="en-US"/>
-        </w:rPr>
-        <w:t xml:space="preserve"> = -1, efficacy = 0.7 </w:t>
+        <w:t xml:space="preserve">Parameters: reward_completed = 1.5, effort_do = -1, efficacy = 0.7 </w:t>
       </w:r>
     </w:p>
     <w:p>
@@ -1065,7 +904,6 @@
         </w:rPr>
         <w:t xml:space="preserve">When </w:t>
       </w:r>
-      <w:proofErr w:type="spellStart"/>
       <w:r>
         <w:rPr>
           <w:rFonts w:cstheme="minorHAnsi"/>
@@ -1083,9 +921,25 @@
           <w:vertAlign w:val="subscript"/>
           <w:lang w:val="en-US"/>
         </w:rPr>
-        <w:t>cost</w:t>
-      </w:r>
-      <w:proofErr w:type="spellEnd"/>
+        <w:t xml:space="preserve">cost </w:t>
+      </w:r>
+      <w:r>
+        <w:rPr>
+          <w:sz w:val="26"/>
+          <w:szCs w:val="26"/>
+          <w:lang w:val="en-US"/>
+        </w:rPr>
+        <w:t xml:space="preserve">= </w:t>
+      </w:r>
+      <w:r>
+        <w:rPr>
+          <w:rFonts w:cstheme="minorHAnsi"/>
+          <w:sz w:val="26"/>
+          <w:szCs w:val="26"/>
+          <w:lang w:val="en-US"/>
+        </w:rPr>
+        <w:t>γ</w:t>
+      </w:r>
       <w:r>
         <w:rPr>
           <w:rFonts w:cstheme="minorHAnsi"/>
@@ -1094,17 +948,49 @@
           <w:vertAlign w:val="subscript"/>
           <w:lang w:val="en-US"/>
         </w:rPr>
-        <w:t xml:space="preserve"> </w:t>
-      </w:r>
-      <w:r>
-        <w:rPr>
-          <w:sz w:val="26"/>
-          <w:szCs w:val="26"/>
-          <w:lang w:val="en-US"/>
-        </w:rPr>
-        <w:t xml:space="preserve">= </w:t>
-      </w:r>
-      <w:proofErr w:type="spellStart"/>
+        <w:t>reward</w:t>
+      </w:r>
+      <w:r>
+        <w:rPr>
+          <w:sz w:val="26"/>
+          <w:szCs w:val="26"/>
+          <w:lang w:val="en-US"/>
+        </w:rPr>
+        <w:t>, there is</w:t>
+      </w:r>
+      <w:r>
+        <w:rPr>
+          <w:sz w:val="26"/>
+          <w:szCs w:val="26"/>
+          <w:lang w:val="en-US"/>
+        </w:rPr>
+        <w:t xml:space="preserve"> no procrastination at all</w:t>
+      </w:r>
+      <w:r>
+        <w:rPr>
+          <w:sz w:val="26"/>
+          <w:szCs w:val="26"/>
+          <w:lang w:val="en-US"/>
+        </w:rPr>
+        <w:t xml:space="preserve"> (always optimal to work)</w:t>
+      </w:r>
+    </w:p>
+    <w:p>
+      <w:pPr>
+        <w:rPr>
+          <w:sz w:val="26"/>
+          <w:szCs w:val="26"/>
+          <w:lang w:val="en-US"/>
+        </w:rPr>
+      </w:pPr>
+      <w:r>
+        <w:rPr>
+          <w:sz w:val="26"/>
+          <w:szCs w:val="26"/>
+          <w:lang w:val="en-US"/>
+        </w:rPr>
+        <w:t xml:space="preserve">When </w:t>
+      </w:r>
       <w:r>
         <w:rPr>
           <w:rFonts w:cstheme="minorHAnsi"/>
@@ -1122,110 +1008,35 @@
           <w:vertAlign w:val="subscript"/>
           <w:lang w:val="en-US"/>
         </w:rPr>
+        <w:t xml:space="preserve">cost </w:t>
+      </w:r>
+      <w:r>
+        <w:rPr>
+          <w:sz w:val="26"/>
+          <w:szCs w:val="26"/>
+          <w:lang w:val="en-US"/>
+        </w:rPr>
+        <w:t xml:space="preserve">&lt; </w:t>
+      </w:r>
+      <w:r>
+        <w:rPr>
+          <w:rFonts w:cstheme="minorHAnsi"/>
+          <w:sz w:val="26"/>
+          <w:szCs w:val="26"/>
+          <w:lang w:val="en-US"/>
+        </w:rPr>
+        <w:t>γ</w:t>
+      </w:r>
+      <w:r>
+        <w:rPr>
+          <w:rFonts w:cstheme="minorHAnsi"/>
+          <w:sz w:val="26"/>
+          <w:szCs w:val="26"/>
+          <w:vertAlign w:val="subscript"/>
+          <w:lang w:val="en-US"/>
+        </w:rPr>
         <w:t>reward</w:t>
       </w:r>
-      <w:proofErr w:type="spellEnd"/>
-      <w:r>
-        <w:rPr>
-          <w:sz w:val="26"/>
-          <w:szCs w:val="26"/>
-          <w:lang w:val="en-US"/>
-        </w:rPr>
-        <w:t>, there is</w:t>
-      </w:r>
-      <w:r>
-        <w:rPr>
-          <w:sz w:val="26"/>
-          <w:szCs w:val="26"/>
-          <w:lang w:val="en-US"/>
-        </w:rPr>
-        <w:t xml:space="preserve"> no procrastination at all</w:t>
-      </w:r>
-      <w:r>
-        <w:rPr>
-          <w:sz w:val="26"/>
-          <w:szCs w:val="26"/>
-          <w:lang w:val="en-US"/>
-        </w:rPr>
-        <w:t xml:space="preserve"> (always optimal to work)</w:t>
-      </w:r>
-    </w:p>
-    <w:p>
-      <w:pPr>
-        <w:rPr>
-          <w:sz w:val="26"/>
-          <w:szCs w:val="26"/>
-          <w:lang w:val="en-US"/>
-        </w:rPr>
-      </w:pPr>
-      <w:r>
-        <w:rPr>
-          <w:sz w:val="26"/>
-          <w:szCs w:val="26"/>
-          <w:lang w:val="en-US"/>
-        </w:rPr>
-        <w:t xml:space="preserve">When </w:t>
-      </w:r>
-      <w:proofErr w:type="spellStart"/>
-      <w:r>
-        <w:rPr>
-          <w:rFonts w:cstheme="minorHAnsi"/>
-          <w:sz w:val="26"/>
-          <w:szCs w:val="26"/>
-          <w:lang w:val="en-US"/>
-        </w:rPr>
-        <w:t>γ</w:t>
-      </w:r>
-      <w:r>
-        <w:rPr>
-          <w:rFonts w:cstheme="minorHAnsi"/>
-          <w:sz w:val="26"/>
-          <w:szCs w:val="26"/>
-          <w:vertAlign w:val="subscript"/>
-          <w:lang w:val="en-US"/>
-        </w:rPr>
-        <w:t>cost</w:t>
-      </w:r>
-      <w:proofErr w:type="spellEnd"/>
-      <w:r>
-        <w:rPr>
-          <w:rFonts w:cstheme="minorHAnsi"/>
-          <w:sz w:val="26"/>
-          <w:szCs w:val="26"/>
-          <w:vertAlign w:val="subscript"/>
-          <w:lang w:val="en-US"/>
-        </w:rPr>
-        <w:t xml:space="preserve"> </w:t>
-      </w:r>
-      <w:r>
-        <w:rPr>
-          <w:sz w:val="26"/>
-          <w:szCs w:val="26"/>
-          <w:lang w:val="en-US"/>
-        </w:rPr>
-        <w:t xml:space="preserve">&lt; </w:t>
-      </w:r>
-      <w:proofErr w:type="spellStart"/>
-      <w:r>
-        <w:rPr>
-          <w:rFonts w:cstheme="minorHAnsi"/>
-          <w:sz w:val="26"/>
-          <w:szCs w:val="26"/>
-          <w:lang w:val="en-US"/>
-        </w:rPr>
-        <w:t>γ</w:t>
-      </w:r>
-      <w:r>
-        <w:rPr>
-          <w:rFonts w:cstheme="minorHAnsi"/>
-          <w:sz w:val="26"/>
-          <w:szCs w:val="26"/>
-          <w:vertAlign w:val="subscript"/>
-          <w:lang w:val="en-US"/>
-        </w:rPr>
-        <w:t>reward</w:t>
-      </w:r>
-      <w:proofErr w:type="spellEnd"/>
       <w:r>
         <w:rPr>
           <w:sz w:val="26"/>
@@ -1240,25 +1051,7 @@
           <w:szCs w:val="26"/>
           <w:lang w:val="en-US"/>
         </w:rPr>
-        <w:t xml:space="preserve"> there are planned delays but only with small-</w:t>
-      </w:r>
-      <w:proofErr w:type="spellStart"/>
-      <w:r>
-        <w:rPr>
-          <w:sz w:val="26"/>
-          <w:szCs w:val="26"/>
-          <w:lang w:val="en-US"/>
-        </w:rPr>
-        <w:t>ish</w:t>
-      </w:r>
-      <w:proofErr w:type="spellEnd"/>
-      <w:r>
-        <w:rPr>
-          <w:sz w:val="26"/>
-          <w:szCs w:val="26"/>
-          <w:lang w:val="en-US"/>
-        </w:rPr>
-        <w:t xml:space="preserve"> rewards (</w:t>
+        <w:t xml:space="preserve"> there are planned delays but only with small-ish rewards (</w:t>
       </w:r>
       <w:r>
         <w:rPr>
@@ -1390,7 +1183,6 @@
         </w:rPr>
         <w:t xml:space="preserve">When </w:t>
       </w:r>
-      <w:proofErr w:type="spellStart"/>
       <w:r>
         <w:rPr>
           <w:rFonts w:cstheme="minorHAnsi"/>
@@ -1408,9 +1200,25 @@
           <w:vertAlign w:val="subscript"/>
           <w:lang w:val="en-US"/>
         </w:rPr>
-        <w:t>cost</w:t>
-      </w:r>
-      <w:proofErr w:type="spellEnd"/>
+        <w:t xml:space="preserve">cost </w:t>
+      </w:r>
+      <w:r>
+        <w:rPr>
+          <w:sz w:val="26"/>
+          <w:szCs w:val="26"/>
+          <w:lang w:val="en-US"/>
+        </w:rPr>
+        <w:t xml:space="preserve">&gt; </w:t>
+      </w:r>
+      <w:r>
+        <w:rPr>
+          <w:rFonts w:cstheme="minorHAnsi"/>
+          <w:sz w:val="26"/>
+          <w:szCs w:val="26"/>
+          <w:lang w:val="en-US"/>
+        </w:rPr>
+        <w:t>γ</w:t>
+      </w:r>
       <w:r>
         <w:rPr>
           <w:rFonts w:cstheme="minorHAnsi"/>
@@ -1419,25 +1227,7 @@
           <w:vertAlign w:val="subscript"/>
           <w:lang w:val="en-US"/>
         </w:rPr>
-        <w:t xml:space="preserve"> </w:t>
-      </w:r>
-      <w:r>
-        <w:rPr>
-          <w:sz w:val="26"/>
-          <w:szCs w:val="26"/>
-          <w:lang w:val="en-US"/>
-        </w:rPr>
-        <w:t xml:space="preserve">&gt; </w:t>
-      </w:r>
-      <w:proofErr w:type="spellStart"/>
-      <w:r>
-        <w:rPr>
-          <w:rFonts w:cstheme="minorHAnsi"/>
-          <w:sz w:val="26"/>
-          <w:szCs w:val="26"/>
-          <w:lang w:val="en-US"/>
-        </w:rPr>
-        <w:t>γ</w:t>
+        <w:t>rewar</w:t>
       </w:r>
       <w:r>
         <w:rPr>
@@ -1447,19 +1237,8 @@
           <w:vertAlign w:val="subscript"/>
           <w:lang w:val="en-US"/>
         </w:rPr>
-        <w:t>rewar</w:t>
-      </w:r>
-      <w:r>
-        <w:rPr>
-          <w:rFonts w:cstheme="minorHAnsi"/>
-          <w:sz w:val="26"/>
-          <w:szCs w:val="26"/>
-          <w:vertAlign w:val="subscript"/>
-          <w:lang w:val="en-US"/>
-        </w:rPr>
         <w:t>d</w:t>
       </w:r>
-      <w:proofErr w:type="spellEnd"/>
       <w:r>
         <w:rPr>
           <w:sz w:val="26"/>
@@ -1561,9 +1340,9 @@
     <w:p>
       <w:pPr>
         <w:rPr>
-          <w:noProof/>
-          <w:sz w:val="26"/>
-          <w:szCs w:val="26"/>
+          <w:sz w:val="24"/>
+          <w:szCs w:val="24"/>
+          <w:lang w:val="en-US"/>
         </w:rPr>
       </w:pPr>
       <w:r>
@@ -1584,7 +1363,6 @@
           <w:lang w:val="en-US"/>
         </w:rPr>
       </w:pPr>
-      <w:proofErr w:type="spellStart"/>
       <w:r>
         <w:rPr>
           <w:rFonts w:cstheme="minorHAnsi"/>
@@ -1602,9 +1380,25 @@
           <w:vertAlign w:val="subscript"/>
           <w:lang w:val="en-US"/>
         </w:rPr>
-        <w:t>cost</w:t>
-      </w:r>
-      <w:proofErr w:type="spellEnd"/>
+        <w:t xml:space="preserve">cost </w:t>
+      </w:r>
+      <w:r>
+        <w:rPr>
+          <w:sz w:val="26"/>
+          <w:szCs w:val="26"/>
+          <w:lang w:val="en-US"/>
+        </w:rPr>
+        <w:t xml:space="preserve">&lt; </w:t>
+      </w:r>
+      <w:r>
+        <w:rPr>
+          <w:rFonts w:cstheme="minorHAnsi"/>
+          <w:sz w:val="26"/>
+          <w:szCs w:val="26"/>
+          <w:lang w:val="en-US"/>
+        </w:rPr>
+        <w:t>γ</w:t>
+      </w:r>
       <w:r>
         <w:rPr>
           <w:rFonts w:cstheme="minorHAnsi"/>
@@ -1613,37 +1407,8 @@
           <w:vertAlign w:val="subscript"/>
           <w:lang w:val="en-US"/>
         </w:rPr>
-        <w:t xml:space="preserve"> </w:t>
-      </w:r>
-      <w:r>
-        <w:rPr>
-          <w:sz w:val="26"/>
-          <w:szCs w:val="26"/>
-          <w:lang w:val="en-US"/>
-        </w:rPr>
-        <w:t xml:space="preserve">&lt; </w:t>
-      </w:r>
-      <w:proofErr w:type="spellStart"/>
-      <w:r>
-        <w:rPr>
-          <w:rFonts w:cstheme="minorHAnsi"/>
-          <w:sz w:val="26"/>
-          <w:szCs w:val="26"/>
-          <w:lang w:val="en-US"/>
-        </w:rPr>
-        <w:t>γ</w:t>
-      </w:r>
-      <w:r>
-        <w:rPr>
-          <w:rFonts w:cstheme="minorHAnsi"/>
-          <w:sz w:val="26"/>
-          <w:szCs w:val="26"/>
-          <w:vertAlign w:val="subscript"/>
-          <w:lang w:val="en-US"/>
-        </w:rPr>
         <w:t>reward</w:t>
       </w:r>
-      <w:proofErr w:type="spellEnd"/>
     </w:p>
     <w:p>
       <w:pPr>
@@ -1660,9 +1425,9 @@
           <w:szCs w:val="26"/>
         </w:rPr>
         <w:drawing>
-          <wp:inline distT="0" distB="0" distL="0" distR="0" wp14:anchorId="3CD7981D" wp14:editId="0A578980">
-            <wp:extent cx="3756475" cy="2686050"/>
-            <wp:effectExtent l="0" t="0" r="0" b="0"/>
+          <wp:inline distT="0" distB="0" distL="0" distR="0" wp14:anchorId="3CD7981D" wp14:editId="0E8CB6A4">
+            <wp:extent cx="3784600" cy="2706161"/>
+            <wp:effectExtent l="0" t="0" r="6350" b="0"/>
             <wp:docPr id="5" name="Picture 5"/>
             <wp:cNvGraphicFramePr>
               <a:graphicFrameLocks xmlns:a="http://schemas.openxmlformats.org/drawingml/2006/main" noChangeAspect="1"/>
@@ -1683,7 +1448,7 @@
                   <pic:spPr>
                     <a:xfrm>
                       <a:off x="0" y="0"/>
-                      <a:ext cx="3773681" cy="2698353"/>
+                      <a:ext cx="3815656" cy="2728367"/>
                     </a:xfrm>
                     <a:prstGeom prst="rect">
                       <a:avLst/>
@@ -1706,7 +1471,6 @@
           <w:lang w:val="en-US"/>
         </w:rPr>
       </w:pPr>
-      <w:proofErr w:type="spellStart"/>
       <w:r>
         <w:rPr>
           <w:rFonts w:cstheme="minorHAnsi"/>
@@ -1724,9 +1488,25 @@
           <w:vertAlign w:val="subscript"/>
           <w:lang w:val="en-US"/>
         </w:rPr>
-        <w:t>cost</w:t>
-      </w:r>
-      <w:proofErr w:type="spellEnd"/>
+        <w:t xml:space="preserve">cost </w:t>
+      </w:r>
+      <w:r>
+        <w:rPr>
+          <w:sz w:val="26"/>
+          <w:szCs w:val="26"/>
+          <w:lang w:val="en-US"/>
+        </w:rPr>
+        <w:t xml:space="preserve">&gt; </w:t>
+      </w:r>
+      <w:r>
+        <w:rPr>
+          <w:rFonts w:cstheme="minorHAnsi"/>
+          <w:sz w:val="26"/>
+          <w:szCs w:val="26"/>
+          <w:lang w:val="en-US"/>
+        </w:rPr>
+        <w:t>γ</w:t>
+      </w:r>
       <w:r>
         <w:rPr>
           <w:rFonts w:cstheme="minorHAnsi"/>
@@ -1735,6 +1515,16 @@
           <w:vertAlign w:val="subscript"/>
           <w:lang w:val="en-US"/>
         </w:rPr>
+        <w:t>reward</w:t>
+      </w:r>
+      <w:r>
+        <w:rPr>
+          <w:rFonts w:cstheme="minorHAnsi"/>
+          <w:sz w:val="26"/>
+          <w:szCs w:val="26"/>
+          <w:vertAlign w:val="subscript"/>
+          <w:lang w:val="en-US"/>
+        </w:rPr>
         <w:t xml:space="preserve"> </w:t>
       </w:r>
       <w:r>
@@ -1743,64 +1533,7 @@
           <w:szCs w:val="26"/>
           <w:lang w:val="en-US"/>
         </w:rPr>
-        <w:t>&gt;</w:t>
-      </w:r>
-      <w:r>
-        <w:rPr>
-          <w:sz w:val="26"/>
-          <w:szCs w:val="26"/>
-          <w:lang w:val="en-US"/>
-        </w:rPr>
-        <w:t xml:space="preserve"> </w:t>
-      </w:r>
-      <w:proofErr w:type="spellStart"/>
-      <w:r>
-        <w:rPr>
-          <w:rFonts w:cstheme="minorHAnsi"/>
-          <w:sz w:val="26"/>
-          <w:szCs w:val="26"/>
-          <w:lang w:val="en-US"/>
-        </w:rPr>
-        <w:t>γ</w:t>
-      </w:r>
-      <w:proofErr w:type="gramStart"/>
-      <w:r>
-        <w:rPr>
-          <w:rFonts w:cstheme="minorHAnsi"/>
-          <w:sz w:val="26"/>
-          <w:szCs w:val="26"/>
-          <w:vertAlign w:val="subscript"/>
-          <w:lang w:val="en-US"/>
-        </w:rPr>
-        <w:t>reward</w:t>
-      </w:r>
-      <w:proofErr w:type="spellEnd"/>
-      <w:r>
-        <w:rPr>
-          <w:rFonts w:cstheme="minorHAnsi"/>
-          <w:sz w:val="26"/>
-          <w:szCs w:val="26"/>
-          <w:vertAlign w:val="subscript"/>
-          <w:lang w:val="en-US"/>
-        </w:rPr>
-        <w:t xml:space="preserve"> </w:t>
-      </w:r>
-      <w:r>
-        <w:rPr>
-          <w:sz w:val="26"/>
-          <w:szCs w:val="26"/>
-          <w:lang w:val="en-US"/>
-        </w:rPr>
-        <w:t>:</w:t>
-      </w:r>
-      <w:proofErr w:type="gramEnd"/>
-      <w:r>
-        <w:rPr>
-          <w:sz w:val="26"/>
-          <w:szCs w:val="26"/>
-          <w:lang w:val="en-US"/>
-        </w:rPr>
-        <w:t xml:space="preserve"> </w:t>
+        <w:t xml:space="preserve">: </w:t>
       </w:r>
       <w:r>
         <w:rPr>
@@ -1824,9 +1557,9 @@
           <w:noProof/>
         </w:rPr>
         <w:drawing>
-          <wp:inline distT="0" distB="0" distL="0" distR="0" wp14:anchorId="1CDC2101" wp14:editId="03E14973">
-            <wp:extent cx="3724257" cy="2705100"/>
-            <wp:effectExtent l="0" t="0" r="0" b="0"/>
+          <wp:inline distT="0" distB="0" distL="0" distR="0" wp14:anchorId="1CDC2101" wp14:editId="593EF643">
+            <wp:extent cx="3727450" cy="2707420"/>
+            <wp:effectExtent l="0" t="0" r="6350" b="0"/>
             <wp:docPr id="8" name="Picture 8"/>
             <wp:cNvGraphicFramePr>
               <a:graphicFrameLocks xmlns:a="http://schemas.openxmlformats.org/drawingml/2006/main" noChangeAspect="1"/>
@@ -1847,7 +1580,7 @@
                   <pic:spPr>
                     <a:xfrm>
                       <a:off x="0" y="0"/>
-                      <a:ext cx="3751390" cy="2724808"/>
+                      <a:ext cx="3764511" cy="2734339"/>
                     </a:xfrm>
                     <a:prstGeom prst="rect">
                       <a:avLst/>
@@ -1877,15 +1610,6 @@
           <w:lang w:val="en-US"/>
         </w:rPr>
       </w:pPr>
-    </w:p>
-    <w:p>
-      <w:pPr>
-        <w:rPr>
-          <w:sz w:val="26"/>
-          <w:szCs w:val="26"/>
-          <w:lang w:val="en-US"/>
-        </w:rPr>
-      </w:pPr>
       <w:r>
         <w:rPr>
           <w:sz w:val="26"/>
@@ -1894,23 +1618,13 @@
         </w:rPr>
         <w:t xml:space="preserve">Comparison to the </w:t>
       </w:r>
-      <w:proofErr w:type="spellStart"/>
-      <w:r>
-        <w:rPr>
-          <w:sz w:val="26"/>
-          <w:szCs w:val="26"/>
-          <w:lang w:val="en-US"/>
-        </w:rPr>
-        <w:t>LeBouc-Pessiglione</w:t>
-      </w:r>
-      <w:proofErr w:type="spellEnd"/>
-      <w:r>
-        <w:rPr>
-          <w:sz w:val="26"/>
-          <w:szCs w:val="26"/>
-          <w:lang w:val="en-US"/>
-        </w:rPr>
-        <w:t xml:space="preserve"> policy: Their basic idea was to choose to do the task when the [discounted reward – discounted cost] was the maximum</w:t>
+      <w:r>
+        <w:rPr>
+          <w:sz w:val="26"/>
+          <w:szCs w:val="26"/>
+          <w:lang w:val="en-US"/>
+        </w:rPr>
+        <w:t>LeBouc-Pessiglione policy: Their basic idea was to choose to do the task when the [discounted reward – discounted cost] was maximum</w:t>
       </w:r>
       <w:r>
         <w:rPr>
@@ -1934,59 +1648,188 @@
           <w:szCs w:val="26"/>
           <w:lang w:val="en-US"/>
         </w:rPr>
-        <w:t xml:space="preserve"> So only using exponential discounting for rewards and costs doesn’t yield a changing policy. If reward &gt; cost, then it is always optimal to do </w:t>
-      </w:r>
-      <w:r>
-        <w:rPr>
-          <w:sz w:val="26"/>
-          <w:szCs w:val="26"/>
-          <w:lang w:val="en-US"/>
-        </w:rPr>
-        <w:t xml:space="preserve">the task now. They rely on differential </w:t>
-      </w:r>
-      <w:bookmarkStart w:id="0" w:name="_GoBack"/>
-      <w:bookmarkEnd w:id="0"/>
-      <w:r>
-        <w:rPr>
-          <w:sz w:val="26"/>
-          <w:szCs w:val="26"/>
-          <w:lang w:val="en-US"/>
-        </w:rPr>
-        <w:t>hyperbolic discounting of the rewards and costs to get procrastination.</w:t>
-      </w:r>
-      <w:r>
-        <w:rPr>
-          <w:sz w:val="26"/>
-          <w:szCs w:val="26"/>
-          <w:lang w:val="en-US"/>
-        </w:rPr>
         <w:t xml:space="preserve"> </w:t>
       </w:r>
-    </w:p>
-    <w:p>
-      <w:pPr>
-        <w:rPr>
-          <w:sz w:val="26"/>
-          <w:szCs w:val="26"/>
-          <w:lang w:val="en-US"/>
-        </w:rPr>
-      </w:pPr>
-    </w:p>
-    <w:p>
-      <w:pPr>
-        <w:rPr>
-          <w:sz w:val="26"/>
-          <w:szCs w:val="26"/>
-          <w:lang w:val="en-US"/>
-        </w:rPr>
-      </w:pPr>
-      <w:r>
-        <w:rPr>
+      <w:r>
+        <w:rPr>
+          <w:sz w:val="26"/>
+          <w:szCs w:val="26"/>
+          <w:lang w:val="en-US"/>
+        </w:rPr>
+        <w:t xml:space="preserve">As seen below, </w:t>
+      </w:r>
+      <w:r>
+        <w:rPr>
+          <w:sz w:val="26"/>
+          <w:szCs w:val="26"/>
+          <w:lang w:val="en-US"/>
+        </w:rPr>
+        <w:t xml:space="preserve">this yields a similar type of recurrent procrastination as the case when the </w:t>
+      </w:r>
+      <w:r>
+        <w:rPr>
+          <w:sz w:val="26"/>
+          <w:szCs w:val="26"/>
+          <w:lang w:val="en-US"/>
+        </w:rPr>
+        <w:t>value (for the whole horizon) is optimized.</w:t>
+      </w:r>
+    </w:p>
+    <w:p>
+      <w:pPr>
+        <w:rPr>
+          <w:sz w:val="26"/>
+          <w:szCs w:val="26"/>
+          <w:lang w:val="en-US"/>
+        </w:rPr>
+      </w:pPr>
+    </w:p>
+    <w:p>
+      <w:pPr>
+        <w:rPr>
+          <w:sz w:val="26"/>
+          <w:szCs w:val="26"/>
+          <w:lang w:val="en-US"/>
+        </w:rPr>
+      </w:pPr>
+    </w:p>
+    <w:p>
+      <w:pPr>
+        <w:rPr>
+          <w:sz w:val="26"/>
+          <w:szCs w:val="26"/>
+          <w:lang w:val="en-US"/>
+        </w:rPr>
+      </w:pPr>
+    </w:p>
+    <w:p>
+      <w:pPr>
+        <w:rPr>
+          <w:sz w:val="26"/>
+          <w:szCs w:val="26"/>
+          <w:lang w:val="en-US"/>
+        </w:rPr>
+      </w:pPr>
+      <w:r>
+        <w:rPr>
+          <w:rFonts w:cstheme="minorHAnsi"/>
           <w:sz w:val="26"/>
           <w:szCs w:val="26"/>
           <w:lang w:val="en-US"/>
         </w:rPr>
         <w:lastRenderedPageBreak/>
+        <w:t>γ</w:t>
+      </w:r>
+      <w:r>
+        <w:rPr>
+          <w:rFonts w:cstheme="minorHAnsi"/>
+          <w:sz w:val="26"/>
+          <w:szCs w:val="26"/>
+          <w:vertAlign w:val="subscript"/>
+          <w:lang w:val="en-US"/>
+        </w:rPr>
+        <w:t xml:space="preserve">cost </w:t>
+      </w:r>
+      <w:r>
+        <w:rPr>
+          <w:sz w:val="26"/>
+          <w:szCs w:val="26"/>
+          <w:lang w:val="en-US"/>
+        </w:rPr>
+        <w:t xml:space="preserve">&lt; </w:t>
+      </w:r>
+      <w:r>
+        <w:rPr>
+          <w:rFonts w:cstheme="minorHAnsi"/>
+          <w:sz w:val="26"/>
+          <w:szCs w:val="26"/>
+          <w:lang w:val="en-US"/>
+        </w:rPr>
+        <w:t>γ</w:t>
+      </w:r>
+      <w:r>
+        <w:rPr>
+          <w:rFonts w:cstheme="minorHAnsi"/>
+          <w:sz w:val="26"/>
+          <w:szCs w:val="26"/>
+          <w:vertAlign w:val="subscript"/>
+          <w:lang w:val="en-US"/>
+        </w:rPr>
+        <w:t>reward</w:t>
+      </w:r>
+    </w:p>
+    <w:p>
+      <w:pPr>
+        <w:rPr>
+          <w:sz w:val="26"/>
+          <w:szCs w:val="26"/>
+          <w:lang w:val="en-US"/>
+        </w:rPr>
+      </w:pPr>
+      <w:r>
+        <w:rPr>
+          <w:noProof/>
+        </w:rPr>
+        <w:drawing>
+          <wp:inline distT="0" distB="0" distL="0" distR="0" wp14:anchorId="6AD56364" wp14:editId="19066FC1">
+            <wp:extent cx="3625850" cy="2781857"/>
+            <wp:effectExtent l="0" t="0" r="0" b="0"/>
+            <wp:docPr id="2101726176" name="Picture 1"/>
+            <wp:cNvGraphicFramePr>
+              <a:graphicFrameLocks xmlns:a="http://schemas.openxmlformats.org/drawingml/2006/main" noChangeAspect="1"/>
+            </wp:cNvGraphicFramePr>
+            <a:graphic xmlns:a="http://schemas.openxmlformats.org/drawingml/2006/main">
+              <a:graphicData uri="http://schemas.openxmlformats.org/drawingml/2006/picture">
+                <pic:pic xmlns:pic="http://schemas.openxmlformats.org/drawingml/2006/picture">
+                  <pic:nvPicPr>
+                    <pic:cNvPr id="2101726176" name=""/>
+                    <pic:cNvPicPr/>
+                  </pic:nvPicPr>
+                  <pic:blipFill>
+                    <a:blip r:embed="rId12"/>
+                    <a:stretch>
+                      <a:fillRect/>
+                    </a:stretch>
+                  </pic:blipFill>
+                  <pic:spPr>
+                    <a:xfrm>
+                      <a:off x="0" y="0"/>
+                      <a:ext cx="3667653" cy="2813929"/>
+                    </a:xfrm>
+                    <a:prstGeom prst="rect">
+                      <a:avLst/>
+                    </a:prstGeom>
+                  </pic:spPr>
+                </pic:pic>
+              </a:graphicData>
+            </a:graphic>
+          </wp:inline>
+        </w:drawing>
+      </w:r>
+    </w:p>
+    <w:p>
+      <w:pPr>
+        <w:rPr>
+          <w:sz w:val="26"/>
+          <w:szCs w:val="26"/>
+          <w:lang w:val="en-US"/>
+        </w:rPr>
+      </w:pPr>
+    </w:p>
+    <w:p>
+      <w:pPr>
+        <w:rPr>
+          <w:sz w:val="26"/>
+          <w:szCs w:val="26"/>
+          <w:lang w:val="en-US"/>
+        </w:rPr>
+      </w:pPr>
+      <w:r>
+        <w:rPr>
+          <w:sz w:val="26"/>
+          <w:szCs w:val="26"/>
+          <w:lang w:val="en-US"/>
+        </w:rPr>
         <w:t>Case 3:</w:t>
       </w:r>
     </w:p>
@@ -2020,7 +1863,23 @@
           <w:szCs w:val="26"/>
           <w:lang w:val="en-US"/>
         </w:rPr>
-        <w:t xml:space="preserve">one with smaller reward but shorter delay and the other larger, far away. </w:t>
+        <w:t>one with smaller reward but shorter delay and the other larger, far</w:t>
+      </w:r>
+      <w:r>
+        <w:rPr>
+          <w:sz w:val="26"/>
+          <w:szCs w:val="26"/>
+          <w:lang w:val="en-US"/>
+        </w:rPr>
+        <w:t>ther</w:t>
+      </w:r>
+      <w:r>
+        <w:rPr>
+          <w:sz w:val="26"/>
+          <w:szCs w:val="26"/>
+          <w:lang w:val="en-US"/>
+        </w:rPr>
+        <w:t xml:space="preserve"> away. </w:t>
       </w:r>
     </w:p>
     <w:p>
@@ -2122,7 +1981,7 @@
 </file>
 
 <file path=word/styles.xml><?xml version="1.0" encoding="utf-8"?>
-<w:styles xmlns:mc="http://schemas.openxmlformats.org/markup-compatibility/2006" xmlns:r="http://schemas.openxmlformats.org/officeDocument/2006/relationships" xmlns:w="http://schemas.openxmlformats.org/wordprocessingml/2006/main" xmlns:w14="http://schemas.microsoft.com/office/word/2010/wordml" xmlns:w15="http://schemas.microsoft.com/office/word/2012/wordml" xmlns:w16cid="http://schemas.microsoft.com/office/word/2016/wordml/cid" xmlns:w16se="http://schemas.microsoft.com/office/word/2015/wordml/symex" mc:Ignorable="w14 w15 w16se w16cid">
+<w:styles xmlns:mc="http://schemas.openxmlformats.org/markup-compatibility/2006" xmlns:r="http://schemas.openxmlformats.org/officeDocument/2006/relationships" xmlns:w="http://schemas.openxmlformats.org/wordprocessingml/2006/main" xmlns:w14="http://schemas.microsoft.com/office/word/2010/wordml" xmlns:w15="http://schemas.microsoft.com/office/word/2012/wordml" xmlns:w16cex="http://schemas.microsoft.com/office/word/2018/wordml/cex" xmlns:w16cid="http://schemas.microsoft.com/office/word/2016/wordml/cid" xmlns:w16="http://schemas.microsoft.com/office/word/2018/wordml" xmlns:w16sdtdh="http://schemas.microsoft.com/office/word/2020/wordml/sdtdatahash" xmlns:w16se="http://schemas.microsoft.com/office/word/2015/wordml/symex" mc:Ignorable="w14 w15 w16se w16cid w16 w16cex w16sdtdh">
   <w:docDefaults>
     <w:rPrDefault>
       <w:rPr>
@@ -2140,7 +1999,7 @@
       </w:pPr>
     </w:pPrDefault>
   </w:docDefaults>
-  <w:latentStyles w:defLockedState="0" w:defUIPriority="99" w:defSemiHidden="0" w:defUnhideWhenUsed="0" w:defQFormat="0" w:count="375">
+  <w:latentStyles w:defLockedState="0" w:defUIPriority="99" w:defSemiHidden="0" w:defUnhideWhenUsed="0" w:defQFormat="0" w:count="376">
     <w:lsdException w:name="Normal" w:uiPriority="0" w:qFormat="1"/>
     <w:lsdException w:name="heading 1" w:uiPriority="9" w:qFormat="1"/>
     <w:lsdException w:name="heading 2" w:semiHidden="1" w:uiPriority="9" w:unhideWhenUsed="1" w:qFormat="1"/>
@@ -2516,6 +2375,7 @@
     <w:lsdException w:name="Smart Hyperlink" w:semiHidden="1" w:unhideWhenUsed="1"/>
     <w:lsdException w:name="Hashtag" w:semiHidden="1" w:unhideWhenUsed="1"/>
     <w:lsdException w:name="Unresolved Mention" w:semiHidden="1" w:unhideWhenUsed="1"/>
+    <w:lsdException w:name="Smart Link" w:semiHidden="1" w:unhideWhenUsed="1"/>
   </w:latentStyles>
   <w:style w:type="paragraph" w:default="1" w:styleId="Normal">
     <w:name w:val="Normal"/>

</xml_diff>

<commit_message>
final changes to first SAB draft
</commit_message>
<xml_diff>
--- a/results and plots/diff_discount_factors.docx
+++ b/results and plots/diff_discount_factors.docx
@@ -1,6 +1,6 @@
 
 <file path=word/document.xml><?xml version="1.0" encoding="utf-8"?>
-<w:document xmlns:wpc="http://schemas.microsoft.com/office/word/2010/wordprocessingCanvas" xmlns:cx="http://schemas.microsoft.com/office/drawing/2014/chartex" xmlns:cx1="http://schemas.microsoft.com/office/drawing/2015/9/8/chartex" xmlns:cx2="http://schemas.microsoft.com/office/drawing/2015/10/21/chartex" xmlns:cx3="http://schemas.microsoft.com/office/drawing/2016/5/9/chartex" xmlns:cx4="http://schemas.microsoft.com/office/drawing/2016/5/10/chartex" xmlns:cx5="http://schemas.microsoft.com/office/drawing/2016/5/11/chartex" xmlns:cx6="http://schemas.microsoft.com/office/drawing/2016/5/12/chartex" xmlns:cx7="http://schemas.microsoft.com/office/drawing/2016/5/13/chartex" xmlns:cx8="http://schemas.microsoft.com/office/drawing/2016/5/14/chartex" xmlns:mc="http://schemas.openxmlformats.org/markup-compatibility/2006" xmlns:aink="http://schemas.microsoft.com/office/drawing/2016/ink" xmlns:am3d="http://schemas.microsoft.com/office/drawing/2017/model3d" xmlns:o="urn:schemas-microsoft-com:office:office" xmlns:oel="http://schemas.microsoft.com/office/2019/extlst" xmlns:r="http://schemas.openxmlformats.org/officeDocument/2006/relationships" xmlns:m="http://schemas.openxmlformats.org/officeDocument/2006/math" xmlns:v="urn:schemas-microsoft-com:vml" xmlns:wp14="http://schemas.microsoft.com/office/word/2010/wordprocessingDrawing" xmlns:wp="http://schemas.openxmlformats.org/drawingml/2006/wordprocessingDrawing" xmlns:w10="urn:schemas-microsoft-com:office:word" xmlns:w="http://schemas.openxmlformats.org/wordprocessingml/2006/main" xmlns:w14="http://schemas.microsoft.com/office/word/2010/wordml" xmlns:w15="http://schemas.microsoft.com/office/word/2012/wordml" xmlns:w16cex="http://schemas.microsoft.com/office/word/2018/wordml/cex" xmlns:w16cid="http://schemas.microsoft.com/office/word/2016/wordml/cid" xmlns:w16="http://schemas.microsoft.com/office/word/2018/wordml" xmlns:w16sdtdh="http://schemas.microsoft.com/office/word/2020/wordml/sdtdatahash" xmlns:w16se="http://schemas.microsoft.com/office/word/2015/wordml/symex" xmlns:wpg="http://schemas.microsoft.com/office/word/2010/wordprocessingGroup" xmlns:wpi="http://schemas.microsoft.com/office/word/2010/wordprocessingInk" xmlns:wne="http://schemas.microsoft.com/office/word/2006/wordml" xmlns:wps="http://schemas.microsoft.com/office/word/2010/wordprocessingShape" mc:Ignorable="w14 w15 w16se w16cid w16 w16cex w16sdtdh wp14">
+<w:document xmlns:wpc="http://schemas.microsoft.com/office/word/2010/wordprocessingCanvas" xmlns:cx="http://schemas.microsoft.com/office/drawing/2014/chartex" xmlns:cx1="http://schemas.microsoft.com/office/drawing/2015/9/8/chartex" xmlns:cx2="http://schemas.microsoft.com/office/drawing/2015/10/21/chartex" xmlns:cx3="http://schemas.microsoft.com/office/drawing/2016/5/9/chartex" xmlns:cx4="http://schemas.microsoft.com/office/drawing/2016/5/10/chartex" xmlns:cx5="http://schemas.microsoft.com/office/drawing/2016/5/11/chartex" xmlns:cx6="http://schemas.microsoft.com/office/drawing/2016/5/12/chartex" xmlns:cx7="http://schemas.microsoft.com/office/drawing/2016/5/13/chartex" xmlns:cx8="http://schemas.microsoft.com/office/drawing/2016/5/14/chartex" xmlns:mc="http://schemas.openxmlformats.org/markup-compatibility/2006" xmlns:aink="http://schemas.microsoft.com/office/drawing/2016/ink" xmlns:am3d="http://schemas.microsoft.com/office/drawing/2017/model3d" xmlns:o="urn:schemas-microsoft-com:office:office" xmlns:r="http://schemas.openxmlformats.org/officeDocument/2006/relationships" xmlns:m="http://schemas.openxmlformats.org/officeDocument/2006/math" xmlns:v="urn:schemas-microsoft-com:vml" xmlns:wp14="http://schemas.microsoft.com/office/word/2010/wordprocessingDrawing" xmlns:wp="http://schemas.openxmlformats.org/drawingml/2006/wordprocessingDrawing" xmlns:w10="urn:schemas-microsoft-com:office:word" xmlns:w="http://schemas.openxmlformats.org/wordprocessingml/2006/main" xmlns:w14="http://schemas.microsoft.com/office/word/2010/wordml" xmlns:w15="http://schemas.microsoft.com/office/word/2012/wordml" xmlns:w16cid="http://schemas.microsoft.com/office/word/2016/wordml/cid" xmlns:w16se="http://schemas.microsoft.com/office/word/2015/wordml/symex" xmlns:wpg="http://schemas.microsoft.com/office/word/2010/wordprocessingGroup" xmlns:wpi="http://schemas.microsoft.com/office/word/2010/wordprocessingInk" xmlns:wne="http://schemas.microsoft.com/office/word/2006/wordml" xmlns:wps="http://schemas.microsoft.com/office/word/2010/wordprocessingShape" mc:Ignorable="w14 w15 w16se w16cid wp14">
   <w:body>
     <w:p>
       <w:pPr>
@@ -141,7 +141,43 @@
           <w:szCs w:val="26"/>
           <w:lang w:val="en-US"/>
         </w:rPr>
-        <w:t xml:space="preserve">Parameters: reward_completed = 4, effort_do = -1, efficacy = 0.7 </w:t>
+        <w:t xml:space="preserve">Parameters: </w:t>
+      </w:r>
+      <w:proofErr w:type="spellStart"/>
+      <w:r>
+        <w:rPr>
+          <w:sz w:val="26"/>
+          <w:szCs w:val="26"/>
+          <w:lang w:val="en-US"/>
+        </w:rPr>
+        <w:t>reward_completed</w:t>
+      </w:r>
+      <w:proofErr w:type="spellEnd"/>
+      <w:r>
+        <w:rPr>
+          <w:sz w:val="26"/>
+          <w:szCs w:val="26"/>
+          <w:lang w:val="en-US"/>
+        </w:rPr>
+        <w:t xml:space="preserve"> = 4, </w:t>
+      </w:r>
+      <w:proofErr w:type="spellStart"/>
+      <w:r>
+        <w:rPr>
+          <w:sz w:val="26"/>
+          <w:szCs w:val="26"/>
+          <w:lang w:val="en-US"/>
+        </w:rPr>
+        <w:t>effort_do</w:t>
+      </w:r>
+      <w:proofErr w:type="spellEnd"/>
+      <w:r>
+        <w:rPr>
+          <w:sz w:val="26"/>
+          <w:szCs w:val="26"/>
+          <w:lang w:val="en-US"/>
+        </w:rPr>
+        <w:t xml:space="preserve"> = -1, efficacy = 0.7 </w:t>
       </w:r>
     </w:p>
     <w:p>
@@ -160,6 +196,7 @@
         </w:rPr>
         <w:t xml:space="preserve">When </w:t>
       </w:r>
+      <w:proofErr w:type="spellStart"/>
       <w:r>
         <w:rPr>
           <w:rFonts w:cstheme="minorHAnsi"/>
@@ -177,7 +214,18 @@
           <w:vertAlign w:val="subscript"/>
           <w:lang w:val="en-US"/>
         </w:rPr>
-        <w:t xml:space="preserve">cost </w:t>
+        <w:t>cost</w:t>
+      </w:r>
+      <w:proofErr w:type="spellEnd"/>
+      <w:r>
+        <w:rPr>
+          <w:rFonts w:cstheme="minorHAnsi"/>
+          <w:sz w:val="26"/>
+          <w:szCs w:val="26"/>
+          <w:vertAlign w:val="subscript"/>
+          <w:lang w:val="en-US"/>
+        </w:rPr>
+        <w:t xml:space="preserve"> </w:t>
       </w:r>
       <w:r>
         <w:rPr>
@@ -187,6 +235,7 @@
         </w:rPr>
         <w:t xml:space="preserve">= </w:t>
       </w:r>
+      <w:proofErr w:type="spellStart"/>
       <w:r>
         <w:rPr>
           <w:rFonts w:cstheme="minorHAnsi"/>
@@ -206,6 +255,7 @@
         </w:rPr>
         <w:t>reward</w:t>
       </w:r>
+      <w:proofErr w:type="spellEnd"/>
       <w:r>
         <w:rPr>
           <w:sz w:val="26"/>
@@ -214,6 +264,7 @@
         </w:rPr>
         <w:t xml:space="preserve">, there is only planned procrastination. When </w:t>
       </w:r>
+      <w:proofErr w:type="spellStart"/>
       <w:r>
         <w:rPr>
           <w:rFonts w:cstheme="minorHAnsi"/>
@@ -231,7 +282,18 @@
           <w:vertAlign w:val="subscript"/>
           <w:lang w:val="en-US"/>
         </w:rPr>
-        <w:t xml:space="preserve">cost </w:t>
+        <w:t>cost</w:t>
+      </w:r>
+      <w:proofErr w:type="spellEnd"/>
+      <w:r>
+        <w:rPr>
+          <w:rFonts w:cstheme="minorHAnsi"/>
+          <w:sz w:val="26"/>
+          <w:szCs w:val="26"/>
+          <w:vertAlign w:val="subscript"/>
+          <w:lang w:val="en-US"/>
+        </w:rPr>
+        <w:t xml:space="preserve"> </w:t>
       </w:r>
       <w:r>
         <w:rPr>
@@ -241,6 +303,7 @@
         </w:rPr>
         <w:t xml:space="preserve">&lt; </w:t>
       </w:r>
+      <w:proofErr w:type="spellStart"/>
       <w:r>
         <w:rPr>
           <w:rFonts w:cstheme="minorHAnsi"/>
@@ -260,6 +323,7 @@
         </w:rPr>
         <w:t>reward</w:t>
       </w:r>
+      <w:proofErr w:type="spellEnd"/>
       <w:r>
         <w:rPr>
           <w:sz w:val="26"/>
@@ -334,6 +398,7 @@
         </w:rPr>
         <w:t xml:space="preserve">When </w:t>
       </w:r>
+      <w:proofErr w:type="spellStart"/>
       <w:r>
         <w:rPr>
           <w:rFonts w:cstheme="minorHAnsi"/>
@@ -351,7 +416,18 @@
           <w:vertAlign w:val="subscript"/>
           <w:lang w:val="en-US"/>
         </w:rPr>
-        <w:t xml:space="preserve">cost </w:t>
+        <w:t>cost</w:t>
+      </w:r>
+      <w:proofErr w:type="spellEnd"/>
+      <w:r>
+        <w:rPr>
+          <w:rFonts w:cstheme="minorHAnsi"/>
+          <w:sz w:val="26"/>
+          <w:szCs w:val="26"/>
+          <w:vertAlign w:val="subscript"/>
+          <w:lang w:val="en-US"/>
+        </w:rPr>
+        <w:t xml:space="preserve"> </w:t>
       </w:r>
       <w:r>
         <w:rPr>
@@ -361,6 +437,7 @@
         </w:rPr>
         <w:t xml:space="preserve">&gt; </w:t>
       </w:r>
+      <w:proofErr w:type="spellStart"/>
       <w:r>
         <w:rPr>
           <w:rFonts w:cstheme="minorHAnsi"/>
@@ -390,6 +467,7 @@
         </w:rPr>
         <w:t>d</w:t>
       </w:r>
+      <w:proofErr w:type="spellEnd"/>
       <w:r>
         <w:rPr>
           <w:sz w:val="26"/>
@@ -555,6 +633,7 @@
           <w:lang w:val="en-US"/>
         </w:rPr>
       </w:pPr>
+      <w:proofErr w:type="spellStart"/>
       <w:r>
         <w:rPr>
           <w:rFonts w:cstheme="minorHAnsi"/>
@@ -572,7 +651,18 @@
           <w:vertAlign w:val="subscript"/>
           <w:lang w:val="en-US"/>
         </w:rPr>
-        <w:t xml:space="preserve">cost </w:t>
+        <w:t>cost</w:t>
+      </w:r>
+      <w:proofErr w:type="spellEnd"/>
+      <w:r>
+        <w:rPr>
+          <w:rFonts w:cstheme="minorHAnsi"/>
+          <w:sz w:val="26"/>
+          <w:szCs w:val="26"/>
+          <w:vertAlign w:val="subscript"/>
+          <w:lang w:val="en-US"/>
+        </w:rPr>
+        <w:t xml:space="preserve"> </w:t>
       </w:r>
       <w:r>
         <w:rPr>
@@ -582,6 +672,7 @@
         </w:rPr>
         <w:t xml:space="preserve">&lt; </w:t>
       </w:r>
+      <w:proofErr w:type="spellStart"/>
       <w:r>
         <w:rPr>
           <w:rFonts w:cstheme="minorHAnsi"/>
@@ -591,6 +682,7 @@
         </w:rPr>
         <w:t>γ</w:t>
       </w:r>
+      <w:proofErr w:type="gramStart"/>
       <w:r>
         <w:rPr>
           <w:rFonts w:cstheme="minorHAnsi"/>
@@ -601,6 +693,7 @@
         </w:rPr>
         <w:t>reward</w:t>
       </w:r>
+      <w:proofErr w:type="spellEnd"/>
       <w:r>
         <w:rPr>
           <w:rFonts w:cstheme="minorHAnsi"/>
@@ -618,7 +711,17 @@
           <w:szCs w:val="26"/>
           <w:lang w:val="en-US"/>
         </w:rPr>
-        <w:t>: identical to policy with equal discounting</w:t>
+        <w:t>:</w:t>
+      </w:r>
+      <w:proofErr w:type="gramEnd"/>
+      <w:r>
+        <w:rPr>
+          <w:rFonts w:cstheme="minorHAnsi"/>
+          <w:sz w:val="26"/>
+          <w:szCs w:val="26"/>
+          <w:lang w:val="en-US"/>
+        </w:rPr>
+        <w:t xml:space="preserve"> identical to policy with equal discounting</w:t>
       </w:r>
     </w:p>
     <w:p>
@@ -634,9 +737,9 @@
           <w:noProof/>
         </w:rPr>
         <w:drawing>
-          <wp:inline distT="0" distB="0" distL="0" distR="0" wp14:anchorId="21FCA898" wp14:editId="0E3C5F01">
+          <wp:inline distT="0" distB="0" distL="0" distR="0" wp14:anchorId="21FCA898" wp14:editId="30470BE4">
             <wp:extent cx="3530020" cy="2524125"/>
-            <wp:effectExtent l="0" t="0" r="0" b="0"/>
+            <wp:effectExtent l="0" t="0" r="0" b="635"/>
             <wp:docPr id="10" name="Picture 10"/>
             <wp:cNvGraphicFramePr>
               <a:graphicFrameLocks xmlns:a="http://schemas.openxmlformats.org/drawingml/2006/main" noChangeAspect="1"/>
@@ -657,7 +760,7 @@
                   <pic:spPr>
                     <a:xfrm>
                       <a:off x="0" y="0"/>
-                      <a:ext cx="3557923" cy="2544077"/>
+                      <a:ext cx="3530020" cy="2524125"/>
                     </a:xfrm>
                     <a:prstGeom prst="rect">
                       <a:avLst/>
@@ -678,6 +781,7 @@
           <w:lang w:val="en-US"/>
         </w:rPr>
       </w:pPr>
+      <w:proofErr w:type="spellStart"/>
       <w:r>
         <w:rPr>
           <w:rFonts w:cstheme="minorHAnsi"/>
@@ -695,7 +799,18 @@
           <w:vertAlign w:val="subscript"/>
           <w:lang w:val="en-US"/>
         </w:rPr>
-        <w:t xml:space="preserve">cost </w:t>
+        <w:t>cost</w:t>
+      </w:r>
+      <w:proofErr w:type="spellEnd"/>
+      <w:r>
+        <w:rPr>
+          <w:rFonts w:cstheme="minorHAnsi"/>
+          <w:sz w:val="26"/>
+          <w:szCs w:val="26"/>
+          <w:vertAlign w:val="subscript"/>
+          <w:lang w:val="en-US"/>
+        </w:rPr>
+        <w:t xml:space="preserve"> </w:t>
       </w:r>
       <w:r>
         <w:rPr>
@@ -705,6 +820,7 @@
         </w:rPr>
         <w:t xml:space="preserve">&gt; </w:t>
       </w:r>
+      <w:proofErr w:type="spellStart"/>
       <w:r>
         <w:rPr>
           <w:rFonts w:cstheme="minorHAnsi"/>
@@ -724,6 +840,7 @@
         </w:rPr>
         <w:t>reward</w:t>
       </w:r>
+      <w:proofErr w:type="spellEnd"/>
     </w:p>
     <w:p>
       <w:pPr>
@@ -738,7 +855,7 @@
           <w:noProof/>
         </w:rPr>
         <w:drawing>
-          <wp:inline distT="0" distB="0" distL="0" distR="0" wp14:anchorId="715B1649" wp14:editId="677FF255">
+          <wp:inline distT="0" distB="0" distL="0" distR="0" wp14:anchorId="715B1649" wp14:editId="01A337DF">
             <wp:extent cx="3529965" cy="2524086"/>
             <wp:effectExtent l="0" t="0" r="0" b="0"/>
             <wp:docPr id="9" name="Picture 9"/>
@@ -761,7 +878,7 @@
                   <pic:spPr>
                     <a:xfrm>
                       <a:off x="0" y="0"/>
-                      <a:ext cx="3560132" cy="2545657"/>
+                      <a:ext cx="3529965" cy="2524086"/>
                     </a:xfrm>
                     <a:prstGeom prst="rect">
                       <a:avLst/>
@@ -800,341 +917,17 @@
           <w:lang w:val="en-US"/>
         </w:rPr>
       </w:pPr>
-    </w:p>
-    <w:p>
-      <w:pPr>
-        <w:rPr>
-          <w:sz w:val="26"/>
-          <w:szCs w:val="26"/>
-          <w:lang w:val="en-US"/>
-        </w:rPr>
-      </w:pPr>
-    </w:p>
-    <w:p>
-      <w:pPr>
-        <w:rPr>
-          <w:sz w:val="26"/>
-          <w:szCs w:val="26"/>
-          <w:lang w:val="en-US"/>
-        </w:rPr>
-      </w:pPr>
-    </w:p>
-    <w:p>
-      <w:pPr>
-        <w:rPr>
-          <w:sz w:val="26"/>
-          <w:szCs w:val="26"/>
-          <w:lang w:val="en-US"/>
-        </w:rPr>
-      </w:pPr>
-    </w:p>
-    <w:p>
-      <w:pPr>
-        <w:rPr>
-          <w:sz w:val="26"/>
-          <w:szCs w:val="26"/>
-          <w:lang w:val="en-US"/>
-        </w:rPr>
-      </w:pPr>
-      <w:r>
-        <w:rPr>
-          <w:sz w:val="26"/>
-          <w:szCs w:val="26"/>
-          <w:lang w:val="en-US"/>
+      <w:bookmarkStart w:id="0" w:name="_GoBack"/>
+      <w:r>
+        <w:rPr>
+          <w:noProof/>
         </w:rPr>
         <w:lastRenderedPageBreak/>
-        <w:t>C</w:t>
-      </w:r>
-      <w:r>
-        <w:rPr>
-          <w:sz w:val="26"/>
-          <w:szCs w:val="26"/>
-          <w:lang w:val="en-US"/>
-        </w:rPr>
-        <w:t>ase 2:</w:t>
-      </w:r>
-    </w:p>
-    <w:p>
-      <w:pPr>
-        <w:rPr>
-          <w:sz w:val="26"/>
-          <w:szCs w:val="26"/>
-          <w:lang w:val="en-US"/>
-        </w:rPr>
-      </w:pPr>
-      <w:r>
-        <w:rPr>
-          <w:sz w:val="26"/>
-          <w:szCs w:val="26"/>
-          <w:lang w:val="en-US"/>
-        </w:rPr>
-        <w:t>Almost the same as case 1 but immediate rewards on completing instead of delayed rewards.</w:t>
-      </w:r>
-    </w:p>
-    <w:p>
-      <w:pPr>
-        <w:rPr>
-          <w:sz w:val="26"/>
-          <w:szCs w:val="26"/>
-          <w:lang w:val="en-US"/>
-        </w:rPr>
-      </w:pPr>
-      <w:r>
-        <w:rPr>
-          <w:sz w:val="26"/>
-          <w:szCs w:val="26"/>
-          <w:lang w:val="en-US"/>
-        </w:rPr>
-        <w:t xml:space="preserve">Parameters: reward_completed = 1.5, effort_do = -1, efficacy = 0.7 </w:t>
-      </w:r>
-    </w:p>
-    <w:p>
-      <w:pPr>
-        <w:rPr>
-          <w:sz w:val="26"/>
-          <w:szCs w:val="26"/>
-          <w:lang w:val="en-US"/>
-        </w:rPr>
-      </w:pPr>
-      <w:r>
-        <w:rPr>
-          <w:sz w:val="26"/>
-          <w:szCs w:val="26"/>
-          <w:lang w:val="en-US"/>
-        </w:rPr>
-        <w:t xml:space="preserve">When </w:t>
-      </w:r>
-      <w:r>
-        <w:rPr>
-          <w:rFonts w:cstheme="minorHAnsi"/>
-          <w:sz w:val="26"/>
-          <w:szCs w:val="26"/>
-          <w:lang w:val="en-US"/>
-        </w:rPr>
-        <w:t>γ</w:t>
-      </w:r>
-      <w:r>
-        <w:rPr>
-          <w:rFonts w:cstheme="minorHAnsi"/>
-          <w:sz w:val="26"/>
-          <w:szCs w:val="26"/>
-          <w:vertAlign w:val="subscript"/>
-          <w:lang w:val="en-US"/>
-        </w:rPr>
-        <w:t xml:space="preserve">cost </w:t>
-      </w:r>
-      <w:r>
-        <w:rPr>
-          <w:sz w:val="26"/>
-          <w:szCs w:val="26"/>
-          <w:lang w:val="en-US"/>
-        </w:rPr>
-        <w:t xml:space="preserve">= </w:t>
-      </w:r>
-      <w:r>
-        <w:rPr>
-          <w:rFonts w:cstheme="minorHAnsi"/>
-          <w:sz w:val="26"/>
-          <w:szCs w:val="26"/>
-          <w:lang w:val="en-US"/>
-        </w:rPr>
-        <w:t>γ</w:t>
-      </w:r>
-      <w:r>
-        <w:rPr>
-          <w:rFonts w:cstheme="minorHAnsi"/>
-          <w:sz w:val="26"/>
-          <w:szCs w:val="26"/>
-          <w:vertAlign w:val="subscript"/>
-          <w:lang w:val="en-US"/>
-        </w:rPr>
-        <w:t>reward</w:t>
-      </w:r>
-      <w:r>
-        <w:rPr>
-          <w:sz w:val="26"/>
-          <w:szCs w:val="26"/>
-          <w:lang w:val="en-US"/>
-        </w:rPr>
-        <w:t>, there is</w:t>
-      </w:r>
-      <w:r>
-        <w:rPr>
-          <w:sz w:val="26"/>
-          <w:szCs w:val="26"/>
-          <w:lang w:val="en-US"/>
-        </w:rPr>
-        <w:t xml:space="preserve"> no procrastination at all</w:t>
-      </w:r>
-      <w:r>
-        <w:rPr>
-          <w:sz w:val="26"/>
-          <w:szCs w:val="26"/>
-          <w:lang w:val="en-US"/>
-        </w:rPr>
-        <w:t xml:space="preserve"> (always optimal to work)</w:t>
-      </w:r>
-    </w:p>
-    <w:p>
-      <w:pPr>
-        <w:rPr>
-          <w:sz w:val="26"/>
-          <w:szCs w:val="26"/>
-          <w:lang w:val="en-US"/>
-        </w:rPr>
-      </w:pPr>
-      <w:r>
-        <w:rPr>
-          <w:sz w:val="26"/>
-          <w:szCs w:val="26"/>
-          <w:lang w:val="en-US"/>
-        </w:rPr>
-        <w:t xml:space="preserve">When </w:t>
-      </w:r>
-      <w:r>
-        <w:rPr>
-          <w:rFonts w:cstheme="minorHAnsi"/>
-          <w:sz w:val="26"/>
-          <w:szCs w:val="26"/>
-          <w:lang w:val="en-US"/>
-        </w:rPr>
-        <w:t>γ</w:t>
-      </w:r>
-      <w:r>
-        <w:rPr>
-          <w:rFonts w:cstheme="minorHAnsi"/>
-          <w:sz w:val="26"/>
-          <w:szCs w:val="26"/>
-          <w:vertAlign w:val="subscript"/>
-          <w:lang w:val="en-US"/>
-        </w:rPr>
-        <w:t xml:space="preserve">cost </w:t>
-      </w:r>
-      <w:r>
-        <w:rPr>
-          <w:sz w:val="26"/>
-          <w:szCs w:val="26"/>
-          <w:lang w:val="en-US"/>
-        </w:rPr>
-        <w:t xml:space="preserve">&lt; </w:t>
-      </w:r>
-      <w:r>
-        <w:rPr>
-          <w:rFonts w:cstheme="minorHAnsi"/>
-          <w:sz w:val="26"/>
-          <w:szCs w:val="26"/>
-          <w:lang w:val="en-US"/>
-        </w:rPr>
-        <w:t>γ</w:t>
-      </w:r>
-      <w:r>
-        <w:rPr>
-          <w:rFonts w:cstheme="minorHAnsi"/>
-          <w:sz w:val="26"/>
-          <w:szCs w:val="26"/>
-          <w:vertAlign w:val="subscript"/>
-          <w:lang w:val="en-US"/>
-        </w:rPr>
-        <w:t>reward</w:t>
-      </w:r>
-      <w:r>
-        <w:rPr>
-          <w:sz w:val="26"/>
-          <w:szCs w:val="26"/>
-          <w:lang w:val="en-US"/>
-        </w:rPr>
-        <w:t>,</w:t>
-      </w:r>
-      <w:r>
-        <w:rPr>
-          <w:sz w:val="26"/>
-          <w:szCs w:val="26"/>
-          <w:lang w:val="en-US"/>
-        </w:rPr>
-        <w:t xml:space="preserve"> there are planned delays but only with small-ish rewards (</w:t>
-      </w:r>
-      <w:r>
-        <w:rPr>
-          <w:sz w:val="26"/>
-          <w:szCs w:val="26"/>
-          <w:lang w:val="en-US"/>
-        </w:rPr>
-        <w:t>with big rewards, it is always worth working despite differential discounting)</w:t>
-      </w:r>
-      <w:r>
-        <w:rPr>
-          <w:sz w:val="26"/>
-          <w:szCs w:val="26"/>
-          <w:lang w:val="en-US"/>
-        </w:rPr>
-        <w:t xml:space="preserve">. On top of this, </w:t>
-      </w:r>
-      <w:r>
-        <w:rPr>
-          <w:sz w:val="26"/>
-          <w:szCs w:val="26"/>
-          <w:lang w:val="en-US"/>
-        </w:rPr>
-        <w:t>there are defections</w:t>
-      </w:r>
-      <w:r>
-        <w:rPr>
-          <w:sz w:val="26"/>
-          <w:szCs w:val="26"/>
-          <w:lang w:val="en-US"/>
-        </w:rPr>
-        <w:t xml:space="preserve"> to delay more than </w:t>
-      </w:r>
-      <w:r>
-        <w:rPr>
-          <w:sz w:val="26"/>
-          <w:szCs w:val="26"/>
-          <w:lang w:val="en-US"/>
-        </w:rPr>
-        <w:t>planned before</w:t>
-      </w:r>
-      <w:r>
-        <w:rPr>
-          <w:sz w:val="26"/>
-          <w:szCs w:val="26"/>
-          <w:lang w:val="en-US"/>
-        </w:rPr>
-        <w:t xml:space="preserve">. </w:t>
-      </w:r>
-      <w:r>
-        <w:rPr>
-          <w:sz w:val="26"/>
-          <w:szCs w:val="26"/>
-          <w:lang w:val="en-US"/>
-        </w:rPr>
-        <w:t xml:space="preserve"> </w:t>
-      </w:r>
-      <w:r>
-        <w:rPr>
-          <w:sz w:val="26"/>
-          <w:szCs w:val="26"/>
-          <w:lang w:val="en-US"/>
-        </w:rPr>
-        <w:t>The reversals are more dynamic here compared to case 1, because reward is also immediate.</w:t>
-      </w:r>
-    </w:p>
-    <w:p>
-      <w:pPr>
-        <w:rPr>
-          <w:sz w:val="24"/>
-          <w:szCs w:val="24"/>
-          <w:lang w:val="en-US"/>
-        </w:rPr>
-      </w:pPr>
-      <w:r>
-        <w:rPr>
-          <w:noProof/>
-        </w:rPr>
         <w:drawing>
-          <wp:inline distT="0" distB="0" distL="0" distR="0" wp14:anchorId="178FCCCE" wp14:editId="1D7BD0F4">
-            <wp:extent cx="3686175" cy="2827727"/>
-            <wp:effectExtent l="0" t="0" r="0" b="0"/>
-            <wp:docPr id="3" name="Picture 3"/>
+          <wp:inline distT="0" distB="0" distL="0" distR="0" wp14:anchorId="4EB58F88" wp14:editId="674BEB1C">
+            <wp:extent cx="3594585" cy="2647950"/>
+            <wp:effectExtent l="0" t="0" r="6350" b="0"/>
+            <wp:docPr id="6" name="Picture 6"/>
             <wp:cNvGraphicFramePr>
               <a:graphicFrameLocks xmlns:a="http://schemas.openxmlformats.org/drawingml/2006/main" noChangeAspect="1"/>
             </wp:cNvGraphicFramePr>
@@ -1154,7 +947,7 @@
                   <pic:spPr>
                     <a:xfrm>
                       <a:off x="0" y="0"/>
-                      <a:ext cx="3712779" cy="2848136"/>
+                      <a:ext cx="3606564" cy="2656774"/>
                     </a:xfrm>
                     <a:prstGeom prst="rect">
                       <a:avLst/>
@@ -1166,6 +959,518 @@
           </wp:inline>
         </w:drawing>
       </w:r>
+      <w:bookmarkEnd w:id="0"/>
+    </w:p>
+    <w:p>
+      <w:pPr>
+        <w:rPr>
+          <w:sz w:val="26"/>
+          <w:szCs w:val="26"/>
+          <w:lang w:val="en-US"/>
+        </w:rPr>
+      </w:pPr>
+      <w:proofErr w:type="spellStart"/>
+      <w:r>
+        <w:rPr>
+          <w:rFonts w:cstheme="minorHAnsi"/>
+          <w:sz w:val="26"/>
+          <w:szCs w:val="26"/>
+          <w:lang w:val="en-US"/>
+        </w:rPr>
+        <w:t>γ</w:t>
+      </w:r>
+      <w:r>
+        <w:rPr>
+          <w:rFonts w:cstheme="minorHAnsi"/>
+          <w:sz w:val="26"/>
+          <w:szCs w:val="26"/>
+          <w:vertAlign w:val="subscript"/>
+          <w:lang w:val="en-US"/>
+        </w:rPr>
+        <w:t>cost</w:t>
+      </w:r>
+      <w:proofErr w:type="spellEnd"/>
+      <w:r>
+        <w:rPr>
+          <w:rFonts w:cstheme="minorHAnsi"/>
+          <w:sz w:val="26"/>
+          <w:szCs w:val="26"/>
+          <w:vertAlign w:val="subscript"/>
+          <w:lang w:val="en-US"/>
+        </w:rPr>
+        <w:t xml:space="preserve"> </w:t>
+      </w:r>
+      <w:r>
+        <w:rPr>
+          <w:sz w:val="26"/>
+          <w:szCs w:val="26"/>
+          <w:lang w:val="en-US"/>
+        </w:rPr>
+        <w:t>= 0.7,</w:t>
+      </w:r>
+      <w:r>
+        <w:rPr>
+          <w:sz w:val="26"/>
+          <w:szCs w:val="26"/>
+          <w:lang w:val="en-US"/>
+        </w:rPr>
+        <w:t xml:space="preserve"> </w:t>
+      </w:r>
+      <w:proofErr w:type="spellStart"/>
+      <w:r>
+        <w:rPr>
+          <w:rFonts w:cstheme="minorHAnsi"/>
+          <w:sz w:val="26"/>
+          <w:szCs w:val="26"/>
+          <w:lang w:val="en-US"/>
+        </w:rPr>
+        <w:t>γ</w:t>
+      </w:r>
+      <w:r>
+        <w:rPr>
+          <w:rFonts w:cstheme="minorHAnsi"/>
+          <w:sz w:val="26"/>
+          <w:szCs w:val="26"/>
+          <w:vertAlign w:val="subscript"/>
+          <w:lang w:val="en-US"/>
+        </w:rPr>
+        <w:t>reward</w:t>
+      </w:r>
+      <w:proofErr w:type="spellEnd"/>
+      <w:r>
+        <w:rPr>
+          <w:rFonts w:cstheme="minorHAnsi"/>
+          <w:sz w:val="26"/>
+          <w:szCs w:val="26"/>
+          <w:vertAlign w:val="subscript"/>
+          <w:lang w:val="en-US"/>
+        </w:rPr>
+        <w:t xml:space="preserve"> </w:t>
+      </w:r>
+      <w:r>
+        <w:rPr>
+          <w:sz w:val="26"/>
+          <w:szCs w:val="26"/>
+          <w:lang w:val="en-US"/>
+        </w:rPr>
+        <w:t xml:space="preserve">= 0.9; </w:t>
+      </w:r>
+      <w:proofErr w:type="spellStart"/>
+      <w:r>
+        <w:rPr>
+          <w:sz w:val="26"/>
+          <w:szCs w:val="26"/>
+          <w:lang w:val="en-US"/>
+        </w:rPr>
+        <w:t>reward_do</w:t>
+      </w:r>
+      <w:proofErr w:type="spellEnd"/>
+      <w:r>
+        <w:rPr>
+          <w:sz w:val="26"/>
+          <w:szCs w:val="26"/>
+          <w:lang w:val="en-US"/>
+        </w:rPr>
+        <w:t xml:space="preserve"> = 1.5, </w:t>
+      </w:r>
+      <w:proofErr w:type="spellStart"/>
+      <w:r>
+        <w:rPr>
+          <w:sz w:val="26"/>
+          <w:szCs w:val="26"/>
+          <w:lang w:val="en-US"/>
+        </w:rPr>
+        <w:t>effort_do</w:t>
+      </w:r>
+      <w:proofErr w:type="spellEnd"/>
+      <w:r>
+        <w:rPr>
+          <w:sz w:val="26"/>
+          <w:szCs w:val="26"/>
+          <w:lang w:val="en-US"/>
+        </w:rPr>
+        <w:t xml:space="preserve"> = -1.0</w:t>
+      </w:r>
+    </w:p>
+    <w:p>
+      <w:pPr>
+        <w:rPr>
+          <w:sz w:val="26"/>
+          <w:szCs w:val="26"/>
+          <w:lang w:val="en-US"/>
+        </w:rPr>
+      </w:pPr>
+    </w:p>
+    <w:p>
+      <w:pPr>
+        <w:rPr>
+          <w:sz w:val="26"/>
+          <w:szCs w:val="26"/>
+          <w:lang w:val="en-US"/>
+        </w:rPr>
+      </w:pPr>
+      <w:r>
+        <w:rPr>
+          <w:sz w:val="26"/>
+          <w:szCs w:val="26"/>
+          <w:lang w:val="en-US"/>
+        </w:rPr>
+        <w:t>C</w:t>
+      </w:r>
+      <w:r>
+        <w:rPr>
+          <w:sz w:val="26"/>
+          <w:szCs w:val="26"/>
+          <w:lang w:val="en-US"/>
+        </w:rPr>
+        <w:t>ase 2:</w:t>
+      </w:r>
+    </w:p>
+    <w:p>
+      <w:pPr>
+        <w:rPr>
+          <w:sz w:val="26"/>
+          <w:szCs w:val="26"/>
+          <w:lang w:val="en-US"/>
+        </w:rPr>
+      </w:pPr>
+      <w:r>
+        <w:rPr>
+          <w:sz w:val="26"/>
+          <w:szCs w:val="26"/>
+          <w:lang w:val="en-US"/>
+        </w:rPr>
+        <w:t>Almost the same as case 1 but immediate rewards on completing instead of delayed rewards.</w:t>
+      </w:r>
+    </w:p>
+    <w:p>
+      <w:pPr>
+        <w:rPr>
+          <w:sz w:val="26"/>
+          <w:szCs w:val="26"/>
+          <w:lang w:val="en-US"/>
+        </w:rPr>
+      </w:pPr>
+      <w:r>
+        <w:rPr>
+          <w:sz w:val="26"/>
+          <w:szCs w:val="26"/>
+          <w:lang w:val="en-US"/>
+        </w:rPr>
+        <w:t xml:space="preserve">Parameters: </w:t>
+      </w:r>
+      <w:proofErr w:type="spellStart"/>
+      <w:r>
+        <w:rPr>
+          <w:sz w:val="26"/>
+          <w:szCs w:val="26"/>
+          <w:lang w:val="en-US"/>
+        </w:rPr>
+        <w:t>reward_completed</w:t>
+      </w:r>
+      <w:proofErr w:type="spellEnd"/>
+      <w:r>
+        <w:rPr>
+          <w:sz w:val="26"/>
+          <w:szCs w:val="26"/>
+          <w:lang w:val="en-US"/>
+        </w:rPr>
+        <w:t xml:space="preserve"> = 1.5, </w:t>
+      </w:r>
+      <w:proofErr w:type="spellStart"/>
+      <w:r>
+        <w:rPr>
+          <w:sz w:val="26"/>
+          <w:szCs w:val="26"/>
+          <w:lang w:val="en-US"/>
+        </w:rPr>
+        <w:t>effort_do</w:t>
+      </w:r>
+      <w:proofErr w:type="spellEnd"/>
+      <w:r>
+        <w:rPr>
+          <w:sz w:val="26"/>
+          <w:szCs w:val="26"/>
+          <w:lang w:val="en-US"/>
+        </w:rPr>
+        <w:t xml:space="preserve"> = -1, efficacy = 0.7 </w:t>
+      </w:r>
+    </w:p>
+    <w:p>
+      <w:pPr>
+        <w:rPr>
+          <w:sz w:val="26"/>
+          <w:szCs w:val="26"/>
+          <w:lang w:val="en-US"/>
+        </w:rPr>
+      </w:pPr>
+      <w:r>
+        <w:rPr>
+          <w:sz w:val="26"/>
+          <w:szCs w:val="26"/>
+          <w:lang w:val="en-US"/>
+        </w:rPr>
+        <w:t xml:space="preserve">When </w:t>
+      </w:r>
+      <w:proofErr w:type="spellStart"/>
+      <w:r>
+        <w:rPr>
+          <w:rFonts w:cstheme="minorHAnsi"/>
+          <w:sz w:val="26"/>
+          <w:szCs w:val="26"/>
+          <w:lang w:val="en-US"/>
+        </w:rPr>
+        <w:t>γ</w:t>
+      </w:r>
+      <w:r>
+        <w:rPr>
+          <w:rFonts w:cstheme="minorHAnsi"/>
+          <w:sz w:val="26"/>
+          <w:szCs w:val="26"/>
+          <w:vertAlign w:val="subscript"/>
+          <w:lang w:val="en-US"/>
+        </w:rPr>
+        <w:t>cost</w:t>
+      </w:r>
+      <w:proofErr w:type="spellEnd"/>
+      <w:r>
+        <w:rPr>
+          <w:rFonts w:cstheme="minorHAnsi"/>
+          <w:sz w:val="26"/>
+          <w:szCs w:val="26"/>
+          <w:vertAlign w:val="subscript"/>
+          <w:lang w:val="en-US"/>
+        </w:rPr>
+        <w:t xml:space="preserve"> </w:t>
+      </w:r>
+      <w:r>
+        <w:rPr>
+          <w:sz w:val="26"/>
+          <w:szCs w:val="26"/>
+          <w:lang w:val="en-US"/>
+        </w:rPr>
+        <w:t xml:space="preserve">= </w:t>
+      </w:r>
+      <w:proofErr w:type="spellStart"/>
+      <w:r>
+        <w:rPr>
+          <w:rFonts w:cstheme="minorHAnsi"/>
+          <w:sz w:val="26"/>
+          <w:szCs w:val="26"/>
+          <w:lang w:val="en-US"/>
+        </w:rPr>
+        <w:t>γ</w:t>
+      </w:r>
+      <w:r>
+        <w:rPr>
+          <w:rFonts w:cstheme="minorHAnsi"/>
+          <w:sz w:val="26"/>
+          <w:szCs w:val="26"/>
+          <w:vertAlign w:val="subscript"/>
+          <w:lang w:val="en-US"/>
+        </w:rPr>
+        <w:t>reward</w:t>
+      </w:r>
+      <w:proofErr w:type="spellEnd"/>
+      <w:r>
+        <w:rPr>
+          <w:sz w:val="26"/>
+          <w:szCs w:val="26"/>
+          <w:lang w:val="en-US"/>
+        </w:rPr>
+        <w:t>, there is</w:t>
+      </w:r>
+      <w:r>
+        <w:rPr>
+          <w:sz w:val="26"/>
+          <w:szCs w:val="26"/>
+          <w:lang w:val="en-US"/>
+        </w:rPr>
+        <w:t xml:space="preserve"> no procrastination at all</w:t>
+      </w:r>
+      <w:r>
+        <w:rPr>
+          <w:sz w:val="26"/>
+          <w:szCs w:val="26"/>
+          <w:lang w:val="en-US"/>
+        </w:rPr>
+        <w:t xml:space="preserve"> (always optimal to work)</w:t>
+      </w:r>
+    </w:p>
+    <w:p>
+      <w:pPr>
+        <w:rPr>
+          <w:sz w:val="26"/>
+          <w:szCs w:val="26"/>
+          <w:lang w:val="en-US"/>
+        </w:rPr>
+      </w:pPr>
+      <w:r>
+        <w:rPr>
+          <w:sz w:val="26"/>
+          <w:szCs w:val="26"/>
+          <w:lang w:val="en-US"/>
+        </w:rPr>
+        <w:t xml:space="preserve">When </w:t>
+      </w:r>
+      <w:proofErr w:type="spellStart"/>
+      <w:r>
+        <w:rPr>
+          <w:rFonts w:cstheme="minorHAnsi"/>
+          <w:sz w:val="26"/>
+          <w:szCs w:val="26"/>
+          <w:lang w:val="en-US"/>
+        </w:rPr>
+        <w:t>γ</w:t>
+      </w:r>
+      <w:r>
+        <w:rPr>
+          <w:rFonts w:cstheme="minorHAnsi"/>
+          <w:sz w:val="26"/>
+          <w:szCs w:val="26"/>
+          <w:vertAlign w:val="subscript"/>
+          <w:lang w:val="en-US"/>
+        </w:rPr>
+        <w:t>cost</w:t>
+      </w:r>
+      <w:proofErr w:type="spellEnd"/>
+      <w:r>
+        <w:rPr>
+          <w:rFonts w:cstheme="minorHAnsi"/>
+          <w:sz w:val="26"/>
+          <w:szCs w:val="26"/>
+          <w:vertAlign w:val="subscript"/>
+          <w:lang w:val="en-US"/>
+        </w:rPr>
+        <w:t xml:space="preserve"> </w:t>
+      </w:r>
+      <w:r>
+        <w:rPr>
+          <w:sz w:val="26"/>
+          <w:szCs w:val="26"/>
+          <w:lang w:val="en-US"/>
+        </w:rPr>
+        <w:t xml:space="preserve">&lt; </w:t>
+      </w:r>
+      <w:proofErr w:type="spellStart"/>
+      <w:r>
+        <w:rPr>
+          <w:rFonts w:cstheme="minorHAnsi"/>
+          <w:sz w:val="26"/>
+          <w:szCs w:val="26"/>
+          <w:lang w:val="en-US"/>
+        </w:rPr>
+        <w:t>γ</w:t>
+      </w:r>
+      <w:r>
+        <w:rPr>
+          <w:rFonts w:cstheme="minorHAnsi"/>
+          <w:sz w:val="26"/>
+          <w:szCs w:val="26"/>
+          <w:vertAlign w:val="subscript"/>
+          <w:lang w:val="en-US"/>
+        </w:rPr>
+        <w:t>reward</w:t>
+      </w:r>
+      <w:proofErr w:type="spellEnd"/>
+      <w:r>
+        <w:rPr>
+          <w:sz w:val="26"/>
+          <w:szCs w:val="26"/>
+          <w:lang w:val="en-US"/>
+        </w:rPr>
+        <w:t>,</w:t>
+      </w:r>
+      <w:r>
+        <w:rPr>
+          <w:sz w:val="26"/>
+          <w:szCs w:val="26"/>
+          <w:lang w:val="en-US"/>
+        </w:rPr>
+        <w:t xml:space="preserve"> there are planned delays but only with small-</w:t>
+      </w:r>
+      <w:proofErr w:type="spellStart"/>
+      <w:r>
+        <w:rPr>
+          <w:sz w:val="26"/>
+          <w:szCs w:val="26"/>
+          <w:lang w:val="en-US"/>
+        </w:rPr>
+        <w:t>ish</w:t>
+      </w:r>
+      <w:proofErr w:type="spellEnd"/>
+      <w:r>
+        <w:rPr>
+          <w:sz w:val="26"/>
+          <w:szCs w:val="26"/>
+          <w:lang w:val="en-US"/>
+        </w:rPr>
+        <w:t xml:space="preserve"> rewards (</w:t>
+      </w:r>
+      <w:r>
+        <w:rPr>
+          <w:sz w:val="26"/>
+          <w:szCs w:val="26"/>
+          <w:lang w:val="en-US"/>
+        </w:rPr>
+        <w:t>with big rewards, it is always worth working despite differential discounting)</w:t>
+      </w:r>
+      <w:r>
+        <w:rPr>
+          <w:sz w:val="26"/>
+          <w:szCs w:val="26"/>
+          <w:lang w:val="en-US"/>
+        </w:rPr>
+        <w:t xml:space="preserve">. On top of this, </w:t>
+      </w:r>
+      <w:r>
+        <w:rPr>
+          <w:sz w:val="26"/>
+          <w:szCs w:val="26"/>
+          <w:lang w:val="en-US"/>
+        </w:rPr>
+        <w:t>there are defections</w:t>
+      </w:r>
+      <w:r>
+        <w:rPr>
+          <w:sz w:val="26"/>
+          <w:szCs w:val="26"/>
+          <w:lang w:val="en-US"/>
+        </w:rPr>
+        <w:t xml:space="preserve"> to delay more than </w:t>
+      </w:r>
+      <w:r>
+        <w:rPr>
+          <w:sz w:val="26"/>
+          <w:szCs w:val="26"/>
+          <w:lang w:val="en-US"/>
+        </w:rPr>
+        <w:t>planned before</w:t>
+      </w:r>
+      <w:r>
+        <w:rPr>
+          <w:sz w:val="26"/>
+          <w:szCs w:val="26"/>
+          <w:lang w:val="en-US"/>
+        </w:rPr>
+        <w:t xml:space="preserve">. </w:t>
+      </w:r>
+      <w:r>
+        <w:rPr>
+          <w:sz w:val="26"/>
+          <w:szCs w:val="26"/>
+          <w:lang w:val="en-US"/>
+        </w:rPr>
+        <w:t xml:space="preserve"> </w:t>
+      </w:r>
+      <w:r>
+        <w:rPr>
+          <w:sz w:val="26"/>
+          <w:szCs w:val="26"/>
+          <w:lang w:val="en-US"/>
+        </w:rPr>
+        <w:t>The reversals are more dynamic here compared to case 1, because reward is also immediate.</w:t>
+      </w:r>
     </w:p>
     <w:p>
       <w:pPr>
@@ -1177,134 +1482,13 @@
       </w:pPr>
       <w:r>
         <w:rPr>
-          <w:sz w:val="26"/>
-          <w:szCs w:val="26"/>
-          <w:lang w:val="en-US"/>
-        </w:rPr>
-        <w:t xml:space="preserve">When </w:t>
-      </w:r>
-      <w:r>
-        <w:rPr>
-          <w:rFonts w:cstheme="minorHAnsi"/>
-          <w:sz w:val="26"/>
-          <w:szCs w:val="26"/>
-          <w:lang w:val="en-US"/>
-        </w:rPr>
-        <w:t>γ</w:t>
-      </w:r>
-      <w:r>
-        <w:rPr>
-          <w:rFonts w:cstheme="minorHAnsi"/>
-          <w:sz w:val="26"/>
-          <w:szCs w:val="26"/>
-          <w:vertAlign w:val="subscript"/>
-          <w:lang w:val="en-US"/>
-        </w:rPr>
-        <w:t xml:space="preserve">cost </w:t>
-      </w:r>
-      <w:r>
-        <w:rPr>
-          <w:sz w:val="26"/>
-          <w:szCs w:val="26"/>
-          <w:lang w:val="en-US"/>
-        </w:rPr>
-        <w:t xml:space="preserve">&gt; </w:t>
-      </w:r>
-      <w:r>
-        <w:rPr>
-          <w:rFonts w:cstheme="minorHAnsi"/>
-          <w:sz w:val="26"/>
-          <w:szCs w:val="26"/>
-          <w:lang w:val="en-US"/>
-        </w:rPr>
-        <w:t>γ</w:t>
-      </w:r>
-      <w:r>
-        <w:rPr>
-          <w:rFonts w:cstheme="minorHAnsi"/>
-          <w:sz w:val="26"/>
-          <w:szCs w:val="26"/>
-          <w:vertAlign w:val="subscript"/>
-          <w:lang w:val="en-US"/>
-        </w:rPr>
-        <w:t>rewar</w:t>
-      </w:r>
-      <w:r>
-        <w:rPr>
-          <w:rFonts w:cstheme="minorHAnsi"/>
-          <w:sz w:val="26"/>
-          <w:szCs w:val="26"/>
-          <w:vertAlign w:val="subscript"/>
-          <w:lang w:val="en-US"/>
-        </w:rPr>
-        <w:t>d</w:t>
-      </w:r>
-      <w:r>
-        <w:rPr>
-          <w:sz w:val="26"/>
-          <w:szCs w:val="26"/>
-          <w:lang w:val="en-US"/>
-        </w:rPr>
-        <w:t>,</w:t>
-      </w:r>
-      <w:r>
-        <w:rPr>
-          <w:sz w:val="26"/>
-          <w:szCs w:val="26"/>
-          <w:lang w:val="en-US"/>
-        </w:rPr>
-        <w:t xml:space="preserve"> </w:t>
-      </w:r>
-      <w:r>
-        <w:rPr>
-          <w:sz w:val="26"/>
-          <w:szCs w:val="26"/>
-          <w:lang w:val="en-US"/>
-        </w:rPr>
-        <w:t>it becomes better to stop working after</w:t>
-      </w:r>
-      <w:r>
-        <w:rPr>
-          <w:sz w:val="26"/>
-          <w:szCs w:val="26"/>
-          <w:lang w:val="en-US"/>
-        </w:rPr>
-        <w:t xml:space="preserve"> a point. There are </w:t>
-      </w:r>
-      <w:r>
-        <w:rPr>
-          <w:sz w:val="26"/>
-          <w:szCs w:val="26"/>
-          <w:lang w:val="en-US"/>
-        </w:rPr>
-        <w:t xml:space="preserve">then </w:t>
-      </w:r>
-      <w:r>
-        <w:rPr>
-          <w:sz w:val="26"/>
-          <w:szCs w:val="26"/>
-          <w:lang w:val="en-US"/>
-        </w:rPr>
-        <w:t xml:space="preserve">reversals to stop later than planned. </w:t>
-      </w:r>
-    </w:p>
-    <w:p>
-      <w:pPr>
-        <w:rPr>
-          <w:sz w:val="24"/>
-          <w:szCs w:val="24"/>
-          <w:lang w:val="en-US"/>
-        </w:rPr>
-      </w:pPr>
-      <w:r>
-        <w:rPr>
           <w:noProof/>
         </w:rPr>
         <w:drawing>
-          <wp:inline distT="0" distB="0" distL="0" distR="0" wp14:anchorId="6A821C08" wp14:editId="5E69729B">
-            <wp:extent cx="3705225" cy="2842343"/>
+          <wp:inline distT="0" distB="0" distL="0" distR="0" wp14:anchorId="178FCCCE" wp14:editId="1D7BD0F4">
+            <wp:extent cx="3686175" cy="2827727"/>
             <wp:effectExtent l="0" t="0" r="0" b="0"/>
-            <wp:docPr id="7" name="Picture 7"/>
+            <wp:docPr id="3" name="Picture 3"/>
             <wp:cNvGraphicFramePr>
               <a:graphicFrameLocks xmlns:a="http://schemas.openxmlformats.org/drawingml/2006/main" noChangeAspect="1"/>
             </wp:cNvGraphicFramePr>
@@ -1324,7 +1508,7 @@
                   <pic:spPr>
                     <a:xfrm>
                       <a:off x="0" y="0"/>
-                      <a:ext cx="3750942" cy="2877413"/>
+                      <a:ext cx="3712779" cy="2848136"/>
                     </a:xfrm>
                     <a:prstGeom prst="rect">
                       <a:avLst/>
@@ -1347,88 +1531,149 @@
       </w:pPr>
       <w:r>
         <w:rPr>
+          <w:sz w:val="26"/>
+          <w:szCs w:val="26"/>
+          <w:lang w:val="en-US"/>
+        </w:rPr>
+        <w:lastRenderedPageBreak/>
+        <w:t xml:space="preserve">When </w:t>
+      </w:r>
+      <w:proofErr w:type="spellStart"/>
+      <w:r>
+        <w:rPr>
+          <w:rFonts w:cstheme="minorHAnsi"/>
+          <w:sz w:val="26"/>
+          <w:szCs w:val="26"/>
+          <w:lang w:val="en-US"/>
+        </w:rPr>
+        <w:t>γ</w:t>
+      </w:r>
+      <w:r>
+        <w:rPr>
+          <w:rFonts w:cstheme="minorHAnsi"/>
+          <w:sz w:val="26"/>
+          <w:szCs w:val="26"/>
+          <w:vertAlign w:val="subscript"/>
+          <w:lang w:val="en-US"/>
+        </w:rPr>
+        <w:t>cost</w:t>
+      </w:r>
+      <w:proofErr w:type="spellEnd"/>
+      <w:r>
+        <w:rPr>
+          <w:rFonts w:cstheme="minorHAnsi"/>
+          <w:sz w:val="26"/>
+          <w:szCs w:val="26"/>
+          <w:vertAlign w:val="subscript"/>
+          <w:lang w:val="en-US"/>
+        </w:rPr>
+        <w:t xml:space="preserve"> </w:t>
+      </w:r>
+      <w:r>
+        <w:rPr>
+          <w:sz w:val="26"/>
+          <w:szCs w:val="26"/>
+          <w:lang w:val="en-US"/>
+        </w:rPr>
+        <w:t xml:space="preserve">&gt; </w:t>
+      </w:r>
+      <w:proofErr w:type="spellStart"/>
+      <w:r>
+        <w:rPr>
+          <w:rFonts w:cstheme="minorHAnsi"/>
+          <w:sz w:val="26"/>
+          <w:szCs w:val="26"/>
+          <w:lang w:val="en-US"/>
+        </w:rPr>
+        <w:t>γ</w:t>
+      </w:r>
+      <w:r>
+        <w:rPr>
+          <w:rFonts w:cstheme="minorHAnsi"/>
+          <w:sz w:val="26"/>
+          <w:szCs w:val="26"/>
+          <w:vertAlign w:val="subscript"/>
+          <w:lang w:val="en-US"/>
+        </w:rPr>
+        <w:t>rewar</w:t>
+      </w:r>
+      <w:r>
+        <w:rPr>
+          <w:rFonts w:cstheme="minorHAnsi"/>
+          <w:sz w:val="26"/>
+          <w:szCs w:val="26"/>
+          <w:vertAlign w:val="subscript"/>
+          <w:lang w:val="en-US"/>
+        </w:rPr>
+        <w:t>d</w:t>
+      </w:r>
+      <w:proofErr w:type="spellEnd"/>
+      <w:r>
+        <w:rPr>
+          <w:sz w:val="26"/>
+          <w:szCs w:val="26"/>
+          <w:lang w:val="en-US"/>
+        </w:rPr>
+        <w:t>,</w:t>
+      </w:r>
+      <w:r>
+        <w:rPr>
+          <w:sz w:val="26"/>
+          <w:szCs w:val="26"/>
+          <w:lang w:val="en-US"/>
+        </w:rPr>
+        <w:t xml:space="preserve"> </w:t>
+      </w:r>
+      <w:r>
+        <w:rPr>
+          <w:sz w:val="26"/>
+          <w:szCs w:val="26"/>
+          <w:lang w:val="en-US"/>
+        </w:rPr>
+        <w:t>it becomes better to stop working after</w:t>
+      </w:r>
+      <w:r>
+        <w:rPr>
+          <w:sz w:val="26"/>
+          <w:szCs w:val="26"/>
+          <w:lang w:val="en-US"/>
+        </w:rPr>
+        <w:t xml:space="preserve"> a point. There are </w:t>
+      </w:r>
+      <w:r>
+        <w:rPr>
+          <w:sz w:val="26"/>
+          <w:szCs w:val="26"/>
+          <w:lang w:val="en-US"/>
+        </w:rPr>
+        <w:t xml:space="preserve">then </w:t>
+      </w:r>
+      <w:r>
+        <w:rPr>
+          <w:sz w:val="26"/>
+          <w:szCs w:val="26"/>
+          <w:lang w:val="en-US"/>
+        </w:rPr>
+        <w:t xml:space="preserve">reversals to stop later than planned. </w:t>
+      </w:r>
+    </w:p>
+    <w:p>
+      <w:pPr>
+        <w:rPr>
+          <w:sz w:val="24"/>
+          <w:szCs w:val="24"/>
+          <w:lang w:val="en-US"/>
+        </w:rPr>
+      </w:pPr>
+      <w:r>
+        <w:rPr>
           <w:noProof/>
-          <w:sz w:val="26"/>
-          <w:szCs w:val="26"/>
-        </w:rPr>
-        <w:lastRenderedPageBreak/>
-        <w:t>Effective policy</w:t>
-      </w:r>
-    </w:p>
-    <w:p>
-      <w:pPr>
-        <w:rPr>
-          <w:sz w:val="26"/>
-          <w:szCs w:val="26"/>
-          <w:lang w:val="en-US"/>
-        </w:rPr>
-      </w:pPr>
-      <w:r>
-        <w:rPr>
-          <w:rFonts w:cstheme="minorHAnsi"/>
-          <w:sz w:val="26"/>
-          <w:szCs w:val="26"/>
-          <w:lang w:val="en-US"/>
-        </w:rPr>
-        <w:t>γ</w:t>
-      </w:r>
-      <w:r>
-        <w:rPr>
-          <w:rFonts w:cstheme="minorHAnsi"/>
-          <w:sz w:val="26"/>
-          <w:szCs w:val="26"/>
-          <w:vertAlign w:val="subscript"/>
-          <w:lang w:val="en-US"/>
-        </w:rPr>
-        <w:t xml:space="preserve">cost </w:t>
-      </w:r>
-      <w:r>
-        <w:rPr>
-          <w:sz w:val="26"/>
-          <w:szCs w:val="26"/>
-          <w:lang w:val="en-US"/>
-        </w:rPr>
-        <w:t xml:space="preserve">&lt; </w:t>
-      </w:r>
-      <w:r>
-        <w:rPr>
-          <w:rFonts w:cstheme="minorHAnsi"/>
-          <w:sz w:val="26"/>
-          <w:szCs w:val="26"/>
-          <w:lang w:val="en-US"/>
-        </w:rPr>
-        <w:t>γ</w:t>
-      </w:r>
-      <w:r>
-        <w:rPr>
-          <w:rFonts w:cstheme="minorHAnsi"/>
-          <w:sz w:val="26"/>
-          <w:szCs w:val="26"/>
-          <w:vertAlign w:val="subscript"/>
-          <w:lang w:val="en-US"/>
-        </w:rPr>
-        <w:t>reward</w:t>
-      </w:r>
-    </w:p>
-    <w:p>
-      <w:pPr>
-        <w:rPr>
-          <w:sz w:val="26"/>
-          <w:szCs w:val="26"/>
-          <w:lang w:val="en-US"/>
-        </w:rPr>
-      </w:pPr>
-      <w:r>
-        <w:rPr>
-          <w:noProof/>
-          <w:sz w:val="26"/>
-          <w:szCs w:val="26"/>
         </w:rPr>
         <w:drawing>
-          <wp:inline distT="0" distB="0" distL="0" distR="0" wp14:anchorId="3CD7981D" wp14:editId="0E8CB6A4">
-            <wp:extent cx="3784600" cy="2706161"/>
-            <wp:effectExtent l="0" t="0" r="6350" b="0"/>
-            <wp:docPr id="5" name="Picture 5"/>
+          <wp:inline distT="0" distB="0" distL="0" distR="0" wp14:anchorId="6A821C08" wp14:editId="5E69729B">
+            <wp:extent cx="3705225" cy="2842343"/>
+            <wp:effectExtent l="0" t="0" r="0" b="0"/>
+            <wp:docPr id="7" name="Picture 7"/>
             <wp:cNvGraphicFramePr>
               <a:graphicFrameLocks xmlns:a="http://schemas.openxmlformats.org/drawingml/2006/main" noChangeAspect="1"/>
             </wp:cNvGraphicFramePr>
@@ -1448,7 +1693,7 @@
                   <pic:spPr>
                     <a:xfrm>
                       <a:off x="0" y="0"/>
-                      <a:ext cx="3815656" cy="2728367"/>
+                      <a:ext cx="3750942" cy="2877413"/>
                     </a:xfrm>
                     <a:prstGeom prst="rect">
                       <a:avLst/>
@@ -1464,89 +1709,6 @@
     <w:p>
       <w:pPr>
         <w:rPr>
-          <w:rFonts w:cstheme="minorHAnsi"/>
-          <w:sz w:val="26"/>
-          <w:szCs w:val="26"/>
-          <w:vertAlign w:val="subscript"/>
-          <w:lang w:val="en-US"/>
-        </w:rPr>
-      </w:pPr>
-      <w:r>
-        <w:rPr>
-          <w:rFonts w:cstheme="minorHAnsi"/>
-          <w:sz w:val="26"/>
-          <w:szCs w:val="26"/>
-          <w:lang w:val="en-US"/>
-        </w:rPr>
-        <w:t>γ</w:t>
-      </w:r>
-      <w:r>
-        <w:rPr>
-          <w:rFonts w:cstheme="minorHAnsi"/>
-          <w:sz w:val="26"/>
-          <w:szCs w:val="26"/>
-          <w:vertAlign w:val="subscript"/>
-          <w:lang w:val="en-US"/>
-        </w:rPr>
-        <w:t xml:space="preserve">cost </w:t>
-      </w:r>
-      <w:r>
-        <w:rPr>
-          <w:sz w:val="26"/>
-          <w:szCs w:val="26"/>
-          <w:lang w:val="en-US"/>
-        </w:rPr>
-        <w:t xml:space="preserve">&gt; </w:t>
-      </w:r>
-      <w:r>
-        <w:rPr>
-          <w:rFonts w:cstheme="minorHAnsi"/>
-          <w:sz w:val="26"/>
-          <w:szCs w:val="26"/>
-          <w:lang w:val="en-US"/>
-        </w:rPr>
-        <w:t>γ</w:t>
-      </w:r>
-      <w:r>
-        <w:rPr>
-          <w:rFonts w:cstheme="minorHAnsi"/>
-          <w:sz w:val="26"/>
-          <w:szCs w:val="26"/>
-          <w:vertAlign w:val="subscript"/>
-          <w:lang w:val="en-US"/>
-        </w:rPr>
-        <w:t>reward</w:t>
-      </w:r>
-      <w:r>
-        <w:rPr>
-          <w:rFonts w:cstheme="minorHAnsi"/>
-          <w:sz w:val="26"/>
-          <w:szCs w:val="26"/>
-          <w:vertAlign w:val="subscript"/>
-          <w:lang w:val="en-US"/>
-        </w:rPr>
-        <w:t xml:space="preserve"> </w:t>
-      </w:r>
-      <w:r>
-        <w:rPr>
-          <w:sz w:val="26"/>
-          <w:szCs w:val="26"/>
-          <w:lang w:val="en-US"/>
-        </w:rPr>
-        <w:t xml:space="preserve">: </w:t>
-      </w:r>
-      <w:r>
-        <w:rPr>
-          <w:sz w:val="26"/>
-          <w:szCs w:val="26"/>
-          <w:lang w:val="en-US"/>
-        </w:rPr>
-        <w:t>identical to equal discounting case</w:t>
-      </w:r>
-    </w:p>
-    <w:p>
-      <w:pPr>
-        <w:rPr>
           <w:sz w:val="24"/>
           <w:szCs w:val="24"/>
           <w:lang w:val="en-US"/>
@@ -1555,12 +1717,100 @@
       <w:r>
         <w:rPr>
           <w:noProof/>
+          <w:sz w:val="26"/>
+          <w:szCs w:val="26"/>
+        </w:rPr>
+        <w:t>Effective policy</w:t>
+      </w:r>
+    </w:p>
+    <w:p>
+      <w:pPr>
+        <w:rPr>
+          <w:sz w:val="26"/>
+          <w:szCs w:val="26"/>
+          <w:lang w:val="en-US"/>
+        </w:rPr>
+      </w:pPr>
+      <w:proofErr w:type="spellStart"/>
+      <w:r>
+        <w:rPr>
+          <w:rFonts w:cstheme="minorHAnsi"/>
+          <w:sz w:val="26"/>
+          <w:szCs w:val="26"/>
+          <w:lang w:val="en-US"/>
+        </w:rPr>
+        <w:t>γ</w:t>
+      </w:r>
+      <w:r>
+        <w:rPr>
+          <w:rFonts w:cstheme="minorHAnsi"/>
+          <w:sz w:val="26"/>
+          <w:szCs w:val="26"/>
+          <w:vertAlign w:val="subscript"/>
+          <w:lang w:val="en-US"/>
+        </w:rPr>
+        <w:t>cost</w:t>
+      </w:r>
+      <w:proofErr w:type="spellEnd"/>
+      <w:r>
+        <w:rPr>
+          <w:rFonts w:cstheme="minorHAnsi"/>
+          <w:sz w:val="26"/>
+          <w:szCs w:val="26"/>
+          <w:vertAlign w:val="subscript"/>
+          <w:lang w:val="en-US"/>
+        </w:rPr>
+        <w:t xml:space="preserve"> </w:t>
+      </w:r>
+      <w:r>
+        <w:rPr>
+          <w:sz w:val="26"/>
+          <w:szCs w:val="26"/>
+          <w:lang w:val="en-US"/>
+        </w:rPr>
+        <w:t xml:space="preserve">&lt; </w:t>
+      </w:r>
+      <w:proofErr w:type="spellStart"/>
+      <w:r>
+        <w:rPr>
+          <w:rFonts w:cstheme="minorHAnsi"/>
+          <w:sz w:val="26"/>
+          <w:szCs w:val="26"/>
+          <w:lang w:val="en-US"/>
+        </w:rPr>
+        <w:t>γ</w:t>
+      </w:r>
+      <w:r>
+        <w:rPr>
+          <w:rFonts w:cstheme="minorHAnsi"/>
+          <w:sz w:val="26"/>
+          <w:szCs w:val="26"/>
+          <w:vertAlign w:val="subscript"/>
+          <w:lang w:val="en-US"/>
+        </w:rPr>
+        <w:t>reward</w:t>
+      </w:r>
+      <w:proofErr w:type="spellEnd"/>
+    </w:p>
+    <w:p>
+      <w:pPr>
+        <w:rPr>
+          <w:sz w:val="26"/>
+          <w:szCs w:val="26"/>
+          <w:lang w:val="en-US"/>
+        </w:rPr>
+      </w:pPr>
+      <w:r>
+        <w:rPr>
+          <w:noProof/>
+          <w:sz w:val="26"/>
+          <w:szCs w:val="26"/>
         </w:rPr>
         <w:drawing>
-          <wp:inline distT="0" distB="0" distL="0" distR="0" wp14:anchorId="1CDC2101" wp14:editId="593EF643">
-            <wp:extent cx="3727450" cy="2707420"/>
+          <wp:inline distT="0" distB="0" distL="0" distR="0" wp14:anchorId="3CD7981D" wp14:editId="0E8CB6A4">
+            <wp:extent cx="3784600" cy="2706161"/>
             <wp:effectExtent l="0" t="0" r="6350" b="0"/>
-            <wp:docPr id="8" name="Picture 8"/>
+            <wp:docPr id="5" name="Picture 5"/>
             <wp:cNvGraphicFramePr>
               <a:graphicFrameLocks xmlns:a="http://schemas.openxmlformats.org/drawingml/2006/main" noChangeAspect="1"/>
             </wp:cNvGraphicFramePr>
@@ -1580,6 +1830,163 @@
                   <pic:spPr>
                     <a:xfrm>
                       <a:off x="0" y="0"/>
+                      <a:ext cx="3815656" cy="2728367"/>
+                    </a:xfrm>
+                    <a:prstGeom prst="rect">
+                      <a:avLst/>
+                    </a:prstGeom>
+                  </pic:spPr>
+                </pic:pic>
+              </a:graphicData>
+            </a:graphic>
+          </wp:inline>
+        </w:drawing>
+      </w:r>
+    </w:p>
+    <w:p>
+      <w:pPr>
+        <w:rPr>
+          <w:rFonts w:cstheme="minorHAnsi"/>
+          <w:sz w:val="26"/>
+          <w:szCs w:val="26"/>
+          <w:vertAlign w:val="subscript"/>
+          <w:lang w:val="en-US"/>
+        </w:rPr>
+      </w:pPr>
+      <w:proofErr w:type="spellStart"/>
+      <w:r>
+        <w:rPr>
+          <w:rFonts w:cstheme="minorHAnsi"/>
+          <w:sz w:val="26"/>
+          <w:szCs w:val="26"/>
+          <w:lang w:val="en-US"/>
+        </w:rPr>
+        <w:t>γ</w:t>
+      </w:r>
+      <w:r>
+        <w:rPr>
+          <w:rFonts w:cstheme="minorHAnsi"/>
+          <w:sz w:val="26"/>
+          <w:szCs w:val="26"/>
+          <w:vertAlign w:val="subscript"/>
+          <w:lang w:val="en-US"/>
+        </w:rPr>
+        <w:t>cost</w:t>
+      </w:r>
+      <w:proofErr w:type="spellEnd"/>
+      <w:r>
+        <w:rPr>
+          <w:rFonts w:cstheme="minorHAnsi"/>
+          <w:sz w:val="26"/>
+          <w:szCs w:val="26"/>
+          <w:vertAlign w:val="subscript"/>
+          <w:lang w:val="en-US"/>
+        </w:rPr>
+        <w:t xml:space="preserve"> </w:t>
+      </w:r>
+      <w:r>
+        <w:rPr>
+          <w:sz w:val="26"/>
+          <w:szCs w:val="26"/>
+          <w:lang w:val="en-US"/>
+        </w:rPr>
+        <w:t xml:space="preserve">&gt; </w:t>
+      </w:r>
+      <w:proofErr w:type="spellStart"/>
+      <w:r>
+        <w:rPr>
+          <w:rFonts w:cstheme="minorHAnsi"/>
+          <w:sz w:val="26"/>
+          <w:szCs w:val="26"/>
+          <w:lang w:val="en-US"/>
+        </w:rPr>
+        <w:t>γ</w:t>
+      </w:r>
+      <w:proofErr w:type="gramStart"/>
+      <w:r>
+        <w:rPr>
+          <w:rFonts w:cstheme="minorHAnsi"/>
+          <w:sz w:val="26"/>
+          <w:szCs w:val="26"/>
+          <w:vertAlign w:val="subscript"/>
+          <w:lang w:val="en-US"/>
+        </w:rPr>
+        <w:t>reward</w:t>
+      </w:r>
+      <w:proofErr w:type="spellEnd"/>
+      <w:r>
+        <w:rPr>
+          <w:rFonts w:cstheme="minorHAnsi"/>
+          <w:sz w:val="26"/>
+          <w:szCs w:val="26"/>
+          <w:vertAlign w:val="subscript"/>
+          <w:lang w:val="en-US"/>
+        </w:rPr>
+        <w:t xml:space="preserve"> </w:t>
+      </w:r>
+      <w:r>
+        <w:rPr>
+          <w:sz w:val="26"/>
+          <w:szCs w:val="26"/>
+          <w:lang w:val="en-US"/>
+        </w:rPr>
+        <w:t>:</w:t>
+      </w:r>
+      <w:proofErr w:type="gramEnd"/>
+      <w:r>
+        <w:rPr>
+          <w:sz w:val="26"/>
+          <w:szCs w:val="26"/>
+          <w:lang w:val="en-US"/>
+        </w:rPr>
+        <w:t xml:space="preserve"> </w:t>
+      </w:r>
+      <w:r>
+        <w:rPr>
+          <w:sz w:val="26"/>
+          <w:szCs w:val="26"/>
+          <w:lang w:val="en-US"/>
+        </w:rPr>
+        <w:t>identical to equal discounting case</w:t>
+      </w:r>
+    </w:p>
+    <w:p>
+      <w:pPr>
+        <w:rPr>
+          <w:sz w:val="24"/>
+          <w:szCs w:val="24"/>
+          <w:lang w:val="en-US"/>
+        </w:rPr>
+      </w:pPr>
+      <w:r>
+        <w:rPr>
+          <w:noProof/>
+        </w:rPr>
+        <w:lastRenderedPageBreak/>
+        <w:drawing>
+          <wp:inline distT="0" distB="0" distL="0" distR="0" wp14:anchorId="1CDC2101" wp14:editId="593EF643">
+            <wp:extent cx="3727450" cy="2707420"/>
+            <wp:effectExtent l="0" t="0" r="6350" b="0"/>
+            <wp:docPr id="8" name="Picture 8"/>
+            <wp:cNvGraphicFramePr>
+              <a:graphicFrameLocks xmlns:a="http://schemas.openxmlformats.org/drawingml/2006/main" noChangeAspect="1"/>
+            </wp:cNvGraphicFramePr>
+            <a:graphic xmlns:a="http://schemas.openxmlformats.org/drawingml/2006/main">
+              <a:graphicData uri="http://schemas.openxmlformats.org/drawingml/2006/picture">
+                <pic:pic xmlns:pic="http://schemas.openxmlformats.org/drawingml/2006/picture">
+                  <pic:nvPicPr>
+                    <pic:cNvPr id="1" name=""/>
+                    <pic:cNvPicPr/>
+                  </pic:nvPicPr>
+                  <pic:blipFill>
+                    <a:blip r:embed="rId12"/>
+                    <a:stretch>
+                      <a:fillRect/>
+                    </a:stretch>
+                  </pic:blipFill>
+                  <pic:spPr>
+                    <a:xfrm>
+                      <a:off x="0" y="0"/>
                       <a:ext cx="3764511" cy="2734339"/>
                     </a:xfrm>
                     <a:prstGeom prst="rect">
@@ -1618,13 +2025,23 @@
         </w:rPr>
         <w:t xml:space="preserve">Comparison to the </w:t>
       </w:r>
-      <w:r>
-        <w:rPr>
-          <w:sz w:val="26"/>
-          <w:szCs w:val="26"/>
-          <w:lang w:val="en-US"/>
-        </w:rPr>
-        <w:t>LeBouc-Pessiglione policy: Their basic idea was to choose to do the task when the [discounted reward – discounted cost] was maximum</w:t>
+      <w:proofErr w:type="spellStart"/>
+      <w:r>
+        <w:rPr>
+          <w:sz w:val="26"/>
+          <w:szCs w:val="26"/>
+          <w:lang w:val="en-US"/>
+        </w:rPr>
+        <w:t>LeBouc-Pessiglione</w:t>
+      </w:r>
+      <w:proofErr w:type="spellEnd"/>
+      <w:r>
+        <w:rPr>
+          <w:sz w:val="26"/>
+          <w:szCs w:val="26"/>
+          <w:lang w:val="en-US"/>
+        </w:rPr>
+        <w:t xml:space="preserve"> policy: Their basic idea was to choose to do the task when the [discounted reward – discounted cost] was maximum</w:t>
       </w:r>
       <w:r>
         <w:rPr>
@@ -1710,14 +2127,14 @@
           <w:lang w:val="en-US"/>
         </w:rPr>
       </w:pPr>
-      <w:r>
-        <w:rPr>
-          <w:rFonts w:cstheme="minorHAnsi"/>
-          <w:sz w:val="26"/>
-          <w:szCs w:val="26"/>
-          <w:lang w:val="en-US"/>
-        </w:rPr>
-        <w:lastRenderedPageBreak/>
+      <w:proofErr w:type="spellStart"/>
+      <w:r>
+        <w:rPr>
+          <w:rFonts w:cstheme="minorHAnsi"/>
+          <w:sz w:val="26"/>
+          <w:szCs w:val="26"/>
+          <w:lang w:val="en-US"/>
+        </w:rPr>
         <w:t>γ</w:t>
       </w:r>
       <w:r>
@@ -1728,7 +2145,18 @@
           <w:vertAlign w:val="subscript"/>
           <w:lang w:val="en-US"/>
         </w:rPr>
-        <w:t xml:space="preserve">cost </w:t>
+        <w:t>cost</w:t>
+      </w:r>
+      <w:proofErr w:type="spellEnd"/>
+      <w:r>
+        <w:rPr>
+          <w:rFonts w:cstheme="minorHAnsi"/>
+          <w:sz w:val="26"/>
+          <w:szCs w:val="26"/>
+          <w:vertAlign w:val="subscript"/>
+          <w:lang w:val="en-US"/>
+        </w:rPr>
+        <w:t xml:space="preserve"> </w:t>
       </w:r>
       <w:r>
         <w:rPr>
@@ -1738,6 +2166,7 @@
         </w:rPr>
         <w:t xml:space="preserve">&lt; </w:t>
       </w:r>
+      <w:proofErr w:type="spellStart"/>
       <w:r>
         <w:rPr>
           <w:rFonts w:cstheme="minorHAnsi"/>
@@ -1757,6 +2186,7 @@
         </w:rPr>
         <w:t>reward</w:t>
       </w:r>
+      <w:proofErr w:type="spellEnd"/>
     </w:p>
     <w:p>
       <w:pPr>
@@ -1786,7 +2216,7 @@
                     <pic:cNvPicPr/>
                   </pic:nvPicPr>
                   <pic:blipFill>
-                    <a:blip r:embed="rId12"/>
+                    <a:blip r:embed="rId13"/>
                     <a:stretch>
                       <a:fillRect/>
                     </a:stretch>
@@ -1847,6 +2277,7 @@
           <w:szCs w:val="26"/>
           <w:lang w:val="en-US"/>
         </w:rPr>
+        <w:lastRenderedPageBreak/>
         <w:t xml:space="preserve">A common hyperbolic discounting scenario where agent must choose to work on one of two tasks </w:t>
       </w:r>
       <w:r>
@@ -1981,7 +2412,7 @@
 </file>
 
 <file path=word/styles.xml><?xml version="1.0" encoding="utf-8"?>
-<w:styles xmlns:mc="http://schemas.openxmlformats.org/markup-compatibility/2006" xmlns:r="http://schemas.openxmlformats.org/officeDocument/2006/relationships" xmlns:w="http://schemas.openxmlformats.org/wordprocessingml/2006/main" xmlns:w14="http://schemas.microsoft.com/office/word/2010/wordml" xmlns:w15="http://schemas.microsoft.com/office/word/2012/wordml" xmlns:w16cex="http://schemas.microsoft.com/office/word/2018/wordml/cex" xmlns:w16cid="http://schemas.microsoft.com/office/word/2016/wordml/cid" xmlns:w16="http://schemas.microsoft.com/office/word/2018/wordml" xmlns:w16sdtdh="http://schemas.microsoft.com/office/word/2020/wordml/sdtdatahash" xmlns:w16se="http://schemas.microsoft.com/office/word/2015/wordml/symex" mc:Ignorable="w14 w15 w16se w16cid w16 w16cex w16sdtdh">
+<w:styles xmlns:mc="http://schemas.openxmlformats.org/markup-compatibility/2006" xmlns:r="http://schemas.openxmlformats.org/officeDocument/2006/relationships" xmlns:w="http://schemas.openxmlformats.org/wordprocessingml/2006/main" xmlns:w14="http://schemas.microsoft.com/office/word/2010/wordml" xmlns:w15="http://schemas.microsoft.com/office/word/2012/wordml" xmlns:w16cid="http://schemas.microsoft.com/office/word/2016/wordml/cid" xmlns:w16se="http://schemas.microsoft.com/office/word/2015/wordml/symex" mc:Ignorable="w14 w15 w16se w16cid">
   <w:docDefaults>
     <w:rPrDefault>
       <w:rPr>
@@ -1999,7 +2430,7 @@
       </w:pPr>
     </w:pPrDefault>
   </w:docDefaults>
-  <w:latentStyles w:defLockedState="0" w:defUIPriority="99" w:defSemiHidden="0" w:defUnhideWhenUsed="0" w:defQFormat="0" w:count="376">
+  <w:latentStyles w:defLockedState="0" w:defUIPriority="99" w:defSemiHidden="0" w:defUnhideWhenUsed="0" w:defQFormat="0" w:count="375">
     <w:lsdException w:name="Normal" w:uiPriority="0" w:qFormat="1"/>
     <w:lsdException w:name="heading 1" w:uiPriority="9" w:qFormat="1"/>
     <w:lsdException w:name="heading 2" w:semiHidden="1" w:uiPriority="9" w:unhideWhenUsed="1" w:qFormat="1"/>
@@ -2375,7 +2806,6 @@
     <w:lsdException w:name="Smart Hyperlink" w:semiHidden="1" w:unhideWhenUsed="1"/>
     <w:lsdException w:name="Hashtag" w:semiHidden="1" w:unhideWhenUsed="1"/>
     <w:lsdException w:name="Unresolved Mention" w:semiHidden="1" w:unhideWhenUsed="1"/>
-    <w:lsdException w:name="Smart Link" w:semiHidden="1" w:unhideWhenUsed="1"/>
   </w:latentStyles>
   <w:style w:type="paragraph" w:default="1" w:styleId="Normal">
     <w:name w:val="Normal"/>

</xml_diff>